<commit_message>
ACA HAY DE TODO
</commit_message>
<xml_diff>
--- a/TP4(nuevo).docx
+++ b/TP4(nuevo).docx
@@ -1,10 +1,10 @@
 
 <file path=word/document.xml><?xml version="1.0" encoding="utf-8"?>
-<w:document xmlns:wpc="http://schemas.microsoft.com/office/word/2010/wordprocessingCanvas" xmlns:cx="http://schemas.microsoft.com/office/drawing/2014/chartex" xmlns:cx1="http://schemas.microsoft.com/office/drawing/2015/9/8/chartex" xmlns:cx2="http://schemas.microsoft.com/office/drawing/2015/10/21/chartex" xmlns:cx3="http://schemas.microsoft.com/office/drawing/2016/5/9/chartex" xmlns:cx4="http://schemas.microsoft.com/office/drawing/2016/5/10/chartex" xmlns:cx5="http://schemas.microsoft.com/office/drawing/2016/5/11/chartex" xmlns:cx6="http://schemas.microsoft.com/office/drawing/2016/5/12/chartex" xmlns:cx7="http://schemas.microsoft.com/office/drawing/2016/5/13/chartex" xmlns:cx8="http://schemas.microsoft.com/office/drawing/2016/5/14/chartex" xmlns:mc="http://schemas.openxmlformats.org/markup-compatibility/2006" xmlns:aink="http://schemas.microsoft.com/office/drawing/2016/ink" xmlns:am3d="http://schemas.microsoft.com/office/drawing/2017/model3d" xmlns:o="urn:schemas-microsoft-com:office:office" xmlns:oel="http://schemas.microsoft.com/office/2019/extlst" xmlns:r="http://schemas.openxmlformats.org/officeDocument/2006/relationships" xmlns:m="http://schemas.openxmlformats.org/officeDocument/2006/math" xmlns:v="urn:schemas-microsoft-com:vml" xmlns:wp14="http://schemas.microsoft.com/office/word/2010/wordprocessingDrawing" xmlns:wp="http://schemas.openxmlformats.org/drawingml/2006/wordprocessingDrawing" xmlns:w10="urn:schemas-microsoft-com:office:word" xmlns:w="http://schemas.openxmlformats.org/wordprocessingml/2006/main" xmlns:w14="http://schemas.microsoft.com/office/word/2010/wordml" xmlns:w15="http://schemas.microsoft.com/office/word/2012/wordml" xmlns:w16cex="http://schemas.microsoft.com/office/word/2018/wordml/cex" xmlns:w16cid="http://schemas.microsoft.com/office/word/2016/wordml/cid" xmlns:w16="http://schemas.microsoft.com/office/word/2018/wordml" xmlns:w16du="http://schemas.microsoft.com/office/word/2023/wordml/word16du" xmlns:w16sdtdh="http://schemas.microsoft.com/office/word/2020/wordml/sdtdatahash" xmlns:w16sdtfl="http://schemas.microsoft.com/office/word/2024/wordml/sdtformatlock" xmlns:w16se="http://schemas.microsoft.com/office/word/2015/wordml/symex" xmlns:wpg="http://schemas.microsoft.com/office/word/2010/wordprocessingGroup" xmlns:wpi="http://schemas.microsoft.com/office/word/2010/wordprocessingInk" xmlns:wne="http://schemas.microsoft.com/office/word/2006/wordml" xmlns:wps="http://schemas.microsoft.com/office/word/2010/wordprocessingShape" mc:Ignorable="w14 w15 w16se w16cid w16 w16cex w16sdtdh w16sdtfl w16du wp14">
+<w:document xmlns:wpc="http://schemas.microsoft.com/office/word/2010/wordprocessingCanvas" xmlns:mc="http://schemas.openxmlformats.org/markup-compatibility/2006" xmlns:o="urn:schemas-microsoft-com:office:office" xmlns:r="http://schemas.openxmlformats.org/officeDocument/2006/relationships" xmlns:m="http://schemas.openxmlformats.org/officeDocument/2006/math" xmlns:v="urn:schemas-microsoft-com:vml" xmlns:wp14="http://schemas.microsoft.com/office/word/2010/wordprocessingDrawing" xmlns:wp="http://schemas.openxmlformats.org/drawingml/2006/wordprocessingDrawing" xmlns:w10="urn:schemas-microsoft-com:office:word" xmlns:w="http://schemas.openxmlformats.org/wordprocessingml/2006/main" xmlns:w14="http://schemas.microsoft.com/office/word/2010/wordml" xmlns:w15="http://schemas.microsoft.com/office/word/2012/wordml" xmlns:wpg="http://schemas.microsoft.com/office/word/2010/wordprocessingGroup" xmlns:wpi="http://schemas.microsoft.com/office/word/2010/wordprocessingInk" xmlns:wne="http://schemas.microsoft.com/office/word/2006/wordml" xmlns:wps="http://schemas.microsoft.com/office/word/2010/wordprocessingShape" mc:Ignorable="w14 w15 wp14">
   <w:body>
     <w:p>
       <w:pPr>
-        <w:pStyle w:val="Ttulo"/>
+        <w:pStyle w:val="Puesto"/>
         <w:rPr>
           <w:lang w:val="es-ES"/>
         </w:rPr>
@@ -236,12 +236,12 @@
         <w:tblLook w:val="04A0" w:firstRow="1" w:lastRow="0" w:firstColumn="1" w:lastColumn="0" w:noHBand="0" w:noVBand="1"/>
       </w:tblPr>
       <w:tblGrid>
-        <w:gridCol w:w="2024"/>
-        <w:gridCol w:w="1383"/>
-        <w:gridCol w:w="1512"/>
-        <w:gridCol w:w="1512"/>
-        <w:gridCol w:w="1512"/>
-        <w:gridCol w:w="1512"/>
+        <w:gridCol w:w="2084"/>
+        <w:gridCol w:w="1364"/>
+        <w:gridCol w:w="1480"/>
+        <w:gridCol w:w="1480"/>
+        <w:gridCol w:w="1498"/>
+        <w:gridCol w:w="1498"/>
       </w:tblGrid>
       <w:tr>
         <w:trPr>
@@ -2289,7 +2289,6 @@
           <w:bCs/>
           <w:lang w:val="es-US"/>
         </w:rPr>
-        <w:lastRenderedPageBreak/>
         <w:t xml:space="preserve">Tabla 3. Performance por regresión lineal de la predicción de salarios usando la base de testeo </w:t>
       </w:r>
     </w:p>
@@ -2300,12 +2299,12 @@
         <w:tblLook w:val="04A0" w:firstRow="1" w:lastRow="0" w:firstColumn="1" w:lastColumn="0" w:noHBand="0" w:noVBand="1"/>
       </w:tblPr>
       <w:tblGrid>
-        <w:gridCol w:w="2038"/>
-        <w:gridCol w:w="1274"/>
-        <w:gridCol w:w="1274"/>
-        <w:gridCol w:w="1274"/>
-        <w:gridCol w:w="1274"/>
-        <w:gridCol w:w="1370"/>
+        <w:gridCol w:w="2017"/>
+        <w:gridCol w:w="1278"/>
+        <w:gridCol w:w="1278"/>
+        <w:gridCol w:w="1278"/>
+        <w:gridCol w:w="1278"/>
+        <w:gridCol w:w="1375"/>
       </w:tblGrid>
       <w:tr>
         <w:trPr>
@@ -2333,6 +2332,7 @@
               <w:rPr>
                 <w:lang w:val="es-US"/>
               </w:rPr>
+              <w:lastRenderedPageBreak/>
               <w:t xml:space="preserve">Var. </w:t>
             </w:r>
             <w:proofErr w:type="spellStart"/>
@@ -3033,6 +3033,967 @@
         </w:tc>
       </w:tr>
     </w:tbl>
+    <w:p>
+      <w:pPr>
+        <w:rPr>
+          <w:lang w:val="es-ES"/>
+        </w:rPr>
+      </w:pPr>
+    </w:p>
+    <w:p>
+      <w:pPr>
+        <w:spacing w:before="100" w:beforeAutospacing="1" w:after="100" w:afterAutospacing="1" w:line="240" w:lineRule="auto"/>
+        <w:rPr>
+          <w:rFonts w:ascii="Arial" w:eastAsia="Times New Roman" w:hAnsi="Arial" w:cs="Arial"/>
+          <w:kern w:val="0"/>
+          <w:lang w:eastAsia="es-AR"/>
+          <w14:ligatures w14:val="none"/>
+        </w:rPr>
+      </w:pPr>
+      <w:r>
+        <w:rPr>
+          <w:rFonts w:ascii="Arial" w:eastAsia="Times New Roman" w:hAnsi="Arial" w:cs="Arial"/>
+          <w:kern w:val="0"/>
+          <w:lang w:eastAsia="es-AR"/>
+          <w14:ligatures w14:val="none"/>
+        </w:rPr>
+        <w:t xml:space="preserve">En esta tabla vemos los resultados de varios modelos que intentan explicar el salario semanal según </w:t>
+      </w:r>
+      <w:r>
+        <w:rPr>
+          <w:rFonts w:ascii="Arial" w:eastAsia="Times New Roman" w:hAnsi="Arial" w:cs="Arial"/>
+          <w:kern w:val="0"/>
+          <w:lang w:eastAsia="es-AR"/>
+          <w14:ligatures w14:val="none"/>
+        </w:rPr>
+        <w:t>variables/</w:t>
+      </w:r>
+      <w:r>
+        <w:rPr>
+          <w:rFonts w:ascii="Arial" w:eastAsia="Times New Roman" w:hAnsi="Arial" w:cs="Arial"/>
+          <w:kern w:val="0"/>
+          <w:lang w:eastAsia="es-AR"/>
+          <w14:ligatures w14:val="none"/>
+        </w:rPr>
+        <w:t xml:space="preserve">características de las personas. En general, la variable más fuerte es la edad: a más edad, mayor salario, pero como también se incluye la edad al cuadrado (edad2), eso muestra que llega un punto donde la edad ya no impacta tanto o incluso puede bajar el salario (porque el coeficiente </w:t>
+      </w:r>
+      <w:r>
+        <w:rPr>
+          <w:rFonts w:ascii="Arial" w:eastAsia="Times New Roman" w:hAnsi="Arial" w:cs="Arial"/>
+          <w:kern w:val="0"/>
+          <w:lang w:eastAsia="es-AR"/>
+          <w14:ligatures w14:val="none"/>
+        </w:rPr>
+        <w:t>pasa a ser</w:t>
+      </w:r>
+      <w:r>
+        <w:rPr>
+          <w:rFonts w:ascii="Arial" w:eastAsia="Times New Roman" w:hAnsi="Arial" w:cs="Arial"/>
+          <w:kern w:val="0"/>
+          <w:lang w:eastAsia="es-AR"/>
+          <w14:ligatures w14:val="none"/>
+        </w:rPr>
+        <w:t xml:space="preserve"> negativo).</w:t>
+      </w:r>
+    </w:p>
+    <w:p>
+      <w:pPr>
+        <w:spacing w:before="100" w:beforeAutospacing="1" w:after="100" w:afterAutospacing="1" w:line="240" w:lineRule="auto"/>
+        <w:rPr>
+          <w:rFonts w:ascii="Arial" w:eastAsia="Times New Roman" w:hAnsi="Arial" w:cs="Arial"/>
+          <w:kern w:val="0"/>
+          <w:lang w:eastAsia="es-AR"/>
+          <w14:ligatures w14:val="none"/>
+        </w:rPr>
+      </w:pPr>
+      <w:r>
+        <w:rPr>
+          <w:rFonts w:ascii="Arial" w:eastAsia="Times New Roman" w:hAnsi="Arial" w:cs="Arial"/>
+          <w:kern w:val="0"/>
+          <w:lang w:eastAsia="es-AR"/>
+          <w14:ligatures w14:val="none"/>
+        </w:rPr>
+        <w:t>Después, estar casado (estado civil 2) o separado (estado civil 3) parece estar asociado con salarios más altos que quienes no están en esos estados, especialmente casado que tiene un coeficiente más grande y significativo. En cambio, ser viudo no tiene efecto claro (nada significativo) y ser soltero (estado civil 5) tiene un impacto positivo pero más chico.</w:t>
+      </w:r>
+    </w:p>
+    <w:p>
+      <w:pPr>
+        <w:spacing w:before="100" w:beforeAutospacing="1" w:after="100" w:afterAutospacing="1" w:line="240" w:lineRule="auto"/>
+        <w:rPr>
+          <w:rFonts w:ascii="Arial" w:eastAsia="Times New Roman" w:hAnsi="Arial" w:cs="Arial"/>
+          <w:kern w:val="0"/>
+          <w:lang w:eastAsia="es-AR"/>
+          <w14:ligatures w14:val="none"/>
+        </w:rPr>
+      </w:pPr>
+      <w:r>
+        <w:rPr>
+          <w:rFonts w:ascii="Arial" w:eastAsia="Times New Roman" w:hAnsi="Arial" w:cs="Arial"/>
+          <w:kern w:val="0"/>
+          <w:lang w:eastAsia="es-AR"/>
+          <w14:ligatures w14:val="none"/>
+        </w:rPr>
+        <w:t>El nivel educativo (</w:t>
+      </w:r>
+      <w:proofErr w:type="spellStart"/>
+      <w:r>
+        <w:rPr>
+          <w:rFonts w:ascii="Arial" w:eastAsia="Times New Roman" w:hAnsi="Arial" w:cs="Arial"/>
+          <w:kern w:val="0"/>
+          <w:lang w:eastAsia="es-AR"/>
+          <w14:ligatures w14:val="none"/>
+        </w:rPr>
+        <w:t>educ</w:t>
+      </w:r>
+      <w:proofErr w:type="spellEnd"/>
+      <w:r>
+        <w:rPr>
+          <w:rFonts w:ascii="Arial" w:eastAsia="Times New Roman" w:hAnsi="Arial" w:cs="Arial"/>
+          <w:kern w:val="0"/>
+          <w:lang w:eastAsia="es-AR"/>
+          <w14:ligatures w14:val="none"/>
+        </w:rPr>
+        <w:t>) tiene un efecto positivo pero no llega a ser tan fuerte en estos modelos. Ser mujer parece tener un impacto negativo en el salario (coeficiente negativo y significativo), lo cual muestra una posible brecha salarial.</w:t>
+      </w:r>
+    </w:p>
+    <w:p>
+      <w:pPr>
+        <w:spacing w:before="100" w:beforeAutospacing="1" w:after="100" w:afterAutospacing="1" w:line="240" w:lineRule="auto"/>
+        <w:rPr>
+          <w:rFonts w:ascii="Arial" w:eastAsia="Times New Roman" w:hAnsi="Arial" w:cs="Arial"/>
+          <w:kern w:val="0"/>
+          <w:lang w:eastAsia="es-AR"/>
+          <w14:ligatures w14:val="none"/>
+        </w:rPr>
+      </w:pPr>
+      <w:r>
+        <w:rPr>
+          <w:rFonts w:ascii="Arial" w:eastAsia="Times New Roman" w:hAnsi="Arial" w:cs="Arial"/>
+          <w:kern w:val="0"/>
+          <w:lang w:eastAsia="es-AR"/>
+          <w14:ligatures w14:val="none"/>
+        </w:rPr>
+        <w:t>Lo más raro es la variable “escribe”: los que saben escribir (en esta codificación al revés, parece ser 1 si no sabe escribir) ganan mucho menos según el modelo, pero el valor es poco confiable por lo grande del error estándar.</w:t>
+      </w:r>
+    </w:p>
+    <w:p>
+      <w:pPr>
+        <w:spacing w:before="100" w:beforeAutospacing="1" w:after="100" w:afterAutospacing="1" w:line="240" w:lineRule="auto"/>
+        <w:rPr>
+          <w:rFonts w:ascii="Arial" w:eastAsia="Times New Roman" w:hAnsi="Arial" w:cs="Arial"/>
+          <w:kern w:val="0"/>
+          <w:lang w:eastAsia="es-AR"/>
+          <w14:ligatures w14:val="none"/>
+        </w:rPr>
+      </w:pPr>
+      <w:r>
+        <w:rPr>
+          <w:rFonts w:ascii="Arial" w:eastAsia="Times New Roman" w:hAnsi="Arial" w:cs="Arial"/>
+          <w:kern w:val="0"/>
+          <w:lang w:eastAsia="es-AR"/>
+          <w14:ligatures w14:val="none"/>
+        </w:rPr>
+        <w:t>Por último, los R² son bastante bajos (entre 0.026 y 0.065), o sea que los modelos explican poco del salario solo con estas variables.</w:t>
+      </w:r>
+    </w:p>
+    <w:p>
+      <w:pPr>
+        <w:rPr>
+          <w:lang w:val="es-ES"/>
+        </w:rPr>
+      </w:pPr>
+    </w:p>
+    <w:p>
+      <w:pPr>
+        <w:rPr>
+          <w:lang w:val="es-ES"/>
+        </w:rPr>
+      </w:pPr>
+    </w:p>
+    <w:p>
+      <w:pPr>
+        <w:rPr>
+          <w:lang w:val="es-ES"/>
+        </w:rPr>
+      </w:pPr>
+    </w:p>
+    <w:p>
+      <w:pPr>
+        <w:rPr>
+          <w:lang w:val="es-ES"/>
+        </w:rPr>
+      </w:pPr>
+    </w:p>
+    <w:p>
+      <w:pPr>
+        <w:rPr>
+          <w:lang w:val="es-ES"/>
+        </w:rPr>
+      </w:pPr>
+    </w:p>
+    <w:p>
+      <w:pPr>
+        <w:rPr>
+          <w:lang w:val="es-ES"/>
+        </w:rPr>
+      </w:pPr>
+    </w:p>
+    <w:p>
+      <w:pPr>
+        <w:rPr>
+          <w:rFonts w:ascii="Arial" w:hAnsi="Arial" w:cs="Arial"/>
+          <w:b/>
+          <w:sz w:val="32"/>
+          <w:lang w:val="es-ES"/>
+        </w:rPr>
+      </w:pPr>
+      <w:r>
+        <w:rPr>
+          <w:rFonts w:ascii="Arial" w:hAnsi="Arial" w:cs="Arial"/>
+          <w:b/>
+          <w:sz w:val="32"/>
+          <w:lang w:val="es-ES"/>
+        </w:rPr>
+        <w:t>Punto 2 i)</w:t>
+      </w:r>
+    </w:p>
+    <w:p>
+      <w:pPr>
+        <w:rPr>
+          <w:lang w:val="es-ES"/>
+        </w:rPr>
+      </w:pPr>
+      <w:r>
+        <w:rPr>
+          <w:noProof/>
+          <w:lang w:eastAsia="es-AR"/>
+        </w:rPr>
+        <w:drawing>
+          <wp:inline distT="0" distB="0" distL="0" distR="0" wp14:anchorId="4509E008" wp14:editId="41B89123">
+            <wp:extent cx="4544029" cy="3232297"/>
+            <wp:effectExtent l="0" t="0" r="9525" b="6350"/>
+            <wp:docPr id="2" name="Imagen 2"/>
+            <wp:cNvGraphicFramePr>
+              <a:graphicFrameLocks xmlns:a="http://schemas.openxmlformats.org/drawingml/2006/main" noChangeAspect="1"/>
+            </wp:cNvGraphicFramePr>
+            <a:graphic xmlns:a="http://schemas.openxmlformats.org/drawingml/2006/main">
+              <a:graphicData uri="http://schemas.openxmlformats.org/drawingml/2006/picture">
+                <pic:pic xmlns:pic="http://schemas.openxmlformats.org/drawingml/2006/picture">
+                  <pic:nvPicPr>
+                    <pic:cNvPr id="2" name="grafico 2.png"/>
+                    <pic:cNvPicPr/>
+                  </pic:nvPicPr>
+                  <pic:blipFill>
+                    <a:blip r:embed="rId6" cstate="print">
+                      <a:extLst>
+                        <a:ext uri="{28A0092B-C50C-407E-A947-70E740481C1C}">
+                          <a14:useLocalDpi xmlns:a14="http://schemas.microsoft.com/office/drawing/2010/main" val="0"/>
+                        </a:ext>
+                      </a:extLst>
+                    </a:blip>
+                    <a:stretch>
+                      <a:fillRect/>
+                    </a:stretch>
+                  </pic:blipFill>
+                  <pic:spPr>
+                    <a:xfrm>
+                      <a:off x="0" y="0"/>
+                      <a:ext cx="4558661" cy="3242705"/>
+                    </a:xfrm>
+                    <a:prstGeom prst="rect">
+                      <a:avLst/>
+                    </a:prstGeom>
+                  </pic:spPr>
+                </pic:pic>
+              </a:graphicData>
+            </a:graphic>
+          </wp:inline>
+        </w:drawing>
+      </w:r>
+    </w:p>
+    <w:p>
+      <w:pPr>
+        <w:pStyle w:val="NormalWeb"/>
+        <w:rPr>
+          <w:rFonts w:ascii="Arial" w:hAnsi="Arial" w:cs="Arial"/>
+        </w:rPr>
+      </w:pPr>
+      <w:r>
+        <w:rPr>
+          <w:rFonts w:ascii="Arial" w:hAnsi="Arial" w:cs="Arial"/>
+        </w:rPr>
+        <w:t xml:space="preserve">En el gráfico </w:t>
+      </w:r>
+      <w:r>
+        <w:rPr>
+          <w:rFonts w:ascii="Arial" w:hAnsi="Arial" w:cs="Arial"/>
+        </w:rPr>
+        <w:t xml:space="preserve">de arriba </w:t>
+      </w:r>
+      <w:r>
+        <w:rPr>
+          <w:rFonts w:ascii="Arial" w:hAnsi="Arial" w:cs="Arial"/>
+        </w:rPr>
+        <w:t xml:space="preserve">se muestra la relación entre la edad (eje X) y el salario semanal (eje Y). Cada punto azul representa a una persona, y la línea naranja es </w:t>
+      </w:r>
+      <w:r>
+        <w:rPr>
+          <w:rFonts w:ascii="Arial" w:hAnsi="Arial" w:cs="Arial"/>
+        </w:rPr>
+        <w:t>lo que aparece al</w:t>
+      </w:r>
+      <w:r>
+        <w:rPr>
+          <w:rFonts w:ascii="Arial" w:hAnsi="Arial" w:cs="Arial"/>
+        </w:rPr>
+        <w:t xml:space="preserve"> aplicar una regresión lineal.</w:t>
+      </w:r>
+    </w:p>
+    <w:p>
+      <w:pPr>
+        <w:pStyle w:val="NormalWeb"/>
+        <w:rPr>
+          <w:rFonts w:ascii="Arial" w:hAnsi="Arial" w:cs="Arial"/>
+        </w:rPr>
+      </w:pPr>
+      <w:r>
+        <w:rPr>
+          <w:rFonts w:ascii="Arial" w:hAnsi="Arial" w:cs="Arial"/>
+        </w:rPr>
+        <w:t>Para este histograma s</w:t>
+      </w:r>
+      <w:r>
+        <w:rPr>
+          <w:rFonts w:ascii="Arial" w:hAnsi="Arial" w:cs="Arial"/>
+        </w:rPr>
+        <w:t xml:space="preserve">e usó el 70% de los datos para entrenar el modelo y el 30% para probarlo. Aunque la línea </w:t>
+      </w:r>
+      <w:r>
+        <w:rPr>
+          <w:rFonts w:ascii="Arial" w:hAnsi="Arial" w:cs="Arial"/>
+        </w:rPr>
+        <w:t xml:space="preserve">naranja </w:t>
+      </w:r>
+      <w:r>
+        <w:rPr>
+          <w:rFonts w:ascii="Arial" w:hAnsi="Arial" w:cs="Arial"/>
+        </w:rPr>
+        <w:t>muestra que a mayor edad tiende a subir el salario, la dispersión de los puntos indica que la edad no explica muy bien el salario</w:t>
+      </w:r>
+      <w:r>
+        <w:rPr>
+          <w:rFonts w:ascii="Arial" w:hAnsi="Arial" w:cs="Arial"/>
+        </w:rPr>
+        <w:t xml:space="preserve"> semanal</w:t>
+      </w:r>
+      <w:r>
+        <w:rPr>
+          <w:rFonts w:ascii="Arial" w:hAnsi="Arial" w:cs="Arial"/>
+        </w:rPr>
+        <w:t xml:space="preserve"> por sí sola. Esto sirve para ver si el modelo puede mejorar agregando </w:t>
+      </w:r>
+      <w:r>
+        <w:rPr>
+          <w:rFonts w:ascii="Arial" w:hAnsi="Arial" w:cs="Arial"/>
+        </w:rPr>
+        <w:t>más predictores</w:t>
+      </w:r>
+      <w:r>
+        <w:rPr>
+          <w:rFonts w:ascii="Arial" w:hAnsi="Arial" w:cs="Arial"/>
+        </w:rPr>
+        <w:t>.</w:t>
+      </w:r>
+    </w:p>
+    <w:p>
+      <w:pPr>
+        <w:pStyle w:val="NormalWeb"/>
+        <w:rPr>
+          <w:rFonts w:ascii="Arial" w:hAnsi="Arial" w:cs="Arial"/>
+        </w:rPr>
+      </w:pPr>
+      <w:r>
+        <w:rPr>
+          <w:rFonts w:ascii="Arial" w:hAnsi="Arial" w:cs="Arial"/>
+        </w:rPr>
+        <w:t xml:space="preserve">Antes de este grafico había otro que hicimos en Python pero a este le agregamos lo del percentil 99 para evitar </w:t>
+      </w:r>
+      <w:proofErr w:type="spellStart"/>
+      <w:r>
+        <w:rPr>
+          <w:rFonts w:ascii="Arial" w:hAnsi="Arial" w:cs="Arial"/>
+        </w:rPr>
+        <w:t>outliers</w:t>
+      </w:r>
+      <w:proofErr w:type="spellEnd"/>
+      <w:r>
+        <w:rPr>
+          <w:rFonts w:ascii="Arial" w:hAnsi="Arial" w:cs="Arial"/>
+        </w:rPr>
+        <w:t xml:space="preserve"> o los valores extremos.</w:t>
+      </w:r>
+    </w:p>
+    <w:p>
+      <w:pPr>
+        <w:pStyle w:val="NormalWeb"/>
+        <w:rPr>
+          <w:rFonts w:ascii="Arial" w:hAnsi="Arial" w:cs="Arial"/>
+        </w:rPr>
+      </w:pPr>
+    </w:p>
+    <w:p>
+      <w:pPr>
+        <w:pStyle w:val="NormalWeb"/>
+        <w:rPr>
+          <w:rFonts w:ascii="Arial" w:hAnsi="Arial" w:cs="Arial"/>
+        </w:rPr>
+      </w:pPr>
+    </w:p>
+    <w:p>
+      <w:pPr>
+        <w:pStyle w:val="NormalWeb"/>
+        <w:rPr>
+          <w:rFonts w:ascii="Arial" w:hAnsi="Arial" w:cs="Arial"/>
+        </w:rPr>
+      </w:pPr>
+    </w:p>
+    <w:p>
+      <w:pPr>
+        <w:pStyle w:val="NormalWeb"/>
+        <w:rPr>
+          <w:rFonts w:ascii="Arial" w:hAnsi="Arial" w:cs="Arial"/>
+        </w:rPr>
+      </w:pPr>
+    </w:p>
+    <w:p>
+      <w:pPr>
+        <w:pStyle w:val="NormalWeb"/>
+        <w:rPr>
+          <w:rFonts w:ascii="Arial" w:hAnsi="Arial" w:cs="Arial"/>
+        </w:rPr>
+      </w:pPr>
+    </w:p>
+    <w:p>
+      <w:pPr>
+        <w:pStyle w:val="NormalWeb"/>
+        <w:rPr>
+          <w:rFonts w:ascii="Arial" w:hAnsi="Arial" w:cs="Arial"/>
+        </w:rPr>
+      </w:pPr>
+    </w:p>
+    <w:p>
+      <w:pPr>
+        <w:pStyle w:val="NormalWeb"/>
+        <w:rPr>
+          <w:rFonts w:ascii="Arial" w:hAnsi="Arial" w:cs="Arial"/>
+        </w:rPr>
+      </w:pPr>
+    </w:p>
+    <w:p>
+      <w:pPr>
+        <w:pStyle w:val="NormalWeb"/>
+        <w:rPr>
+          <w:rFonts w:ascii="Arial" w:hAnsi="Arial" w:cs="Arial"/>
+          <w:b/>
+          <w:sz w:val="32"/>
+        </w:rPr>
+      </w:pPr>
+      <w:r>
+        <w:rPr>
+          <w:rFonts w:ascii="Arial" w:hAnsi="Arial" w:cs="Arial"/>
+          <w:b/>
+          <w:sz w:val="32"/>
+        </w:rPr>
+        <w:lastRenderedPageBreak/>
+        <w:t>Punto 4</w:t>
+      </w:r>
+    </w:p>
+    <w:p>
+      <w:pPr>
+        <w:pStyle w:val="NormalWeb"/>
+        <w:rPr>
+          <w:rFonts w:ascii="Arial" w:hAnsi="Arial" w:cs="Arial"/>
+          <w:b/>
+          <w:sz w:val="32"/>
+        </w:rPr>
+      </w:pPr>
+      <w:r>
+        <w:rPr>
+          <w:rFonts w:ascii="Arial" w:hAnsi="Arial" w:cs="Arial"/>
+          <w:b/>
+          <w:noProof/>
+          <w:sz w:val="32"/>
+          <w14:ligatures w14:val="standardContextual"/>
+        </w:rPr>
+        <w:drawing>
+          <wp:inline distT="0" distB="0" distL="0" distR="0" wp14:anchorId="02EE776E" wp14:editId="1FA705D7">
+            <wp:extent cx="5400040" cy="4029710"/>
+            <wp:effectExtent l="0" t="0" r="0" b="8890"/>
+            <wp:docPr id="1" name="Imagen 1"/>
+            <wp:cNvGraphicFramePr>
+              <a:graphicFrameLocks xmlns:a="http://schemas.openxmlformats.org/drawingml/2006/main" noChangeAspect="1"/>
+            </wp:cNvGraphicFramePr>
+            <a:graphic xmlns:a="http://schemas.openxmlformats.org/drawingml/2006/main">
+              <a:graphicData uri="http://schemas.openxmlformats.org/drawingml/2006/picture">
+                <pic:pic xmlns:pic="http://schemas.openxmlformats.org/drawingml/2006/picture">
+                  <pic:nvPicPr>
+                    <pic:cNvPr id="1" name="grafico 7.png"/>
+                    <pic:cNvPicPr/>
+                  </pic:nvPicPr>
+                  <pic:blipFill>
+                    <a:blip r:embed="rId7" cstate="print">
+                      <a:extLst>
+                        <a:ext uri="{28A0092B-C50C-407E-A947-70E740481C1C}">
+                          <a14:useLocalDpi xmlns:a14="http://schemas.microsoft.com/office/drawing/2010/main" val="0"/>
+                        </a:ext>
+                      </a:extLst>
+                    </a:blip>
+                    <a:stretch>
+                      <a:fillRect/>
+                    </a:stretch>
+                  </pic:blipFill>
+                  <pic:spPr>
+                    <a:xfrm>
+                      <a:off x="0" y="0"/>
+                      <a:ext cx="5400040" cy="4029710"/>
+                    </a:xfrm>
+                    <a:prstGeom prst="rect">
+                      <a:avLst/>
+                    </a:prstGeom>
+                  </pic:spPr>
+                </pic:pic>
+              </a:graphicData>
+            </a:graphic>
+          </wp:inline>
+        </w:drawing>
+      </w:r>
+    </w:p>
+    <w:p>
+      <w:pPr>
+        <w:pStyle w:val="NormalWeb"/>
+        <w:rPr>
+          <w:rFonts w:ascii="Arial" w:hAnsi="Arial" w:cs="Arial"/>
+          <w:b/>
+          <w:sz w:val="32"/>
+        </w:rPr>
+      </w:pPr>
+      <w:r>
+        <w:rPr>
+          <w:rFonts w:ascii="Arial" w:hAnsi="Arial" w:cs="Arial"/>
+        </w:rPr>
+        <w:t>En este gráfico s</w:t>
+      </w:r>
+      <w:r>
+        <w:rPr>
+          <w:rFonts w:ascii="Arial" w:hAnsi="Arial" w:cs="Arial"/>
+        </w:rPr>
+        <w:t xml:space="preserve">e comparan los salarios reales observados </w:t>
+      </w:r>
+      <w:r>
+        <w:rPr>
+          <w:rFonts w:ascii="Arial" w:hAnsi="Arial" w:cs="Arial"/>
+        </w:rPr>
+        <w:t>con los que predijo el modelo, en función de la edad. Se ve que el modelo (</w:t>
+      </w:r>
+      <w:r>
+        <w:rPr>
+          <w:rFonts w:ascii="Arial" w:hAnsi="Arial" w:cs="Arial"/>
+        </w:rPr>
+        <w:t xml:space="preserve">los que están </w:t>
+      </w:r>
+      <w:r>
+        <w:rPr>
+          <w:rFonts w:ascii="Arial" w:hAnsi="Arial" w:cs="Arial"/>
+        </w:rPr>
+        <w:t>en rojo) sigue más o menos la tendenc</w:t>
+      </w:r>
+      <w:r>
+        <w:rPr>
+          <w:rFonts w:ascii="Arial" w:hAnsi="Arial" w:cs="Arial"/>
+        </w:rPr>
+        <w:t xml:space="preserve">ia general de los datos reales (los que están </w:t>
+      </w:r>
+      <w:r>
+        <w:rPr>
+          <w:rFonts w:ascii="Arial" w:hAnsi="Arial" w:cs="Arial"/>
+        </w:rPr>
+        <w:t>en azul), pero no llega a capturar bien los valores</w:t>
+      </w:r>
+      <w:r>
+        <w:rPr>
+          <w:rFonts w:ascii="Arial" w:hAnsi="Arial" w:cs="Arial"/>
+        </w:rPr>
+        <w:t xml:space="preserve"> extremos (una especie de </w:t>
+      </w:r>
+      <w:proofErr w:type="spellStart"/>
+      <w:r>
+        <w:rPr>
+          <w:rFonts w:ascii="Arial" w:hAnsi="Arial" w:cs="Arial"/>
+        </w:rPr>
+        <w:t>outliers</w:t>
+      </w:r>
+      <w:proofErr w:type="spellEnd"/>
+      <w:r>
+        <w:rPr>
+          <w:rFonts w:ascii="Arial" w:hAnsi="Arial" w:cs="Arial"/>
+        </w:rPr>
+        <w:t>). En general, el modelo predice mejor los sueldos más comunes, pero</w:t>
+      </w:r>
+      <w:r>
+        <w:rPr>
+          <w:rFonts w:ascii="Arial" w:hAnsi="Arial" w:cs="Arial"/>
+        </w:rPr>
+        <w:t xml:space="preserve"> le cuesta con los casos atípicos</w:t>
+      </w:r>
+      <w:r>
+        <w:rPr>
+          <w:rFonts w:ascii="Arial" w:hAnsi="Arial" w:cs="Arial"/>
+        </w:rPr>
+        <w:t xml:space="preserve">. También se </w:t>
+      </w:r>
+      <w:r>
+        <w:rPr>
+          <w:rFonts w:ascii="Arial" w:hAnsi="Arial" w:cs="Arial"/>
+        </w:rPr>
+        <w:t>puede ver</w:t>
+      </w:r>
+      <w:r>
+        <w:rPr>
+          <w:rFonts w:ascii="Arial" w:hAnsi="Arial" w:cs="Arial"/>
+        </w:rPr>
+        <w:t xml:space="preserve"> que los salarios no aumentan con la edad como uno esperaría, lo cual puede </w:t>
+      </w:r>
+      <w:r>
+        <w:rPr>
+          <w:rFonts w:ascii="Arial" w:hAnsi="Arial" w:cs="Arial"/>
+        </w:rPr>
+        <w:t>indicar que está</w:t>
+      </w:r>
+      <w:r>
+        <w:rPr>
+          <w:rFonts w:ascii="Arial" w:hAnsi="Arial" w:cs="Arial"/>
+        </w:rPr>
+        <w:t xml:space="preserve"> relacionado con otros factores además de la edad.</w:t>
+      </w:r>
+    </w:p>
+    <w:p>
+      <w:pPr>
+        <w:pStyle w:val="NormalWeb"/>
+        <w:rPr>
+          <w:rFonts w:ascii="Arial" w:hAnsi="Arial" w:cs="Arial"/>
+          <w:b/>
+          <w:sz w:val="32"/>
+        </w:rPr>
+      </w:pPr>
+    </w:p>
+    <w:p>
+      <w:pPr>
+        <w:pStyle w:val="NormalWeb"/>
+        <w:rPr>
+          <w:rFonts w:ascii="Arial" w:hAnsi="Arial" w:cs="Arial"/>
+          <w:b/>
+          <w:sz w:val="32"/>
+        </w:rPr>
+      </w:pPr>
+    </w:p>
+    <w:p>
+      <w:pPr>
+        <w:pStyle w:val="NormalWeb"/>
+        <w:rPr>
+          <w:rFonts w:ascii="Arial" w:hAnsi="Arial" w:cs="Arial"/>
+          <w:b/>
+          <w:sz w:val="32"/>
+        </w:rPr>
+      </w:pPr>
+    </w:p>
+    <w:p>
+      <w:pPr>
+        <w:pStyle w:val="NormalWeb"/>
+        <w:rPr>
+          <w:rFonts w:ascii="Arial" w:hAnsi="Arial" w:cs="Arial"/>
+          <w:b/>
+          <w:sz w:val="32"/>
+        </w:rPr>
+      </w:pPr>
+    </w:p>
+    <w:p>
+      <w:pPr>
+        <w:pStyle w:val="NormalWeb"/>
+        <w:rPr>
+          <w:rFonts w:ascii="Arial" w:hAnsi="Arial" w:cs="Arial"/>
+          <w:b/>
+          <w:sz w:val="32"/>
+        </w:rPr>
+      </w:pPr>
+    </w:p>
+    <w:p>
+      <w:pPr>
+        <w:pStyle w:val="NormalWeb"/>
+        <w:rPr>
+          <w:rFonts w:ascii="Arial" w:hAnsi="Arial" w:cs="Arial"/>
+          <w:b/>
+          <w:sz w:val="32"/>
+        </w:rPr>
+      </w:pPr>
+    </w:p>
+    <w:p>
+      <w:pPr>
+        <w:pStyle w:val="NormalWeb"/>
+        <w:rPr>
+          <w:rFonts w:ascii="Arial" w:hAnsi="Arial" w:cs="Arial"/>
+          <w:b/>
+          <w:sz w:val="32"/>
+        </w:rPr>
+      </w:pPr>
+    </w:p>
+    <w:p>
+      <w:pPr>
+        <w:pStyle w:val="NormalWeb"/>
+        <w:rPr>
+          <w:rFonts w:ascii="Arial" w:hAnsi="Arial" w:cs="Arial"/>
+          <w:b/>
+          <w:sz w:val="32"/>
+        </w:rPr>
+      </w:pPr>
+    </w:p>
+    <w:p>
+      <w:pPr>
+        <w:pStyle w:val="NormalWeb"/>
+        <w:rPr>
+          <w:rFonts w:ascii="Arial" w:hAnsi="Arial" w:cs="Arial"/>
+          <w:b/>
+          <w:sz w:val="32"/>
+        </w:rPr>
+      </w:pPr>
+    </w:p>
+    <w:p>
+      <w:pPr>
+        <w:pStyle w:val="NormalWeb"/>
+        <w:rPr>
+          <w:rFonts w:ascii="Arial" w:hAnsi="Arial" w:cs="Arial"/>
+          <w:b/>
+          <w:sz w:val="32"/>
+        </w:rPr>
+      </w:pPr>
+      <w:r>
+        <w:rPr>
+          <w:rFonts w:ascii="Arial" w:hAnsi="Arial" w:cs="Arial"/>
+          <w:b/>
+          <w:sz w:val="32"/>
+        </w:rPr>
+        <w:t>Punto 5</w:t>
+      </w:r>
+    </w:p>
+    <w:p>
+      <w:pPr>
+        <w:rPr>
+          <w:lang w:val="es-ES"/>
+        </w:rPr>
+      </w:pPr>
+      <w:r>
+        <w:rPr>
+          <w:rFonts w:ascii="Arial" w:hAnsi="Arial" w:cs="Arial"/>
+          <w:noProof/>
+          <w:lang w:eastAsia="es-AR"/>
+        </w:rPr>
+        <w:drawing>
+          <wp:inline distT="0" distB="0" distL="0" distR="0" wp14:anchorId="507A01F0" wp14:editId="73A9434E">
+            <wp:extent cx="5181611" cy="4136144"/>
+            <wp:effectExtent l="0" t="0" r="0" b="0"/>
+            <wp:docPr id="3" name="Imagen 3"/>
+            <wp:cNvGraphicFramePr>
+              <a:graphicFrameLocks xmlns:a="http://schemas.openxmlformats.org/drawingml/2006/main" noChangeAspect="1"/>
+            </wp:cNvGraphicFramePr>
+            <a:graphic xmlns:a="http://schemas.openxmlformats.org/drawingml/2006/main">
+              <a:graphicData uri="http://schemas.openxmlformats.org/drawingml/2006/picture">
+                <pic:pic xmlns:pic="http://schemas.openxmlformats.org/drawingml/2006/picture">
+                  <pic:nvPicPr>
+                    <pic:cNvPr id="3" name="grafico 3.png"/>
+                    <pic:cNvPicPr/>
+                  </pic:nvPicPr>
+                  <pic:blipFill>
+                    <a:blip r:embed="rId8" cstate="print">
+                      <a:extLst>
+                        <a:ext uri="{28A0092B-C50C-407E-A947-70E740481C1C}">
+                          <a14:useLocalDpi xmlns:a14="http://schemas.microsoft.com/office/drawing/2010/main" val="0"/>
+                        </a:ext>
+                      </a:extLst>
+                    </a:blip>
+                    <a:stretch>
+                      <a:fillRect/>
+                    </a:stretch>
+                  </pic:blipFill>
+                  <pic:spPr>
+                    <a:xfrm>
+                      <a:off x="0" y="0"/>
+                      <a:ext cx="5181611" cy="4136144"/>
+                    </a:xfrm>
+                    <a:prstGeom prst="rect">
+                      <a:avLst/>
+                    </a:prstGeom>
+                  </pic:spPr>
+                </pic:pic>
+              </a:graphicData>
+            </a:graphic>
+          </wp:inline>
+        </w:drawing>
+      </w:r>
+    </w:p>
+    <w:p>
+      <w:pPr>
+        <w:rPr>
+          <w:rFonts w:ascii="Arial" w:hAnsi="Arial" w:cs="Arial"/>
+        </w:rPr>
+      </w:pPr>
+      <w:r>
+        <w:rPr>
+          <w:rFonts w:ascii="Arial" w:hAnsi="Arial" w:cs="Arial"/>
+          <w:lang w:val="es-ES"/>
+        </w:rPr>
+        <w:t xml:space="preserve">En este grafico se ve que </w:t>
+      </w:r>
+      <w:r>
+        <w:rPr>
+          <w:rFonts w:ascii="Arial" w:hAnsi="Arial" w:cs="Arial"/>
+        </w:rPr>
+        <w:t xml:space="preserve">el modelo KNN tuvo un desempeño más bajo, con una precisión del 64% y un </w:t>
+      </w:r>
+      <w:proofErr w:type="spellStart"/>
+      <w:r>
+        <w:rPr>
+          <w:rFonts w:ascii="Arial" w:hAnsi="Arial" w:cs="Arial"/>
+        </w:rPr>
+        <w:t>Auc</w:t>
+      </w:r>
+      <w:proofErr w:type="spellEnd"/>
+      <w:r>
+        <w:rPr>
+          <w:rFonts w:ascii="Arial" w:hAnsi="Arial" w:cs="Arial"/>
+        </w:rPr>
+        <w:t xml:space="preserve"> de 0.51 (parecido al de tirar una moneda</w:t>
+      </w:r>
+      <w:r>
+        <w:rPr>
+          <w:rFonts w:ascii="Arial" w:hAnsi="Arial" w:cs="Arial"/>
+        </w:rPr>
+        <w:t xml:space="preserve"> 0.5</w:t>
+      </w:r>
+      <w:r>
+        <w:rPr>
+          <w:rFonts w:ascii="Arial" w:hAnsi="Arial" w:cs="Arial"/>
+        </w:rPr>
+        <w:t xml:space="preserve">), lo cual vendría a indicar que no fue muy útil que digamos. Por el otro lado se ve que la regresión logística clasificó correctamente el 77% de los casos y el área bajo la curva ROC fue de 0.67, lo cual indica un desempeño, dentro de lo que cabe, </w:t>
+      </w:r>
+      <w:r>
+        <w:rPr>
+          <w:rStyle w:val="Textoennegrita"/>
+          <w:rFonts w:ascii="Arial" w:hAnsi="Arial" w:cs="Arial"/>
+          <w:b w:val="0"/>
+        </w:rPr>
+        <w:t>aceptable</w:t>
+      </w:r>
+      <w:r>
+        <w:rPr>
+          <w:rFonts w:ascii="Arial" w:hAnsi="Arial" w:cs="Arial"/>
+        </w:rPr>
+        <w:t>.</w:t>
+      </w:r>
+      <w:bookmarkStart w:id="0" w:name="_GoBack"/>
+      <w:bookmarkEnd w:id="0"/>
+    </w:p>
+    <w:p>
+      <w:pPr>
+        <w:rPr>
+          <w:rFonts w:ascii="Arial" w:hAnsi="Arial" w:cs="Arial"/>
+        </w:rPr>
+      </w:pPr>
+      <w:r>
+        <w:rPr>
+          <w:rFonts w:ascii="Arial" w:hAnsi="Arial" w:cs="Arial"/>
+        </w:rPr>
+        <w:t xml:space="preserve">También se ve claramente que la curva de </w:t>
+      </w:r>
+      <w:proofErr w:type="spellStart"/>
+      <w:r>
+        <w:rPr>
+          <w:rStyle w:val="Textoennegrita"/>
+          <w:rFonts w:ascii="Arial" w:hAnsi="Arial" w:cs="Arial"/>
+          <w:b w:val="0"/>
+        </w:rPr>
+        <w:t>l</w:t>
+      </w:r>
+      <w:r>
+        <w:rPr>
+          <w:rStyle w:val="Textoennegrita"/>
+          <w:rFonts w:ascii="Arial" w:hAnsi="Arial" w:cs="Arial"/>
+          <w:b w:val="0"/>
+        </w:rPr>
+        <w:t>ogit</w:t>
+      </w:r>
+      <w:proofErr w:type="spellEnd"/>
+      <w:r>
+        <w:rPr>
+          <w:rStyle w:val="Textoennegrita"/>
+          <w:rFonts w:ascii="Arial" w:hAnsi="Arial" w:cs="Arial"/>
+        </w:rPr>
+        <w:t xml:space="preserve"> </w:t>
+      </w:r>
+      <w:r>
+        <w:rPr>
+          <w:rFonts w:ascii="Arial" w:hAnsi="Arial" w:cs="Arial"/>
+        </w:rPr>
+        <w:t xml:space="preserve">está más alejada de la línea diagonal (que representa un modelo aleatorio), mientras que la curva de </w:t>
+      </w:r>
+      <w:r>
+        <w:rPr>
+          <w:rStyle w:val="Textoennegrita"/>
+          <w:rFonts w:ascii="Arial" w:hAnsi="Arial" w:cs="Arial"/>
+          <w:b w:val="0"/>
+        </w:rPr>
+        <w:t>KNN</w:t>
+      </w:r>
+      <w:r>
+        <w:rPr>
+          <w:rFonts w:ascii="Arial" w:hAnsi="Arial" w:cs="Arial"/>
+        </w:rPr>
+        <w:t xml:space="preserve"> está muy cerca de esa línea. Esto confirma que la regresión logística funciona mejor para este caso.</w:t>
+      </w:r>
+    </w:p>
+    <w:p>
+      <w:pPr>
+        <w:rPr>
+          <w:rFonts w:ascii="Arial" w:hAnsi="Arial" w:cs="Arial"/>
+          <w:lang w:val="es-ES"/>
+        </w:rPr>
+      </w:pPr>
+      <w:r>
+        <w:rPr>
+          <w:rFonts w:ascii="Arial" w:hAnsi="Arial" w:cs="Arial"/>
+        </w:rPr>
+        <w:t xml:space="preserve">Con estas variables elegidas, la </w:t>
+      </w:r>
+      <w:r>
+        <w:rPr>
+          <w:rStyle w:val="Textoennegrita"/>
+          <w:rFonts w:ascii="Arial" w:hAnsi="Arial" w:cs="Arial"/>
+          <w:b w:val="0"/>
+        </w:rPr>
+        <w:t>regresión logística funciona mucho mejor que KNN</w:t>
+      </w:r>
+      <w:r>
+        <w:rPr>
+          <w:rFonts w:ascii="Arial" w:hAnsi="Arial" w:cs="Arial"/>
+        </w:rPr>
+        <w:t xml:space="preserve"> para predecir quién gana más de $10.000 semanales. La información </w:t>
+      </w:r>
+      <w:r>
+        <w:rPr>
+          <w:rFonts w:ascii="Arial" w:hAnsi="Arial" w:cs="Arial"/>
+        </w:rPr>
+        <w:lastRenderedPageBreak/>
+        <w:t>como tener más educación o saber escribir está relacionada con salarios más altos, y la regresión logística fue mejor para ver eso.</w:t>
+      </w:r>
+    </w:p>
     <w:p>
       <w:pPr>
         <w:rPr>
@@ -3050,8 +4011,58 @@
 </w:document>
 </file>
 
+<file path=word/endnotes.xml><?xml version="1.0" encoding="utf-8"?>
+<w:endnotes xmlns:wpc="http://schemas.microsoft.com/office/word/2010/wordprocessingCanvas" xmlns:mc="http://schemas.openxmlformats.org/markup-compatibility/2006" xmlns:o="urn:schemas-microsoft-com:office:office" xmlns:r="http://schemas.openxmlformats.org/officeDocument/2006/relationships" xmlns:m="http://schemas.openxmlformats.org/officeDocument/2006/math" xmlns:v="urn:schemas-microsoft-com:vml" xmlns:wp14="http://schemas.microsoft.com/office/word/2010/wordprocessingDrawing" xmlns:wp="http://schemas.openxmlformats.org/drawingml/2006/wordprocessingDrawing" xmlns:w10="urn:schemas-microsoft-com:office:word" xmlns:w="http://schemas.openxmlformats.org/wordprocessingml/2006/main" xmlns:w14="http://schemas.microsoft.com/office/word/2010/wordml" xmlns:w15="http://schemas.microsoft.com/office/word/2012/wordml" xmlns:wpg="http://schemas.microsoft.com/office/word/2010/wordprocessingGroup" xmlns:wpi="http://schemas.microsoft.com/office/word/2010/wordprocessingInk" xmlns:wne="http://schemas.microsoft.com/office/word/2006/wordml" xmlns:wps="http://schemas.microsoft.com/office/word/2010/wordprocessingShape" mc:Ignorable="w14 w15 wp14">
+  <w:endnote w:type="separator" w:id="-1">
+    <w:p>
+      <w:pPr>
+        <w:spacing w:after="0" w:line="240" w:lineRule="auto"/>
+      </w:pPr>
+      <w:r>
+        <w:separator/>
+      </w:r>
+    </w:p>
+  </w:endnote>
+  <w:endnote w:type="continuationSeparator" w:id="0">
+    <w:p>
+      <w:pPr>
+        <w:spacing w:after="0" w:line="240" w:lineRule="auto"/>
+      </w:pPr>
+      <w:r>
+        <w:continuationSeparator/>
+      </w:r>
+    </w:p>
+  </w:endnote>
+</w:endnotes>
+</file>
+
+<file path=word/footnotes.xml><?xml version="1.0" encoding="utf-8"?>
+<w:footnotes xmlns:wpc="http://schemas.microsoft.com/office/word/2010/wordprocessingCanvas" xmlns:mc="http://schemas.openxmlformats.org/markup-compatibility/2006" xmlns:o="urn:schemas-microsoft-com:office:office" xmlns:r="http://schemas.openxmlformats.org/officeDocument/2006/relationships" xmlns:m="http://schemas.openxmlformats.org/officeDocument/2006/math" xmlns:v="urn:schemas-microsoft-com:vml" xmlns:wp14="http://schemas.microsoft.com/office/word/2010/wordprocessingDrawing" xmlns:wp="http://schemas.openxmlformats.org/drawingml/2006/wordprocessingDrawing" xmlns:w10="urn:schemas-microsoft-com:office:word" xmlns:w="http://schemas.openxmlformats.org/wordprocessingml/2006/main" xmlns:w14="http://schemas.microsoft.com/office/word/2010/wordml" xmlns:w15="http://schemas.microsoft.com/office/word/2012/wordml" xmlns:wpg="http://schemas.microsoft.com/office/word/2010/wordprocessingGroup" xmlns:wpi="http://schemas.microsoft.com/office/word/2010/wordprocessingInk" xmlns:wne="http://schemas.microsoft.com/office/word/2006/wordml" xmlns:wps="http://schemas.microsoft.com/office/word/2010/wordprocessingShape" mc:Ignorable="w14 w15 wp14">
+  <w:footnote w:type="separator" w:id="-1">
+    <w:p>
+      <w:pPr>
+        <w:spacing w:after="0" w:line="240" w:lineRule="auto"/>
+      </w:pPr>
+      <w:r>
+        <w:separator/>
+      </w:r>
+    </w:p>
+  </w:footnote>
+  <w:footnote w:type="continuationSeparator" w:id="0">
+    <w:p>
+      <w:pPr>
+        <w:spacing w:after="0" w:line="240" w:lineRule="auto"/>
+      </w:pPr>
+      <w:r>
+        <w:continuationSeparator/>
+      </w:r>
+    </w:p>
+  </w:footnote>
+</w:footnotes>
+</file>
+
 <file path=word/styles.xml><?xml version="1.0" encoding="utf-8"?>
-<w:styles xmlns:mc="http://schemas.openxmlformats.org/markup-compatibility/2006" xmlns:r="http://schemas.openxmlformats.org/officeDocument/2006/relationships" xmlns:w="http://schemas.openxmlformats.org/wordprocessingml/2006/main" xmlns:w14="http://schemas.microsoft.com/office/word/2010/wordml" xmlns:w15="http://schemas.microsoft.com/office/word/2012/wordml" xmlns:w16cex="http://schemas.microsoft.com/office/word/2018/wordml/cex" xmlns:w16cid="http://schemas.microsoft.com/office/word/2016/wordml/cid" xmlns:w16="http://schemas.microsoft.com/office/word/2018/wordml" xmlns:w16du="http://schemas.microsoft.com/office/word/2023/wordml/word16du" xmlns:w16sdtdh="http://schemas.microsoft.com/office/word/2020/wordml/sdtdatahash" xmlns:w16sdtfl="http://schemas.microsoft.com/office/word/2024/wordml/sdtformatlock" xmlns:w16se="http://schemas.microsoft.com/office/word/2015/wordml/symex" mc:Ignorable="w14 w15 w16se w16cid w16 w16cex w16sdtdh w16sdtfl w16du">
+<w:styles xmlns:mc="http://schemas.openxmlformats.org/markup-compatibility/2006" xmlns:r="http://schemas.openxmlformats.org/officeDocument/2006/relationships" xmlns:w="http://schemas.openxmlformats.org/wordprocessingml/2006/main" xmlns:w14="http://schemas.microsoft.com/office/word/2010/wordml" xmlns:w15="http://schemas.microsoft.com/office/word/2012/wordml" mc:Ignorable="w14 w15">
   <w:docDefaults>
     <w:rPrDefault>
       <w:rPr>
@@ -3069,7 +4080,7 @@
       </w:pPr>
     </w:pPrDefault>
   </w:docDefaults>
-  <w:latentStyles w:defLockedState="0" w:defUIPriority="99" w:defSemiHidden="0" w:defUnhideWhenUsed="0" w:defQFormat="0" w:count="376">
+  <w:latentStyles w:defLockedState="0" w:defUIPriority="99" w:defSemiHidden="0" w:defUnhideWhenUsed="0" w:defQFormat="0" w:count="371">
     <w:lsdException w:name="Normal" w:uiPriority="0" w:qFormat="1"/>
     <w:lsdException w:name="heading 1" w:uiPriority="9" w:qFormat="1"/>
     <w:lsdException w:name="heading 2" w:semiHidden="1" w:uiPriority="9" w:unhideWhenUsed="1" w:qFormat="1"/>
@@ -3441,11 +4452,6 @@
     <w:lsdException w:name="List Table 5 Dark Accent 6" w:uiPriority="50"/>
     <w:lsdException w:name="List Table 6 Colorful Accent 6" w:uiPriority="51"/>
     <w:lsdException w:name="List Table 7 Colorful Accent 6" w:uiPriority="52"/>
-    <w:lsdException w:name="Mention" w:semiHidden="1" w:unhideWhenUsed="1"/>
-    <w:lsdException w:name="Smart Hyperlink" w:semiHidden="1" w:unhideWhenUsed="1"/>
-    <w:lsdException w:name="Hashtag" w:semiHidden="1" w:unhideWhenUsed="1"/>
-    <w:lsdException w:name="Unresolved Mention" w:semiHidden="1" w:unhideWhenUsed="1"/>
-    <w:lsdException w:name="Smart Link" w:semiHidden="1" w:unhideWhenUsed="1"/>
   </w:latentStyles>
   <w:style w:type="paragraph" w:default="1" w:styleId="Normal">
     <w:name w:val="Normal"/>
@@ -3652,6 +4658,7 @@
   <w:style w:type="character" w:default="1" w:styleId="Fuentedeprrafopredeter">
     <w:name w:val="Default Paragraph Font"/>
     <w:uiPriority w:val="1"/>
+    <w:semiHidden/>
     <w:unhideWhenUsed/>
   </w:style>
   <w:style w:type="table" w:default="1" w:styleId="Tablanormal">
@@ -3793,11 +4800,11 @@
       <w:color w:val="272727" w:themeColor="text1" w:themeTint="D8"/>
     </w:rPr>
   </w:style>
-  <w:style w:type="paragraph" w:styleId="Ttulo">
+  <w:style w:type="paragraph" w:styleId="Puesto">
     <w:name w:val="Title"/>
     <w:basedOn w:val="Normal"/>
     <w:next w:val="Normal"/>
-    <w:link w:val="TtuloCar"/>
+    <w:link w:val="PuestoCar"/>
     <w:uiPriority w:val="10"/>
     <w:qFormat/>
     <w:rsid w:val="00990A0B"/>
@@ -3813,10 +4820,10 @@
       <w:szCs w:val="56"/>
     </w:rPr>
   </w:style>
-  <w:style w:type="character" w:customStyle="1" w:styleId="TtuloCar">
-    <w:name w:val="Título Car"/>
+  <w:style w:type="character" w:customStyle="1" w:styleId="PuestoCar">
+    <w:name w:val="Puesto Car"/>
     <w:basedOn w:val="Fuentedeprrafopredeter"/>
-    <w:link w:val="Ttulo"/>
+    <w:link w:val="Puesto"/>
     <w:uiPriority w:val="10"/>
     <w:rsid w:val="00990A0B"/>
     <w:rPr>
@@ -4073,6 +5080,78 @@
       <w:sz w:val="20"/>
       <w:szCs w:val="20"/>
     </w:rPr>
+  </w:style>
+  <w:style w:type="paragraph" w:styleId="NormalWeb">
+    <w:name w:val="Normal (Web)"/>
+    <w:basedOn w:val="Normal"/>
+    <w:uiPriority w:val="99"/>
+    <w:semiHidden/>
+    <w:unhideWhenUsed/>
+    <w:rsid w:val="00D42D6A"/>
+    <w:pPr>
+      <w:spacing w:before="100" w:beforeAutospacing="1" w:after="100" w:afterAutospacing="1" w:line="240" w:lineRule="auto"/>
+    </w:pPr>
+    <w:rPr>
+      <w:rFonts w:ascii="Times New Roman" w:eastAsia="Times New Roman" w:hAnsi="Times New Roman" w:cs="Times New Roman"/>
+      <w:kern w:val="0"/>
+      <w:lang w:eastAsia="es-AR"/>
+      <w14:ligatures w14:val="none"/>
+    </w:rPr>
+  </w:style>
+  <w:style w:type="character" w:styleId="Textoennegrita">
+    <w:name w:val="Strong"/>
+    <w:basedOn w:val="Fuentedeprrafopredeter"/>
+    <w:uiPriority w:val="22"/>
+    <w:qFormat/>
+    <w:rsid w:val="00D42D6A"/>
+    <w:rPr>
+      <w:b/>
+      <w:bCs/>
+    </w:rPr>
+  </w:style>
+  <w:style w:type="paragraph" w:styleId="Encabezado">
+    <w:name w:val="header"/>
+    <w:basedOn w:val="Normal"/>
+    <w:link w:val="EncabezadoCar"/>
+    <w:uiPriority w:val="99"/>
+    <w:unhideWhenUsed/>
+    <w:rsid w:val="00D42D6A"/>
+    <w:pPr>
+      <w:tabs>
+        <w:tab w:val="center" w:pos="4252"/>
+        <w:tab w:val="right" w:pos="8504"/>
+      </w:tabs>
+      <w:spacing w:after="0" w:line="240" w:lineRule="auto"/>
+    </w:pPr>
+  </w:style>
+  <w:style w:type="character" w:customStyle="1" w:styleId="EncabezadoCar">
+    <w:name w:val="Encabezado Car"/>
+    <w:basedOn w:val="Fuentedeprrafopredeter"/>
+    <w:link w:val="Encabezado"/>
+    <w:uiPriority w:val="99"/>
+    <w:rsid w:val="00D42D6A"/>
+  </w:style>
+  <w:style w:type="paragraph" w:styleId="Piedepgina">
+    <w:name w:val="footer"/>
+    <w:basedOn w:val="Normal"/>
+    <w:link w:val="PiedepginaCar"/>
+    <w:uiPriority w:val="99"/>
+    <w:unhideWhenUsed/>
+    <w:rsid w:val="00D42D6A"/>
+    <w:pPr>
+      <w:tabs>
+        <w:tab w:val="center" w:pos="4252"/>
+        <w:tab w:val="right" w:pos="8504"/>
+      </w:tabs>
+      <w:spacing w:after="0" w:line="240" w:lineRule="auto"/>
+    </w:pPr>
+  </w:style>
+  <w:style w:type="character" w:customStyle="1" w:styleId="PiedepginaCar">
+    <w:name w:val="Pie de página Car"/>
+    <w:basedOn w:val="Fuentedeprrafopredeter"/>
+    <w:link w:val="Piedepgina"/>
+    <w:uiPriority w:val="99"/>
+    <w:rsid w:val="00D42D6A"/>
   </w:style>
 </w:styles>
 </file>

</xml_diff>

<commit_message>
nono mortal e (word)
</commit_message>
<xml_diff>
--- a/TP4(nuevo).docx
+++ b/TP4(nuevo).docx
@@ -2278,761 +2278,17 @@
     <w:p>
       <w:pPr>
         <w:rPr>
-          <w:b/>
-          <w:bCs/>
           <w:lang w:val="es-US"/>
         </w:rPr>
       </w:pPr>
-      <w:r>
-        <w:rPr>
-          <w:b/>
-          <w:bCs/>
+    </w:p>
+    <w:p>
+      <w:pPr>
+        <w:rPr>
           <w:lang w:val="es-US"/>
         </w:rPr>
-        <w:t xml:space="preserve">Tabla 3. Performance por regresión lineal de la predicción de salarios usando la base de testeo </w:t>
-      </w:r>
-    </w:p>
-    <w:tbl>
-      <w:tblPr>
-        <w:tblStyle w:val="Tablanormal2"/>
-        <w:tblW w:w="0" w:type="auto"/>
-        <w:tblLook w:val="04A0" w:firstRow="1" w:lastRow="0" w:firstColumn="1" w:lastColumn="0" w:noHBand="0" w:noVBand="1"/>
-      </w:tblPr>
-      <w:tblGrid>
-        <w:gridCol w:w="2017"/>
-        <w:gridCol w:w="1278"/>
-        <w:gridCol w:w="1278"/>
-        <w:gridCol w:w="1278"/>
-        <w:gridCol w:w="1278"/>
-        <w:gridCol w:w="1375"/>
-      </w:tblGrid>
-      <w:tr>
-        <w:trPr>
-          <w:cnfStyle w:val="100000000000" w:firstRow="1" w:lastRow="0" w:firstColumn="0" w:lastColumn="0" w:oddVBand="0" w:evenVBand="0" w:oddHBand="0" w:evenHBand="0" w:firstRowFirstColumn="0" w:firstRowLastColumn="0" w:lastRowFirstColumn="0" w:lastRowLastColumn="0"/>
-        </w:trPr>
-        <w:tc>
-          <w:tcPr>
-            <w:cnfStyle w:val="001000000000" w:firstRow="0" w:lastRow="0" w:firstColumn="1" w:lastColumn="0" w:oddVBand="0" w:evenVBand="0" w:oddHBand="0" w:evenHBand="0" w:firstRowFirstColumn="0" w:firstRowLastColumn="0" w:lastRowFirstColumn="0" w:lastRowLastColumn="0"/>
-            <w:tcW w:w="2267" w:type="dxa"/>
-            <w:tcBorders>
-              <w:top w:val="double" w:sz="4" w:space="0" w:color="auto"/>
-              <w:left w:val="nil"/>
-              <w:bottom w:val="double" w:sz="4" w:space="0" w:color="auto"/>
-              <w:right w:val="nil"/>
-            </w:tcBorders>
-          </w:tcPr>
-          <w:p>
-            <w:pPr>
-              <w:spacing w:after="160" w:line="278" w:lineRule="auto"/>
-              <w:rPr>
-                <w:lang w:val="es-US"/>
-              </w:rPr>
-            </w:pPr>
-            <w:r>
-              <w:rPr>
-                <w:lang w:val="es-US"/>
-              </w:rPr>
-              <w:lastRenderedPageBreak/>
-              <w:t xml:space="preserve">Var. </w:t>
-            </w:r>
-            <w:proofErr w:type="spellStart"/>
-            <w:r>
-              <w:rPr>
-                <w:lang w:val="es-US"/>
-              </w:rPr>
-              <w:t>Dep</w:t>
-            </w:r>
-            <w:proofErr w:type="spellEnd"/>
-            <w:r>
-              <w:rPr>
-                <w:lang w:val="es-US"/>
-              </w:rPr>
-              <w:t xml:space="preserve">: </w:t>
-            </w:r>
-            <w:proofErr w:type="spellStart"/>
-            <w:r>
-              <w:rPr>
-                <w:i/>
-                <w:iCs/>
-                <w:lang w:val="es-US"/>
-              </w:rPr>
-              <w:t>salario_semanal</w:t>
-            </w:r>
-            <w:proofErr w:type="spellEnd"/>
-          </w:p>
-          <w:p>
-            <w:pPr>
-              <w:spacing w:after="160" w:line="278" w:lineRule="auto"/>
-              <w:rPr>
-                <w:lang w:val="es-US"/>
-              </w:rPr>
-            </w:pPr>
-          </w:p>
-        </w:tc>
-        <w:tc>
-          <w:tcPr>
-            <w:tcW w:w="1247" w:type="dxa"/>
-            <w:tcBorders>
-              <w:top w:val="double" w:sz="4" w:space="0" w:color="auto"/>
-              <w:left w:val="nil"/>
-              <w:bottom w:val="double" w:sz="4" w:space="0" w:color="auto"/>
-              <w:right w:val="nil"/>
-            </w:tcBorders>
-            <w:hideMark/>
-          </w:tcPr>
-          <w:p>
-            <w:pPr>
-              <w:spacing w:after="160" w:line="278" w:lineRule="auto"/>
-              <w:cnfStyle w:val="100000000000" w:firstRow="1" w:lastRow="0" w:firstColumn="0" w:lastColumn="0" w:oddVBand="0" w:evenVBand="0" w:oddHBand="0" w:evenHBand="0" w:firstRowFirstColumn="0" w:firstRowLastColumn="0" w:lastRowFirstColumn="0" w:lastRowLastColumn="0"/>
-              <w:rPr>
-                <w:lang w:val="es-US"/>
-              </w:rPr>
-            </w:pPr>
-            <w:r>
-              <w:rPr>
-                <w:lang w:val="es-US"/>
-              </w:rPr>
-              <w:t>Modelo 1</w:t>
-            </w:r>
-          </w:p>
-          <w:p>
-            <w:pPr>
-              <w:spacing w:after="160" w:line="278" w:lineRule="auto"/>
-              <w:cnfStyle w:val="100000000000" w:firstRow="1" w:lastRow="0" w:firstColumn="0" w:lastColumn="0" w:oddVBand="0" w:evenVBand="0" w:oddHBand="0" w:evenHBand="0" w:firstRowFirstColumn="0" w:firstRowLastColumn="0" w:lastRowFirstColumn="0" w:lastRowLastColumn="0"/>
-              <w:rPr>
-                <w:lang w:val="es-US"/>
-              </w:rPr>
-            </w:pPr>
-            <w:r>
-              <w:rPr>
-                <w:lang w:val="es-US"/>
-              </w:rPr>
-              <w:t>(1)</w:t>
-            </w:r>
-          </w:p>
-        </w:tc>
-        <w:tc>
-          <w:tcPr>
-            <w:tcW w:w="1246" w:type="dxa"/>
-            <w:tcBorders>
-              <w:top w:val="double" w:sz="4" w:space="0" w:color="auto"/>
-              <w:left w:val="nil"/>
-              <w:bottom w:val="double" w:sz="4" w:space="0" w:color="auto"/>
-              <w:right w:val="nil"/>
-            </w:tcBorders>
-            <w:hideMark/>
-          </w:tcPr>
-          <w:p>
-            <w:pPr>
-              <w:spacing w:after="160" w:line="278" w:lineRule="auto"/>
-              <w:cnfStyle w:val="100000000000" w:firstRow="1" w:lastRow="0" w:firstColumn="0" w:lastColumn="0" w:oddVBand="0" w:evenVBand="0" w:oddHBand="0" w:evenHBand="0" w:firstRowFirstColumn="0" w:firstRowLastColumn="0" w:lastRowFirstColumn="0" w:lastRowLastColumn="0"/>
-              <w:rPr>
-                <w:lang w:val="es-US"/>
-              </w:rPr>
-            </w:pPr>
-            <w:r>
-              <w:rPr>
-                <w:lang w:val="es-US"/>
-              </w:rPr>
-              <w:t>Modelo 2</w:t>
-            </w:r>
-          </w:p>
-          <w:p>
-            <w:pPr>
-              <w:spacing w:after="160" w:line="278" w:lineRule="auto"/>
-              <w:cnfStyle w:val="100000000000" w:firstRow="1" w:lastRow="0" w:firstColumn="0" w:lastColumn="0" w:oddVBand="0" w:evenVBand="0" w:oddHBand="0" w:evenHBand="0" w:firstRowFirstColumn="0" w:firstRowLastColumn="0" w:lastRowFirstColumn="0" w:lastRowLastColumn="0"/>
-              <w:rPr>
-                <w:lang w:val="es-US"/>
-              </w:rPr>
-            </w:pPr>
-            <w:r>
-              <w:rPr>
-                <w:lang w:val="es-US"/>
-              </w:rPr>
-              <w:t>(2)</w:t>
-            </w:r>
-          </w:p>
-        </w:tc>
-        <w:tc>
-          <w:tcPr>
-            <w:tcW w:w="1246" w:type="dxa"/>
-            <w:tcBorders>
-              <w:top w:val="double" w:sz="4" w:space="0" w:color="auto"/>
-              <w:left w:val="nil"/>
-              <w:bottom w:val="double" w:sz="4" w:space="0" w:color="auto"/>
-              <w:right w:val="nil"/>
-            </w:tcBorders>
-            <w:hideMark/>
-          </w:tcPr>
-          <w:p>
-            <w:pPr>
-              <w:spacing w:after="160" w:line="278" w:lineRule="auto"/>
-              <w:cnfStyle w:val="100000000000" w:firstRow="1" w:lastRow="0" w:firstColumn="0" w:lastColumn="0" w:oddVBand="0" w:evenVBand="0" w:oddHBand="0" w:evenHBand="0" w:firstRowFirstColumn="0" w:firstRowLastColumn="0" w:lastRowFirstColumn="0" w:lastRowLastColumn="0"/>
-              <w:rPr>
-                <w:lang w:val="es-US"/>
-              </w:rPr>
-            </w:pPr>
-            <w:r>
-              <w:rPr>
-                <w:lang w:val="es-US"/>
-              </w:rPr>
-              <w:t>Modelo 3</w:t>
-            </w:r>
-          </w:p>
-          <w:p>
-            <w:pPr>
-              <w:spacing w:after="160" w:line="278" w:lineRule="auto"/>
-              <w:cnfStyle w:val="100000000000" w:firstRow="1" w:lastRow="0" w:firstColumn="0" w:lastColumn="0" w:oddVBand="0" w:evenVBand="0" w:oddHBand="0" w:evenHBand="0" w:firstRowFirstColumn="0" w:firstRowLastColumn="0" w:lastRowFirstColumn="0" w:lastRowLastColumn="0"/>
-              <w:rPr>
-                <w:lang w:val="es-US"/>
-              </w:rPr>
-            </w:pPr>
-            <w:r>
-              <w:rPr>
-                <w:lang w:val="es-US"/>
-              </w:rPr>
-              <w:t>(3)</w:t>
-            </w:r>
-          </w:p>
-        </w:tc>
-        <w:tc>
-          <w:tcPr>
-            <w:tcW w:w="1246" w:type="dxa"/>
-            <w:tcBorders>
-              <w:top w:val="double" w:sz="4" w:space="0" w:color="auto"/>
-              <w:left w:val="nil"/>
-              <w:bottom w:val="double" w:sz="4" w:space="0" w:color="auto"/>
-              <w:right w:val="nil"/>
-            </w:tcBorders>
-            <w:hideMark/>
-          </w:tcPr>
-          <w:p>
-            <w:pPr>
-              <w:spacing w:after="160" w:line="278" w:lineRule="auto"/>
-              <w:cnfStyle w:val="100000000000" w:firstRow="1" w:lastRow="0" w:firstColumn="0" w:lastColumn="0" w:oddVBand="0" w:evenVBand="0" w:oddHBand="0" w:evenHBand="0" w:firstRowFirstColumn="0" w:firstRowLastColumn="0" w:lastRowFirstColumn="0" w:lastRowLastColumn="0"/>
-              <w:rPr>
-                <w:lang w:val="es-US"/>
-              </w:rPr>
-            </w:pPr>
-            <w:r>
-              <w:rPr>
-                <w:lang w:val="es-US"/>
-              </w:rPr>
-              <w:t>Modelo 4</w:t>
-            </w:r>
-          </w:p>
-          <w:p>
-            <w:pPr>
-              <w:spacing w:after="160" w:line="278" w:lineRule="auto"/>
-              <w:cnfStyle w:val="100000000000" w:firstRow="1" w:lastRow="0" w:firstColumn="0" w:lastColumn="0" w:oddVBand="0" w:evenVBand="0" w:oddHBand="0" w:evenHBand="0" w:firstRowFirstColumn="0" w:firstRowLastColumn="0" w:lastRowFirstColumn="0" w:lastRowLastColumn="0"/>
-              <w:rPr>
-                <w:lang w:val="es-US"/>
-              </w:rPr>
-            </w:pPr>
-            <w:r>
-              <w:rPr>
-                <w:lang w:val="es-US"/>
-              </w:rPr>
-              <w:t>(4)</w:t>
-            </w:r>
-          </w:p>
-        </w:tc>
-        <w:tc>
-          <w:tcPr>
-            <w:tcW w:w="1246" w:type="dxa"/>
-            <w:tcBorders>
-              <w:top w:val="double" w:sz="4" w:space="0" w:color="auto"/>
-              <w:left w:val="nil"/>
-              <w:bottom w:val="double" w:sz="4" w:space="0" w:color="auto"/>
-              <w:right w:val="nil"/>
-            </w:tcBorders>
-            <w:hideMark/>
-          </w:tcPr>
-          <w:p>
-            <w:pPr>
-              <w:spacing w:after="160" w:line="278" w:lineRule="auto"/>
-              <w:cnfStyle w:val="100000000000" w:firstRow="1" w:lastRow="0" w:firstColumn="0" w:lastColumn="0" w:oddVBand="0" w:evenVBand="0" w:oddHBand="0" w:evenHBand="0" w:firstRowFirstColumn="0" w:firstRowLastColumn="0" w:lastRowFirstColumn="0" w:lastRowLastColumn="0"/>
-              <w:rPr>
-                <w:lang w:val="es-US"/>
-              </w:rPr>
-            </w:pPr>
-            <w:r>
-              <w:rPr>
-                <w:lang w:val="es-US"/>
-              </w:rPr>
-              <w:t>Modelo 5</w:t>
-            </w:r>
-          </w:p>
-          <w:p>
-            <w:pPr>
-              <w:spacing w:after="160" w:line="278" w:lineRule="auto"/>
-              <w:cnfStyle w:val="100000000000" w:firstRow="1" w:lastRow="0" w:firstColumn="0" w:lastColumn="0" w:oddVBand="0" w:evenVBand="0" w:oddHBand="0" w:evenHBand="0" w:firstRowFirstColumn="0" w:firstRowLastColumn="0" w:lastRowFirstColumn="0" w:lastRowLastColumn="0"/>
-              <w:rPr>
-                <w:lang w:val="es-US"/>
-              </w:rPr>
-            </w:pPr>
-            <w:r>
-              <w:rPr>
-                <w:lang w:val="es-US"/>
-              </w:rPr>
-              <w:t>(5)</w:t>
-            </w:r>
-          </w:p>
-        </w:tc>
-      </w:tr>
-      <w:tr>
-        <w:trPr>
-          <w:cnfStyle w:val="000000100000" w:firstRow="0" w:lastRow="0" w:firstColumn="0" w:lastColumn="0" w:oddVBand="0" w:evenVBand="0" w:oddHBand="1" w:evenHBand="0" w:firstRowFirstColumn="0" w:firstRowLastColumn="0" w:lastRowFirstColumn="0" w:lastRowLastColumn="0"/>
-        </w:trPr>
-        <w:tc>
-          <w:tcPr>
-            <w:cnfStyle w:val="001000000000" w:firstRow="0" w:lastRow="0" w:firstColumn="1" w:lastColumn="0" w:oddVBand="0" w:evenVBand="0" w:oddHBand="0" w:evenHBand="0" w:firstRowFirstColumn="0" w:firstRowLastColumn="0" w:lastRowFirstColumn="0" w:lastRowLastColumn="0"/>
-            <w:tcW w:w="2267" w:type="dxa"/>
-            <w:tcBorders>
-              <w:top w:val="double" w:sz="4" w:space="0" w:color="auto"/>
-              <w:left w:val="nil"/>
-              <w:bottom w:val="nil"/>
-              <w:right w:val="nil"/>
-            </w:tcBorders>
-            <w:hideMark/>
-          </w:tcPr>
-          <w:p>
-            <w:pPr>
-              <w:spacing w:after="160" w:line="278" w:lineRule="auto"/>
-              <w:rPr>
-                <w:i/>
-                <w:iCs/>
-                <w:lang w:val="es-US"/>
-              </w:rPr>
-            </w:pPr>
-            <w:r>
-              <w:rPr>
-                <w:i/>
-                <w:iCs/>
-                <w:lang w:val="es-US"/>
-              </w:rPr>
-              <w:t>MSE test</w:t>
-            </w:r>
-          </w:p>
-        </w:tc>
-        <w:tc>
-          <w:tcPr>
-            <w:tcW w:w="1247" w:type="dxa"/>
-            <w:tcBorders>
-              <w:top w:val="double" w:sz="4" w:space="0" w:color="auto"/>
-              <w:left w:val="nil"/>
-              <w:bottom w:val="nil"/>
-              <w:right w:val="nil"/>
-            </w:tcBorders>
-          </w:tcPr>
-          <w:p>
-            <w:pPr>
-              <w:spacing w:after="160" w:line="278" w:lineRule="auto"/>
-              <w:cnfStyle w:val="000000100000" w:firstRow="0" w:lastRow="0" w:firstColumn="0" w:lastColumn="0" w:oddVBand="0" w:evenVBand="0" w:oddHBand="1" w:evenHBand="0" w:firstRowFirstColumn="0" w:firstRowLastColumn="0" w:lastRowFirstColumn="0" w:lastRowLastColumn="0"/>
-            </w:pPr>
-            <w:r>
-              <w:rPr>
-                <w:sz w:val="22"/>
-                <w:szCs w:val="22"/>
-              </w:rPr>
-              <w:t>591364718</w:t>
-            </w:r>
-          </w:p>
-        </w:tc>
-        <w:tc>
-          <w:tcPr>
-            <w:tcW w:w="1246" w:type="dxa"/>
-            <w:tcBorders>
-              <w:top w:val="double" w:sz="4" w:space="0" w:color="auto"/>
-              <w:left w:val="nil"/>
-              <w:bottom w:val="nil"/>
-              <w:right w:val="nil"/>
-            </w:tcBorders>
-          </w:tcPr>
-          <w:p>
-            <w:pPr>
-              <w:spacing w:after="160" w:line="278" w:lineRule="auto"/>
-              <w:cnfStyle w:val="000000100000" w:firstRow="0" w:lastRow="0" w:firstColumn="0" w:lastColumn="0" w:oddVBand="0" w:evenVBand="0" w:oddHBand="1" w:evenHBand="0" w:firstRowFirstColumn="0" w:firstRowLastColumn="0" w:lastRowFirstColumn="0" w:lastRowLastColumn="0"/>
-              <w:rPr>
-                <w:sz w:val="22"/>
-                <w:szCs w:val="22"/>
-              </w:rPr>
-            </w:pPr>
-            <w:r>
-              <w:rPr>
-                <w:sz w:val="22"/>
-                <w:szCs w:val="22"/>
-              </w:rPr>
-              <w:t>581252431</w:t>
-            </w:r>
-          </w:p>
-        </w:tc>
-        <w:tc>
-          <w:tcPr>
-            <w:tcW w:w="1246" w:type="dxa"/>
-            <w:tcBorders>
-              <w:top w:val="double" w:sz="4" w:space="0" w:color="auto"/>
-              <w:left w:val="nil"/>
-              <w:bottom w:val="nil"/>
-              <w:right w:val="nil"/>
-            </w:tcBorders>
-          </w:tcPr>
-          <w:p>
-            <w:pPr>
-              <w:spacing w:after="160" w:line="278" w:lineRule="auto"/>
-              <w:cnfStyle w:val="000000100000" w:firstRow="0" w:lastRow="0" w:firstColumn="0" w:lastColumn="0" w:oddVBand="0" w:evenVBand="0" w:oddHBand="1" w:evenHBand="0" w:firstRowFirstColumn="0" w:firstRowLastColumn="0" w:lastRowFirstColumn="0" w:lastRowLastColumn="0"/>
-              <w:rPr>
-                <w:sz w:val="22"/>
-                <w:szCs w:val="22"/>
-              </w:rPr>
-            </w:pPr>
-            <w:r>
-              <w:rPr>
-                <w:sz w:val="22"/>
-                <w:szCs w:val="22"/>
-              </w:rPr>
-              <w:t>586252962</w:t>
-            </w:r>
-          </w:p>
-        </w:tc>
-        <w:tc>
-          <w:tcPr>
-            <w:tcW w:w="1246" w:type="dxa"/>
-            <w:tcBorders>
-              <w:top w:val="double" w:sz="4" w:space="0" w:color="auto"/>
-              <w:left w:val="nil"/>
-              <w:bottom w:val="nil"/>
-              <w:right w:val="nil"/>
-            </w:tcBorders>
-          </w:tcPr>
-          <w:p>
-            <w:pPr>
-              <w:spacing w:after="160" w:line="278" w:lineRule="auto"/>
-              <w:cnfStyle w:val="000000100000" w:firstRow="0" w:lastRow="0" w:firstColumn="0" w:lastColumn="0" w:oddVBand="0" w:evenVBand="0" w:oddHBand="1" w:evenHBand="0" w:firstRowFirstColumn="0" w:firstRowLastColumn="0" w:lastRowFirstColumn="0" w:lastRowLastColumn="0"/>
-              <w:rPr>
-                <w:sz w:val="22"/>
-                <w:szCs w:val="22"/>
-              </w:rPr>
-            </w:pPr>
-            <w:r>
-              <w:rPr>
-                <w:sz w:val="22"/>
-                <w:szCs w:val="22"/>
-              </w:rPr>
-              <w:t>574227462</w:t>
-            </w:r>
-          </w:p>
-        </w:tc>
-        <w:tc>
-          <w:tcPr>
-            <w:tcW w:w="1246" w:type="dxa"/>
-            <w:tcBorders>
-              <w:top w:val="double" w:sz="4" w:space="0" w:color="auto"/>
-              <w:left w:val="nil"/>
-              <w:bottom w:val="nil"/>
-              <w:right w:val="nil"/>
-            </w:tcBorders>
-          </w:tcPr>
-          <w:p>
-            <w:pPr>
-              <w:spacing w:after="160" w:line="278" w:lineRule="auto"/>
-              <w:cnfStyle w:val="000000100000" w:firstRow="0" w:lastRow="0" w:firstColumn="0" w:lastColumn="0" w:oddVBand="0" w:evenVBand="0" w:oddHBand="1" w:evenHBand="0" w:firstRowFirstColumn="0" w:firstRowLastColumn="0" w:lastRowFirstColumn="0" w:lastRowLastColumn="0"/>
-            </w:pPr>
-            <w:r>
-              <w:t>561771502</w:t>
-            </w:r>
-          </w:p>
-        </w:tc>
-      </w:tr>
-      <w:tr>
-        <w:tc>
-          <w:tcPr>
-            <w:cnfStyle w:val="001000000000" w:firstRow="0" w:lastRow="0" w:firstColumn="1" w:lastColumn="0" w:oddVBand="0" w:evenVBand="0" w:oddHBand="0" w:evenHBand="0" w:firstRowFirstColumn="0" w:firstRowLastColumn="0" w:lastRowFirstColumn="0" w:lastRowLastColumn="0"/>
-            <w:tcW w:w="2267" w:type="dxa"/>
-            <w:tcBorders>
-              <w:top w:val="nil"/>
-              <w:left w:val="nil"/>
-              <w:bottom w:val="nil"/>
-              <w:right w:val="nil"/>
-            </w:tcBorders>
-            <w:hideMark/>
-          </w:tcPr>
-          <w:p>
-            <w:pPr>
-              <w:spacing w:after="160" w:line="278" w:lineRule="auto"/>
-              <w:rPr>
-                <w:lang w:val="es-US"/>
-              </w:rPr>
-            </w:pPr>
-            <w:r>
-              <w:rPr>
-                <w:i/>
-                <w:iCs/>
-                <w:lang w:val="es-US"/>
-              </w:rPr>
-              <w:t>RMSE test</w:t>
-            </w:r>
-          </w:p>
-        </w:tc>
-        <w:tc>
-          <w:tcPr>
-            <w:tcW w:w="1247" w:type="dxa"/>
-            <w:tcBorders>
-              <w:top w:val="nil"/>
-              <w:left w:val="nil"/>
-              <w:bottom w:val="nil"/>
-              <w:right w:val="nil"/>
-            </w:tcBorders>
-          </w:tcPr>
-          <w:p>
-            <w:pPr>
-              <w:spacing w:after="160" w:line="278" w:lineRule="auto"/>
-              <w:cnfStyle w:val="000000000000" w:firstRow="0" w:lastRow="0" w:firstColumn="0" w:lastColumn="0" w:oddVBand="0" w:evenVBand="0" w:oddHBand="0" w:evenHBand="0" w:firstRowFirstColumn="0" w:firstRowLastColumn="0" w:lastRowFirstColumn="0" w:lastRowLastColumn="0"/>
-            </w:pPr>
-            <w:r>
-              <w:t>24317</w:t>
-            </w:r>
-          </w:p>
-        </w:tc>
-        <w:tc>
-          <w:tcPr>
-            <w:tcW w:w="1246" w:type="dxa"/>
-            <w:tcBorders>
-              <w:top w:val="nil"/>
-              <w:left w:val="nil"/>
-              <w:bottom w:val="nil"/>
-              <w:right w:val="nil"/>
-            </w:tcBorders>
-          </w:tcPr>
-          <w:p>
-            <w:pPr>
-              <w:spacing w:after="160" w:line="278" w:lineRule="auto"/>
-              <w:cnfStyle w:val="000000000000" w:firstRow="0" w:lastRow="0" w:firstColumn="0" w:lastColumn="0" w:oddVBand="0" w:evenVBand="0" w:oddHBand="0" w:evenHBand="0" w:firstRowFirstColumn="0" w:firstRowLastColumn="0" w:lastRowFirstColumn="0" w:lastRowLastColumn="0"/>
-            </w:pPr>
-            <w:r>
-              <w:t>24109</w:t>
-            </w:r>
-          </w:p>
-        </w:tc>
-        <w:tc>
-          <w:tcPr>
-            <w:tcW w:w="1246" w:type="dxa"/>
-            <w:tcBorders>
-              <w:top w:val="nil"/>
-              <w:left w:val="nil"/>
-              <w:bottom w:val="nil"/>
-              <w:right w:val="nil"/>
-            </w:tcBorders>
-          </w:tcPr>
-          <w:p>
-            <w:pPr>
-              <w:spacing w:after="160" w:line="278" w:lineRule="auto"/>
-              <w:cnfStyle w:val="000000000000" w:firstRow="0" w:lastRow="0" w:firstColumn="0" w:lastColumn="0" w:oddVBand="0" w:evenVBand="0" w:oddHBand="0" w:evenHBand="0" w:firstRowFirstColumn="0" w:firstRowLastColumn="0" w:lastRowFirstColumn="0" w:lastRowLastColumn="0"/>
-            </w:pPr>
-            <w:r>
-              <w:t>24212</w:t>
-            </w:r>
-          </w:p>
-        </w:tc>
-        <w:tc>
-          <w:tcPr>
-            <w:tcW w:w="1246" w:type="dxa"/>
-            <w:tcBorders>
-              <w:top w:val="nil"/>
-              <w:left w:val="nil"/>
-              <w:bottom w:val="nil"/>
-              <w:right w:val="nil"/>
-            </w:tcBorders>
-          </w:tcPr>
-          <w:p>
-            <w:pPr>
-              <w:spacing w:after="160" w:line="278" w:lineRule="auto"/>
-              <w:cnfStyle w:val="000000000000" w:firstRow="0" w:lastRow="0" w:firstColumn="0" w:lastColumn="0" w:oddVBand="0" w:evenVBand="0" w:oddHBand="0" w:evenHBand="0" w:firstRowFirstColumn="0" w:firstRowLastColumn="0" w:lastRowFirstColumn="0" w:lastRowLastColumn="0"/>
-            </w:pPr>
-            <w:r>
-              <w:t>23963</w:t>
-            </w:r>
-          </w:p>
-        </w:tc>
-        <w:tc>
-          <w:tcPr>
-            <w:tcW w:w="1246" w:type="dxa"/>
-            <w:tcBorders>
-              <w:top w:val="nil"/>
-              <w:left w:val="nil"/>
-              <w:bottom w:val="nil"/>
-              <w:right w:val="nil"/>
-            </w:tcBorders>
-          </w:tcPr>
-          <w:p>
-            <w:pPr>
-              <w:spacing w:after="160" w:line="278" w:lineRule="auto"/>
-              <w:cnfStyle w:val="000000000000" w:firstRow="0" w:lastRow="0" w:firstColumn="0" w:lastColumn="0" w:oddVBand="0" w:evenVBand="0" w:oddHBand="0" w:evenHBand="0" w:firstRowFirstColumn="0" w:firstRowLastColumn="0" w:lastRowFirstColumn="0" w:lastRowLastColumn="0"/>
-            </w:pPr>
-            <w:r>
-              <w:t>23701</w:t>
-            </w:r>
-          </w:p>
-        </w:tc>
-      </w:tr>
-      <w:tr>
-        <w:trPr>
-          <w:cnfStyle w:val="000000100000" w:firstRow="0" w:lastRow="0" w:firstColumn="0" w:lastColumn="0" w:oddVBand="0" w:evenVBand="0" w:oddHBand="1" w:evenHBand="0" w:firstRowFirstColumn="0" w:firstRowLastColumn="0" w:lastRowFirstColumn="0" w:lastRowLastColumn="0"/>
-        </w:trPr>
-        <w:tc>
-          <w:tcPr>
-            <w:cnfStyle w:val="001000000000" w:firstRow="0" w:lastRow="0" w:firstColumn="1" w:lastColumn="0" w:oddVBand="0" w:evenVBand="0" w:oddHBand="0" w:evenHBand="0" w:firstRowFirstColumn="0" w:firstRowLastColumn="0" w:lastRowFirstColumn="0" w:lastRowLastColumn="0"/>
-            <w:tcW w:w="2267" w:type="dxa"/>
-            <w:tcBorders>
-              <w:top w:val="nil"/>
-              <w:left w:val="nil"/>
-              <w:bottom w:val="double" w:sz="4" w:space="0" w:color="auto"/>
-              <w:right w:val="nil"/>
-            </w:tcBorders>
-            <w:hideMark/>
-          </w:tcPr>
-          <w:p>
-            <w:pPr>
-              <w:spacing w:after="160" w:line="278" w:lineRule="auto"/>
-              <w:rPr>
-                <w:i/>
-                <w:iCs/>
-                <w:lang w:val="es-US"/>
-              </w:rPr>
-            </w:pPr>
-            <w:r>
-              <w:rPr>
-                <w:i/>
-                <w:iCs/>
-                <w:lang w:val="es-US"/>
-              </w:rPr>
-              <w:t>MAE test</w:t>
-            </w:r>
-          </w:p>
-        </w:tc>
-        <w:tc>
-          <w:tcPr>
-            <w:tcW w:w="1247" w:type="dxa"/>
-            <w:tcBorders>
-              <w:top w:val="nil"/>
-              <w:left w:val="nil"/>
-              <w:bottom w:val="double" w:sz="4" w:space="0" w:color="auto"/>
-              <w:right w:val="nil"/>
-            </w:tcBorders>
-          </w:tcPr>
-          <w:p>
-            <w:pPr>
-              <w:spacing w:after="160" w:line="278" w:lineRule="auto"/>
-              <w:cnfStyle w:val="000000100000" w:firstRow="0" w:lastRow="0" w:firstColumn="0" w:lastColumn="0" w:oddVBand="0" w:evenVBand="0" w:oddHBand="1" w:evenHBand="0" w:firstRowFirstColumn="0" w:firstRowLastColumn="0" w:lastRowFirstColumn="0" w:lastRowLastColumn="0"/>
-            </w:pPr>
-            <w:r>
-              <w:t>14857</w:t>
-            </w:r>
-          </w:p>
-        </w:tc>
-        <w:tc>
-          <w:tcPr>
-            <w:tcW w:w="1246" w:type="dxa"/>
-            <w:tcBorders>
-              <w:top w:val="nil"/>
-              <w:left w:val="nil"/>
-              <w:bottom w:val="double" w:sz="4" w:space="0" w:color="auto"/>
-              <w:right w:val="nil"/>
-            </w:tcBorders>
-          </w:tcPr>
-          <w:p>
-            <w:pPr>
-              <w:spacing w:after="160" w:line="278" w:lineRule="auto"/>
-              <w:cnfStyle w:val="000000100000" w:firstRow="0" w:lastRow="0" w:firstColumn="0" w:lastColumn="0" w:oddVBand="0" w:evenVBand="0" w:oddHBand="1" w:evenHBand="0" w:firstRowFirstColumn="0" w:firstRowLastColumn="0" w:lastRowFirstColumn="0" w:lastRowLastColumn="0"/>
-            </w:pPr>
-            <w:r>
-              <w:t>14631</w:t>
-            </w:r>
-          </w:p>
-        </w:tc>
-        <w:tc>
-          <w:tcPr>
-            <w:tcW w:w="1246" w:type="dxa"/>
-            <w:tcBorders>
-              <w:top w:val="nil"/>
-              <w:left w:val="nil"/>
-              <w:bottom w:val="double" w:sz="4" w:space="0" w:color="auto"/>
-              <w:right w:val="nil"/>
-            </w:tcBorders>
-          </w:tcPr>
-          <w:p>
-            <w:pPr>
-              <w:spacing w:after="160" w:line="278" w:lineRule="auto"/>
-              <w:cnfStyle w:val="000000100000" w:firstRow="0" w:lastRow="0" w:firstColumn="0" w:lastColumn="0" w:oddVBand="0" w:evenVBand="0" w:oddHBand="1" w:evenHBand="0" w:firstRowFirstColumn="0" w:firstRowLastColumn="0" w:lastRowFirstColumn="0" w:lastRowLastColumn="0"/>
-            </w:pPr>
-            <w:r>
-              <w:t>14800</w:t>
-            </w:r>
-          </w:p>
-          <w:p>
-            <w:pPr>
-              <w:spacing w:after="160" w:line="278" w:lineRule="auto"/>
-              <w:cnfStyle w:val="000000100000" w:firstRow="0" w:lastRow="0" w:firstColumn="0" w:lastColumn="0" w:oddVBand="0" w:evenVBand="0" w:oddHBand="1" w:evenHBand="0" w:firstRowFirstColumn="0" w:firstRowLastColumn="0" w:lastRowFirstColumn="0" w:lastRowLastColumn="0"/>
-            </w:pPr>
-          </w:p>
-        </w:tc>
-        <w:tc>
-          <w:tcPr>
-            <w:tcW w:w="1246" w:type="dxa"/>
-            <w:tcBorders>
-              <w:top w:val="nil"/>
-              <w:left w:val="nil"/>
-              <w:bottom w:val="double" w:sz="4" w:space="0" w:color="auto"/>
-              <w:right w:val="nil"/>
-            </w:tcBorders>
-          </w:tcPr>
-          <w:p>
-            <w:pPr>
-              <w:spacing w:after="160" w:line="278" w:lineRule="auto"/>
-              <w:cnfStyle w:val="000000100000" w:firstRow="0" w:lastRow="0" w:firstColumn="0" w:lastColumn="0" w:oddVBand="0" w:evenVBand="0" w:oddHBand="1" w:evenHBand="0" w:firstRowFirstColumn="0" w:firstRowLastColumn="0" w:lastRowFirstColumn="0" w:lastRowLastColumn="0"/>
-            </w:pPr>
-            <w:r>
-              <w:t>14654</w:t>
-            </w:r>
-          </w:p>
-          <w:p>
-            <w:pPr>
-              <w:spacing w:after="160" w:line="278" w:lineRule="auto"/>
-              <w:cnfStyle w:val="000000100000" w:firstRow="0" w:lastRow="0" w:firstColumn="0" w:lastColumn="0" w:oddVBand="0" w:evenVBand="0" w:oddHBand="1" w:evenHBand="0" w:firstRowFirstColumn="0" w:firstRowLastColumn="0" w:lastRowFirstColumn="0" w:lastRowLastColumn="0"/>
-            </w:pPr>
-          </w:p>
-        </w:tc>
-        <w:tc>
-          <w:tcPr>
-            <w:tcW w:w="1246" w:type="dxa"/>
-            <w:tcBorders>
-              <w:top w:val="nil"/>
-              <w:left w:val="nil"/>
-              <w:bottom w:val="double" w:sz="4" w:space="0" w:color="auto"/>
-              <w:right w:val="nil"/>
-            </w:tcBorders>
-          </w:tcPr>
-          <w:p>
-            <w:pPr>
-              <w:spacing w:after="160" w:line="278" w:lineRule="auto"/>
-              <w:cnfStyle w:val="000000100000" w:firstRow="0" w:lastRow="0" w:firstColumn="0" w:lastColumn="0" w:oddVBand="0" w:evenVBand="0" w:oddHBand="1" w:evenHBand="0" w:firstRowFirstColumn="0" w:firstRowLastColumn="0" w:lastRowFirstColumn="0" w:lastRowLastColumn="0"/>
-            </w:pPr>
-            <w:r>
-              <w:t>14656</w:t>
-            </w:r>
-          </w:p>
-          <w:p>
-            <w:pPr>
-              <w:spacing w:after="160" w:line="278" w:lineRule="auto"/>
-              <w:cnfStyle w:val="000000100000" w:firstRow="0" w:lastRow="0" w:firstColumn="0" w:lastColumn="0" w:oddVBand="0" w:evenVBand="0" w:oddHBand="1" w:evenHBand="0" w:firstRowFirstColumn="0" w:firstRowLastColumn="0" w:lastRowFirstColumn="0" w:lastRowLastColumn="0"/>
-              <w:rPr>
-                <w:lang w:val="es-US"/>
-              </w:rPr>
-            </w:pPr>
-          </w:p>
-        </w:tc>
-      </w:tr>
-    </w:tbl>
+      </w:pPr>
+    </w:p>
     <w:p>
       <w:pPr>
         <w:rPr>
@@ -3043,6 +2299,7 @@
     <w:p>
       <w:pPr>
         <w:spacing w:before="100" w:beforeAutospacing="1" w:after="100" w:afterAutospacing="1" w:line="240" w:lineRule="auto"/>
+        <w:ind w:firstLine="708"/>
         <w:rPr>
           <w:rFonts w:ascii="Arial" w:eastAsia="Times New Roman" w:hAnsi="Arial" w:cs="Arial"/>
           <w:kern w:val="0"/>
@@ -3099,6 +2356,7 @@
     <w:p>
       <w:pPr>
         <w:spacing w:before="100" w:beforeAutospacing="1" w:after="100" w:afterAutospacing="1" w:line="240" w:lineRule="auto"/>
+        <w:ind w:firstLine="708"/>
         <w:rPr>
           <w:rFonts w:ascii="Arial" w:eastAsia="Times New Roman" w:hAnsi="Arial" w:cs="Arial"/>
           <w:kern w:val="0"/>
@@ -3119,6 +2377,7 @@
     <w:p>
       <w:pPr>
         <w:spacing w:before="100" w:beforeAutospacing="1" w:after="100" w:afterAutospacing="1" w:line="240" w:lineRule="auto"/>
+        <w:ind w:firstLine="708"/>
         <w:rPr>
           <w:rFonts w:ascii="Arial" w:eastAsia="Times New Roman" w:hAnsi="Arial" w:cs="Arial"/>
           <w:kern w:val="0"/>
@@ -3159,6 +2418,7 @@
     <w:p>
       <w:pPr>
         <w:spacing w:before="100" w:beforeAutospacing="1" w:after="100" w:afterAutospacing="1" w:line="240" w:lineRule="auto"/>
+        <w:ind w:firstLine="708"/>
         <w:rPr>
           <w:rFonts w:ascii="Arial" w:eastAsia="Times New Roman" w:hAnsi="Arial" w:cs="Arial"/>
           <w:kern w:val="0"/>
@@ -3179,6 +2439,7 @@
     <w:p>
       <w:pPr>
         <w:spacing w:before="100" w:beforeAutospacing="1" w:after="100" w:afterAutospacing="1" w:line="240" w:lineRule="auto"/>
+        <w:ind w:firstLine="708"/>
         <w:rPr>
           <w:rFonts w:ascii="Arial" w:eastAsia="Times New Roman" w:hAnsi="Arial" w:cs="Arial"/>
           <w:kern w:val="0"/>
@@ -3198,43 +2459,133 @@
     </w:p>
     <w:p>
       <w:pPr>
-        <w:rPr>
-          <w:lang w:val="es-ES"/>
-        </w:rPr>
-      </w:pPr>
-    </w:p>
-    <w:p>
-      <w:pPr>
-        <w:rPr>
-          <w:lang w:val="es-ES"/>
-        </w:rPr>
-      </w:pPr>
-    </w:p>
-    <w:p>
-      <w:pPr>
-        <w:rPr>
-          <w:lang w:val="es-ES"/>
-        </w:rPr>
-      </w:pPr>
-    </w:p>
-    <w:p>
-      <w:pPr>
-        <w:rPr>
-          <w:lang w:val="es-ES"/>
-        </w:rPr>
-      </w:pPr>
-    </w:p>
-    <w:p>
-      <w:pPr>
-        <w:rPr>
-          <w:lang w:val="es-ES"/>
-        </w:rPr>
-      </w:pPr>
-    </w:p>
-    <w:p>
-      <w:pPr>
-        <w:rPr>
-          <w:lang w:val="es-ES"/>
+        <w:spacing w:before="100" w:beforeAutospacing="1" w:after="100" w:afterAutospacing="1" w:line="240" w:lineRule="auto"/>
+        <w:rPr>
+          <w:rFonts w:ascii="Arial" w:eastAsia="Times New Roman" w:hAnsi="Arial" w:cs="Arial"/>
+          <w:kern w:val="0"/>
+          <w:lang w:eastAsia="es-AR"/>
+          <w14:ligatures w14:val="none"/>
+        </w:rPr>
+      </w:pPr>
+    </w:p>
+    <w:p>
+      <w:pPr>
+        <w:spacing w:before="100" w:beforeAutospacing="1" w:after="100" w:afterAutospacing="1" w:line="240" w:lineRule="auto"/>
+        <w:rPr>
+          <w:rFonts w:ascii="Arial" w:eastAsia="Times New Roman" w:hAnsi="Arial" w:cs="Arial"/>
+          <w:kern w:val="0"/>
+          <w:lang w:eastAsia="es-AR"/>
+          <w14:ligatures w14:val="none"/>
+        </w:rPr>
+      </w:pPr>
+    </w:p>
+    <w:p>
+      <w:pPr>
+        <w:spacing w:before="100" w:beforeAutospacing="1" w:after="100" w:afterAutospacing="1" w:line="240" w:lineRule="auto"/>
+        <w:rPr>
+          <w:rFonts w:ascii="Arial" w:eastAsia="Times New Roman" w:hAnsi="Arial" w:cs="Arial"/>
+          <w:kern w:val="0"/>
+          <w:lang w:eastAsia="es-AR"/>
+          <w14:ligatures w14:val="none"/>
+        </w:rPr>
+      </w:pPr>
+    </w:p>
+    <w:p>
+      <w:pPr>
+        <w:spacing w:before="100" w:beforeAutospacing="1" w:after="100" w:afterAutospacing="1" w:line="240" w:lineRule="auto"/>
+        <w:rPr>
+          <w:rFonts w:ascii="Arial" w:eastAsia="Times New Roman" w:hAnsi="Arial" w:cs="Arial"/>
+          <w:kern w:val="0"/>
+          <w:lang w:eastAsia="es-AR"/>
+          <w14:ligatures w14:val="none"/>
+        </w:rPr>
+      </w:pPr>
+    </w:p>
+    <w:p>
+      <w:pPr>
+        <w:spacing w:before="100" w:beforeAutospacing="1" w:after="100" w:afterAutospacing="1" w:line="240" w:lineRule="auto"/>
+        <w:rPr>
+          <w:rFonts w:ascii="Arial" w:eastAsia="Times New Roman" w:hAnsi="Arial" w:cs="Arial"/>
+          <w:kern w:val="0"/>
+          <w:lang w:eastAsia="es-AR"/>
+          <w14:ligatures w14:val="none"/>
+        </w:rPr>
+      </w:pPr>
+    </w:p>
+    <w:p>
+      <w:pPr>
+        <w:spacing w:before="100" w:beforeAutospacing="1" w:after="100" w:afterAutospacing="1" w:line="240" w:lineRule="auto"/>
+        <w:rPr>
+          <w:rFonts w:ascii="Arial" w:eastAsia="Times New Roman" w:hAnsi="Arial" w:cs="Arial"/>
+          <w:kern w:val="0"/>
+          <w:lang w:eastAsia="es-AR"/>
+          <w14:ligatures w14:val="none"/>
+        </w:rPr>
+      </w:pPr>
+    </w:p>
+    <w:p>
+      <w:pPr>
+        <w:spacing w:before="100" w:beforeAutospacing="1" w:after="100" w:afterAutospacing="1" w:line="240" w:lineRule="auto"/>
+        <w:rPr>
+          <w:rFonts w:ascii="Arial" w:eastAsia="Times New Roman" w:hAnsi="Arial" w:cs="Arial"/>
+          <w:kern w:val="0"/>
+          <w:lang w:eastAsia="es-AR"/>
+          <w14:ligatures w14:val="none"/>
+        </w:rPr>
+      </w:pPr>
+    </w:p>
+    <w:p>
+      <w:pPr>
+        <w:spacing w:before="100" w:beforeAutospacing="1" w:after="100" w:afterAutospacing="1" w:line="240" w:lineRule="auto"/>
+        <w:rPr>
+          <w:rFonts w:ascii="Arial" w:eastAsia="Times New Roman" w:hAnsi="Arial" w:cs="Arial"/>
+          <w:kern w:val="0"/>
+          <w:lang w:eastAsia="es-AR"/>
+          <w14:ligatures w14:val="none"/>
+        </w:rPr>
+      </w:pPr>
+    </w:p>
+    <w:p>
+      <w:pPr>
+        <w:spacing w:before="100" w:beforeAutospacing="1" w:after="100" w:afterAutospacing="1" w:line="240" w:lineRule="auto"/>
+        <w:rPr>
+          <w:rFonts w:ascii="Arial" w:eastAsia="Times New Roman" w:hAnsi="Arial" w:cs="Arial"/>
+          <w:kern w:val="0"/>
+          <w:lang w:eastAsia="es-AR"/>
+          <w14:ligatures w14:val="none"/>
+        </w:rPr>
+      </w:pPr>
+    </w:p>
+    <w:p>
+      <w:pPr>
+        <w:spacing w:before="100" w:beforeAutospacing="1" w:after="100" w:afterAutospacing="1" w:line="240" w:lineRule="auto"/>
+        <w:rPr>
+          <w:rFonts w:ascii="Arial" w:eastAsia="Times New Roman" w:hAnsi="Arial" w:cs="Arial"/>
+          <w:kern w:val="0"/>
+          <w:lang w:eastAsia="es-AR"/>
+          <w14:ligatures w14:val="none"/>
+        </w:rPr>
+      </w:pPr>
+    </w:p>
+    <w:p>
+      <w:pPr>
+        <w:spacing w:before="100" w:beforeAutospacing="1" w:after="100" w:afterAutospacing="1" w:line="240" w:lineRule="auto"/>
+        <w:rPr>
+          <w:rFonts w:ascii="Arial" w:eastAsia="Times New Roman" w:hAnsi="Arial" w:cs="Arial"/>
+          <w:kern w:val="0"/>
+          <w:lang w:eastAsia="es-AR"/>
+          <w14:ligatures w14:val="none"/>
+        </w:rPr>
+      </w:pPr>
+    </w:p>
+    <w:p>
+      <w:pPr>
+        <w:spacing w:before="100" w:beforeAutospacing="1" w:after="100" w:afterAutospacing="1" w:line="240" w:lineRule="auto"/>
+        <w:rPr>
+          <w:rFonts w:ascii="Arial" w:eastAsia="Times New Roman" w:hAnsi="Arial" w:cs="Arial"/>
+          <w:kern w:val="0"/>
+          <w:lang w:eastAsia="es-AR"/>
+          <w14:ligatures w14:val="none"/>
         </w:rPr>
       </w:pPr>
     </w:p>
@@ -3314,6 +2665,7 @@
     <w:p>
       <w:pPr>
         <w:pStyle w:val="NormalWeb"/>
+        <w:ind w:firstLine="708"/>
         <w:rPr>
           <w:rFonts w:ascii="Arial" w:hAnsi="Arial" w:cs="Arial"/>
         </w:rPr>
@@ -3352,6 +2704,7 @@
     <w:p>
       <w:pPr>
         <w:pStyle w:val="NormalWeb"/>
+        <w:ind w:firstLine="708"/>
         <w:rPr>
           <w:rFonts w:ascii="Arial" w:hAnsi="Arial" w:cs="Arial"/>
         </w:rPr>
@@ -3408,6 +2761,7 @@
     <w:p>
       <w:pPr>
         <w:pStyle w:val="NormalWeb"/>
+        <w:ind w:firstLine="708"/>
         <w:rPr>
           <w:rFonts w:ascii="Arial" w:hAnsi="Arial" w:cs="Arial"/>
         </w:rPr>
@@ -3480,6 +2834,1005 @@
           <w:rFonts w:ascii="Arial" w:hAnsi="Arial" w:cs="Arial"/>
         </w:rPr>
       </w:pPr>
+    </w:p>
+    <w:p>
+      <w:pPr>
+        <w:rPr>
+          <w:b/>
+          <w:bCs/>
+          <w:lang w:val="es-US"/>
+        </w:rPr>
+      </w:pPr>
+      <w:r>
+        <w:rPr>
+          <w:b/>
+          <w:bCs/>
+          <w:lang w:val="es-US"/>
+        </w:rPr>
+        <w:lastRenderedPageBreak/>
+        <w:t xml:space="preserve">Tabla 3. Performance por regresión lineal de la predicción de salarios usando la base de testeo </w:t>
+      </w:r>
+    </w:p>
+    <w:tbl>
+      <w:tblPr>
+        <w:tblStyle w:val="Tablanormal2"/>
+        <w:tblW w:w="0" w:type="auto"/>
+        <w:tblLook w:val="04A0" w:firstRow="1" w:lastRow="0" w:firstColumn="1" w:lastColumn="0" w:noHBand="0" w:noVBand="1"/>
+      </w:tblPr>
+      <w:tblGrid>
+        <w:gridCol w:w="2017"/>
+        <w:gridCol w:w="1278"/>
+        <w:gridCol w:w="1278"/>
+        <w:gridCol w:w="1278"/>
+        <w:gridCol w:w="1278"/>
+        <w:gridCol w:w="1375"/>
+      </w:tblGrid>
+      <w:tr>
+        <w:trPr>
+          <w:cnfStyle w:val="100000000000" w:firstRow="1" w:lastRow="0" w:firstColumn="0" w:lastColumn="0" w:oddVBand="0" w:evenVBand="0" w:oddHBand="0" w:evenHBand="0" w:firstRowFirstColumn="0" w:firstRowLastColumn="0" w:lastRowFirstColumn="0" w:lastRowLastColumn="0"/>
+        </w:trPr>
+        <w:tc>
+          <w:tcPr>
+            <w:cnfStyle w:val="001000000000" w:firstRow="0" w:lastRow="0" w:firstColumn="1" w:lastColumn="0" w:oddVBand="0" w:evenVBand="0" w:oddHBand="0" w:evenHBand="0" w:firstRowFirstColumn="0" w:firstRowLastColumn="0" w:lastRowFirstColumn="0" w:lastRowLastColumn="0"/>
+            <w:tcW w:w="2017" w:type="dxa"/>
+            <w:tcBorders>
+              <w:top w:val="double" w:sz="4" w:space="0" w:color="auto"/>
+              <w:left w:val="nil"/>
+              <w:bottom w:val="double" w:sz="4" w:space="0" w:color="auto"/>
+              <w:right w:val="nil"/>
+            </w:tcBorders>
+          </w:tcPr>
+          <w:p>
+            <w:pPr>
+              <w:spacing w:after="160" w:line="278" w:lineRule="auto"/>
+              <w:rPr>
+                <w:lang w:val="es-US"/>
+              </w:rPr>
+            </w:pPr>
+            <w:r>
+              <w:rPr>
+                <w:lang w:val="es-US"/>
+              </w:rPr>
+              <w:t xml:space="preserve">Var. </w:t>
+            </w:r>
+            <w:proofErr w:type="spellStart"/>
+            <w:r>
+              <w:rPr>
+                <w:lang w:val="es-US"/>
+              </w:rPr>
+              <w:t>Dep</w:t>
+            </w:r>
+            <w:proofErr w:type="spellEnd"/>
+            <w:r>
+              <w:rPr>
+                <w:lang w:val="es-US"/>
+              </w:rPr>
+              <w:t xml:space="preserve">: </w:t>
+            </w:r>
+            <w:proofErr w:type="spellStart"/>
+            <w:r>
+              <w:rPr>
+                <w:i/>
+                <w:iCs/>
+                <w:lang w:val="es-US"/>
+              </w:rPr>
+              <w:t>salario_semanal</w:t>
+            </w:r>
+            <w:proofErr w:type="spellEnd"/>
+          </w:p>
+          <w:p>
+            <w:pPr>
+              <w:spacing w:after="160" w:line="278" w:lineRule="auto"/>
+              <w:rPr>
+                <w:lang w:val="es-US"/>
+              </w:rPr>
+            </w:pPr>
+          </w:p>
+        </w:tc>
+        <w:tc>
+          <w:tcPr>
+            <w:tcW w:w="1278" w:type="dxa"/>
+            <w:tcBorders>
+              <w:top w:val="double" w:sz="4" w:space="0" w:color="auto"/>
+              <w:left w:val="nil"/>
+              <w:bottom w:val="double" w:sz="4" w:space="0" w:color="auto"/>
+              <w:right w:val="nil"/>
+            </w:tcBorders>
+            <w:hideMark/>
+          </w:tcPr>
+          <w:p>
+            <w:pPr>
+              <w:spacing w:after="160" w:line="278" w:lineRule="auto"/>
+              <w:cnfStyle w:val="100000000000" w:firstRow="1" w:lastRow="0" w:firstColumn="0" w:lastColumn="0" w:oddVBand="0" w:evenVBand="0" w:oddHBand="0" w:evenHBand="0" w:firstRowFirstColumn="0" w:firstRowLastColumn="0" w:lastRowFirstColumn="0" w:lastRowLastColumn="0"/>
+              <w:rPr>
+                <w:lang w:val="es-US"/>
+              </w:rPr>
+            </w:pPr>
+            <w:r>
+              <w:rPr>
+                <w:lang w:val="es-US"/>
+              </w:rPr>
+              <w:t>Modelo 1</w:t>
+            </w:r>
+          </w:p>
+          <w:p>
+            <w:pPr>
+              <w:spacing w:after="160" w:line="278" w:lineRule="auto"/>
+              <w:cnfStyle w:val="100000000000" w:firstRow="1" w:lastRow="0" w:firstColumn="0" w:lastColumn="0" w:oddVBand="0" w:evenVBand="0" w:oddHBand="0" w:evenHBand="0" w:firstRowFirstColumn="0" w:firstRowLastColumn="0" w:lastRowFirstColumn="0" w:lastRowLastColumn="0"/>
+              <w:rPr>
+                <w:lang w:val="es-US"/>
+              </w:rPr>
+            </w:pPr>
+            <w:r>
+              <w:rPr>
+                <w:lang w:val="es-US"/>
+              </w:rPr>
+              <w:t>(1)</w:t>
+            </w:r>
+          </w:p>
+        </w:tc>
+        <w:tc>
+          <w:tcPr>
+            <w:tcW w:w="1278" w:type="dxa"/>
+            <w:tcBorders>
+              <w:top w:val="double" w:sz="4" w:space="0" w:color="auto"/>
+              <w:left w:val="nil"/>
+              <w:bottom w:val="double" w:sz="4" w:space="0" w:color="auto"/>
+              <w:right w:val="nil"/>
+            </w:tcBorders>
+            <w:hideMark/>
+          </w:tcPr>
+          <w:p>
+            <w:pPr>
+              <w:spacing w:after="160" w:line="278" w:lineRule="auto"/>
+              <w:cnfStyle w:val="100000000000" w:firstRow="1" w:lastRow="0" w:firstColumn="0" w:lastColumn="0" w:oddVBand="0" w:evenVBand="0" w:oddHBand="0" w:evenHBand="0" w:firstRowFirstColumn="0" w:firstRowLastColumn="0" w:lastRowFirstColumn="0" w:lastRowLastColumn="0"/>
+              <w:rPr>
+                <w:lang w:val="es-US"/>
+              </w:rPr>
+            </w:pPr>
+            <w:r>
+              <w:rPr>
+                <w:lang w:val="es-US"/>
+              </w:rPr>
+              <w:t>Modelo 2</w:t>
+            </w:r>
+          </w:p>
+          <w:p>
+            <w:pPr>
+              <w:spacing w:after="160" w:line="278" w:lineRule="auto"/>
+              <w:cnfStyle w:val="100000000000" w:firstRow="1" w:lastRow="0" w:firstColumn="0" w:lastColumn="0" w:oddVBand="0" w:evenVBand="0" w:oddHBand="0" w:evenHBand="0" w:firstRowFirstColumn="0" w:firstRowLastColumn="0" w:lastRowFirstColumn="0" w:lastRowLastColumn="0"/>
+              <w:rPr>
+                <w:lang w:val="es-US"/>
+              </w:rPr>
+            </w:pPr>
+            <w:r>
+              <w:rPr>
+                <w:lang w:val="es-US"/>
+              </w:rPr>
+              <w:t>(2)</w:t>
+            </w:r>
+          </w:p>
+        </w:tc>
+        <w:tc>
+          <w:tcPr>
+            <w:tcW w:w="1278" w:type="dxa"/>
+            <w:tcBorders>
+              <w:top w:val="double" w:sz="4" w:space="0" w:color="auto"/>
+              <w:left w:val="nil"/>
+              <w:bottom w:val="double" w:sz="4" w:space="0" w:color="auto"/>
+              <w:right w:val="nil"/>
+            </w:tcBorders>
+            <w:hideMark/>
+          </w:tcPr>
+          <w:p>
+            <w:pPr>
+              <w:spacing w:after="160" w:line="278" w:lineRule="auto"/>
+              <w:cnfStyle w:val="100000000000" w:firstRow="1" w:lastRow="0" w:firstColumn="0" w:lastColumn="0" w:oddVBand="0" w:evenVBand="0" w:oddHBand="0" w:evenHBand="0" w:firstRowFirstColumn="0" w:firstRowLastColumn="0" w:lastRowFirstColumn="0" w:lastRowLastColumn="0"/>
+              <w:rPr>
+                <w:lang w:val="es-US"/>
+              </w:rPr>
+            </w:pPr>
+            <w:r>
+              <w:rPr>
+                <w:lang w:val="es-US"/>
+              </w:rPr>
+              <w:t>Modelo 3</w:t>
+            </w:r>
+          </w:p>
+          <w:p>
+            <w:pPr>
+              <w:spacing w:after="160" w:line="278" w:lineRule="auto"/>
+              <w:cnfStyle w:val="100000000000" w:firstRow="1" w:lastRow="0" w:firstColumn="0" w:lastColumn="0" w:oddVBand="0" w:evenVBand="0" w:oddHBand="0" w:evenHBand="0" w:firstRowFirstColumn="0" w:firstRowLastColumn="0" w:lastRowFirstColumn="0" w:lastRowLastColumn="0"/>
+              <w:rPr>
+                <w:lang w:val="es-US"/>
+              </w:rPr>
+            </w:pPr>
+            <w:r>
+              <w:rPr>
+                <w:lang w:val="es-US"/>
+              </w:rPr>
+              <w:t>(3)</w:t>
+            </w:r>
+          </w:p>
+        </w:tc>
+        <w:tc>
+          <w:tcPr>
+            <w:tcW w:w="1278" w:type="dxa"/>
+            <w:tcBorders>
+              <w:top w:val="double" w:sz="4" w:space="0" w:color="auto"/>
+              <w:left w:val="nil"/>
+              <w:bottom w:val="double" w:sz="4" w:space="0" w:color="auto"/>
+              <w:right w:val="nil"/>
+            </w:tcBorders>
+            <w:hideMark/>
+          </w:tcPr>
+          <w:p>
+            <w:pPr>
+              <w:spacing w:after="160" w:line="278" w:lineRule="auto"/>
+              <w:cnfStyle w:val="100000000000" w:firstRow="1" w:lastRow="0" w:firstColumn="0" w:lastColumn="0" w:oddVBand="0" w:evenVBand="0" w:oddHBand="0" w:evenHBand="0" w:firstRowFirstColumn="0" w:firstRowLastColumn="0" w:lastRowFirstColumn="0" w:lastRowLastColumn="0"/>
+              <w:rPr>
+                <w:lang w:val="es-US"/>
+              </w:rPr>
+            </w:pPr>
+            <w:r>
+              <w:rPr>
+                <w:lang w:val="es-US"/>
+              </w:rPr>
+              <w:t>Modelo 4</w:t>
+            </w:r>
+          </w:p>
+          <w:p>
+            <w:pPr>
+              <w:spacing w:after="160" w:line="278" w:lineRule="auto"/>
+              <w:cnfStyle w:val="100000000000" w:firstRow="1" w:lastRow="0" w:firstColumn="0" w:lastColumn="0" w:oddVBand="0" w:evenVBand="0" w:oddHBand="0" w:evenHBand="0" w:firstRowFirstColumn="0" w:firstRowLastColumn="0" w:lastRowFirstColumn="0" w:lastRowLastColumn="0"/>
+              <w:rPr>
+                <w:lang w:val="es-US"/>
+              </w:rPr>
+            </w:pPr>
+            <w:r>
+              <w:rPr>
+                <w:lang w:val="es-US"/>
+              </w:rPr>
+              <w:t>(4)</w:t>
+            </w:r>
+          </w:p>
+        </w:tc>
+        <w:tc>
+          <w:tcPr>
+            <w:tcW w:w="1375" w:type="dxa"/>
+            <w:tcBorders>
+              <w:top w:val="double" w:sz="4" w:space="0" w:color="auto"/>
+              <w:left w:val="nil"/>
+              <w:bottom w:val="double" w:sz="4" w:space="0" w:color="auto"/>
+              <w:right w:val="nil"/>
+            </w:tcBorders>
+            <w:hideMark/>
+          </w:tcPr>
+          <w:p>
+            <w:pPr>
+              <w:spacing w:after="160" w:line="278" w:lineRule="auto"/>
+              <w:cnfStyle w:val="100000000000" w:firstRow="1" w:lastRow="0" w:firstColumn="0" w:lastColumn="0" w:oddVBand="0" w:evenVBand="0" w:oddHBand="0" w:evenHBand="0" w:firstRowFirstColumn="0" w:firstRowLastColumn="0" w:lastRowFirstColumn="0" w:lastRowLastColumn="0"/>
+              <w:rPr>
+                <w:lang w:val="es-US"/>
+              </w:rPr>
+            </w:pPr>
+            <w:r>
+              <w:rPr>
+                <w:lang w:val="es-US"/>
+              </w:rPr>
+              <w:t>Modelo 5</w:t>
+            </w:r>
+          </w:p>
+          <w:p>
+            <w:pPr>
+              <w:spacing w:after="160" w:line="278" w:lineRule="auto"/>
+              <w:cnfStyle w:val="100000000000" w:firstRow="1" w:lastRow="0" w:firstColumn="0" w:lastColumn="0" w:oddVBand="0" w:evenVBand="0" w:oddHBand="0" w:evenHBand="0" w:firstRowFirstColumn="0" w:firstRowLastColumn="0" w:lastRowFirstColumn="0" w:lastRowLastColumn="0"/>
+              <w:rPr>
+                <w:lang w:val="es-US"/>
+              </w:rPr>
+            </w:pPr>
+            <w:r>
+              <w:rPr>
+                <w:lang w:val="es-US"/>
+              </w:rPr>
+              <w:t>(5)</w:t>
+            </w:r>
+          </w:p>
+        </w:tc>
+      </w:tr>
+      <w:tr>
+        <w:trPr>
+          <w:cnfStyle w:val="000000100000" w:firstRow="0" w:lastRow="0" w:firstColumn="0" w:lastColumn="0" w:oddVBand="0" w:evenVBand="0" w:oddHBand="1" w:evenHBand="0" w:firstRowFirstColumn="0" w:firstRowLastColumn="0" w:lastRowFirstColumn="0" w:lastRowLastColumn="0"/>
+        </w:trPr>
+        <w:tc>
+          <w:tcPr>
+            <w:cnfStyle w:val="001000000000" w:firstRow="0" w:lastRow="0" w:firstColumn="1" w:lastColumn="0" w:oddVBand="0" w:evenVBand="0" w:oddHBand="0" w:evenHBand="0" w:firstRowFirstColumn="0" w:firstRowLastColumn="0" w:lastRowFirstColumn="0" w:lastRowLastColumn="0"/>
+            <w:tcW w:w="2017" w:type="dxa"/>
+            <w:tcBorders>
+              <w:top w:val="double" w:sz="4" w:space="0" w:color="auto"/>
+              <w:left w:val="nil"/>
+              <w:bottom w:val="nil"/>
+              <w:right w:val="nil"/>
+            </w:tcBorders>
+            <w:hideMark/>
+          </w:tcPr>
+          <w:p>
+            <w:pPr>
+              <w:spacing w:after="160" w:line="278" w:lineRule="auto"/>
+              <w:rPr>
+                <w:i/>
+                <w:iCs/>
+                <w:lang w:val="es-US"/>
+              </w:rPr>
+            </w:pPr>
+            <w:r>
+              <w:rPr>
+                <w:i/>
+                <w:iCs/>
+                <w:lang w:val="es-US"/>
+              </w:rPr>
+              <w:t>MSE test</w:t>
+            </w:r>
+          </w:p>
+        </w:tc>
+        <w:tc>
+          <w:tcPr>
+            <w:tcW w:w="1278" w:type="dxa"/>
+            <w:tcBorders>
+              <w:top w:val="double" w:sz="4" w:space="0" w:color="auto"/>
+              <w:left w:val="nil"/>
+              <w:bottom w:val="nil"/>
+              <w:right w:val="nil"/>
+            </w:tcBorders>
+          </w:tcPr>
+          <w:p>
+            <w:pPr>
+              <w:spacing w:after="160" w:line="278" w:lineRule="auto"/>
+              <w:cnfStyle w:val="000000100000" w:firstRow="0" w:lastRow="0" w:firstColumn="0" w:lastColumn="0" w:oddVBand="0" w:evenVBand="0" w:oddHBand="1" w:evenHBand="0" w:firstRowFirstColumn="0" w:firstRowLastColumn="0" w:lastRowFirstColumn="0" w:lastRowLastColumn="0"/>
+            </w:pPr>
+            <w:r>
+              <w:rPr>
+                <w:sz w:val="22"/>
+                <w:szCs w:val="22"/>
+              </w:rPr>
+              <w:t>591364718</w:t>
+            </w:r>
+          </w:p>
+        </w:tc>
+        <w:tc>
+          <w:tcPr>
+            <w:tcW w:w="1278" w:type="dxa"/>
+            <w:tcBorders>
+              <w:top w:val="double" w:sz="4" w:space="0" w:color="auto"/>
+              <w:left w:val="nil"/>
+              <w:bottom w:val="nil"/>
+              <w:right w:val="nil"/>
+            </w:tcBorders>
+          </w:tcPr>
+          <w:p>
+            <w:pPr>
+              <w:spacing w:after="160" w:line="278" w:lineRule="auto"/>
+              <w:cnfStyle w:val="000000100000" w:firstRow="0" w:lastRow="0" w:firstColumn="0" w:lastColumn="0" w:oddVBand="0" w:evenVBand="0" w:oddHBand="1" w:evenHBand="0" w:firstRowFirstColumn="0" w:firstRowLastColumn="0" w:lastRowFirstColumn="0" w:lastRowLastColumn="0"/>
+              <w:rPr>
+                <w:sz w:val="22"/>
+                <w:szCs w:val="22"/>
+              </w:rPr>
+            </w:pPr>
+            <w:r>
+              <w:rPr>
+                <w:sz w:val="22"/>
+                <w:szCs w:val="22"/>
+              </w:rPr>
+              <w:t>581252431</w:t>
+            </w:r>
+          </w:p>
+        </w:tc>
+        <w:tc>
+          <w:tcPr>
+            <w:tcW w:w="1278" w:type="dxa"/>
+            <w:tcBorders>
+              <w:top w:val="double" w:sz="4" w:space="0" w:color="auto"/>
+              <w:left w:val="nil"/>
+              <w:bottom w:val="nil"/>
+              <w:right w:val="nil"/>
+            </w:tcBorders>
+          </w:tcPr>
+          <w:p>
+            <w:pPr>
+              <w:spacing w:after="160" w:line="278" w:lineRule="auto"/>
+              <w:cnfStyle w:val="000000100000" w:firstRow="0" w:lastRow="0" w:firstColumn="0" w:lastColumn="0" w:oddVBand="0" w:evenVBand="0" w:oddHBand="1" w:evenHBand="0" w:firstRowFirstColumn="0" w:firstRowLastColumn="0" w:lastRowFirstColumn="0" w:lastRowLastColumn="0"/>
+              <w:rPr>
+                <w:sz w:val="22"/>
+                <w:szCs w:val="22"/>
+              </w:rPr>
+            </w:pPr>
+            <w:r>
+              <w:rPr>
+                <w:sz w:val="22"/>
+                <w:szCs w:val="22"/>
+              </w:rPr>
+              <w:t>586252962</w:t>
+            </w:r>
+          </w:p>
+        </w:tc>
+        <w:tc>
+          <w:tcPr>
+            <w:tcW w:w="1278" w:type="dxa"/>
+            <w:tcBorders>
+              <w:top w:val="double" w:sz="4" w:space="0" w:color="auto"/>
+              <w:left w:val="nil"/>
+              <w:bottom w:val="nil"/>
+              <w:right w:val="nil"/>
+            </w:tcBorders>
+          </w:tcPr>
+          <w:p>
+            <w:pPr>
+              <w:spacing w:after="160" w:line="278" w:lineRule="auto"/>
+              <w:cnfStyle w:val="000000100000" w:firstRow="0" w:lastRow="0" w:firstColumn="0" w:lastColumn="0" w:oddVBand="0" w:evenVBand="0" w:oddHBand="1" w:evenHBand="0" w:firstRowFirstColumn="0" w:firstRowLastColumn="0" w:lastRowFirstColumn="0" w:lastRowLastColumn="0"/>
+              <w:rPr>
+                <w:sz w:val="22"/>
+                <w:szCs w:val="22"/>
+              </w:rPr>
+            </w:pPr>
+            <w:r>
+              <w:rPr>
+                <w:sz w:val="22"/>
+                <w:szCs w:val="22"/>
+              </w:rPr>
+              <w:t>574227462</w:t>
+            </w:r>
+          </w:p>
+        </w:tc>
+        <w:tc>
+          <w:tcPr>
+            <w:tcW w:w="1375" w:type="dxa"/>
+            <w:tcBorders>
+              <w:top w:val="double" w:sz="4" w:space="0" w:color="auto"/>
+              <w:left w:val="nil"/>
+              <w:bottom w:val="nil"/>
+              <w:right w:val="nil"/>
+            </w:tcBorders>
+          </w:tcPr>
+          <w:p>
+            <w:pPr>
+              <w:spacing w:after="160" w:line="278" w:lineRule="auto"/>
+              <w:cnfStyle w:val="000000100000" w:firstRow="0" w:lastRow="0" w:firstColumn="0" w:lastColumn="0" w:oddVBand="0" w:evenVBand="0" w:oddHBand="1" w:evenHBand="0" w:firstRowFirstColumn="0" w:firstRowLastColumn="0" w:lastRowFirstColumn="0" w:lastRowLastColumn="0"/>
+            </w:pPr>
+            <w:r>
+              <w:t>561771502</w:t>
+            </w:r>
+          </w:p>
+        </w:tc>
+      </w:tr>
+      <w:tr>
+        <w:tc>
+          <w:tcPr>
+            <w:cnfStyle w:val="001000000000" w:firstRow="0" w:lastRow="0" w:firstColumn="1" w:lastColumn="0" w:oddVBand="0" w:evenVBand="0" w:oddHBand="0" w:evenHBand="0" w:firstRowFirstColumn="0" w:firstRowLastColumn="0" w:lastRowFirstColumn="0" w:lastRowLastColumn="0"/>
+            <w:tcW w:w="2017" w:type="dxa"/>
+            <w:tcBorders>
+              <w:top w:val="nil"/>
+              <w:left w:val="nil"/>
+              <w:bottom w:val="nil"/>
+              <w:right w:val="nil"/>
+            </w:tcBorders>
+            <w:hideMark/>
+          </w:tcPr>
+          <w:p>
+            <w:pPr>
+              <w:spacing w:after="160" w:line="278" w:lineRule="auto"/>
+              <w:rPr>
+                <w:lang w:val="es-US"/>
+              </w:rPr>
+            </w:pPr>
+            <w:r>
+              <w:rPr>
+                <w:i/>
+                <w:iCs/>
+                <w:lang w:val="es-US"/>
+              </w:rPr>
+              <w:t>RMSE test</w:t>
+            </w:r>
+          </w:p>
+        </w:tc>
+        <w:tc>
+          <w:tcPr>
+            <w:tcW w:w="1278" w:type="dxa"/>
+            <w:tcBorders>
+              <w:top w:val="nil"/>
+              <w:left w:val="nil"/>
+              <w:bottom w:val="nil"/>
+              <w:right w:val="nil"/>
+            </w:tcBorders>
+          </w:tcPr>
+          <w:p>
+            <w:pPr>
+              <w:spacing w:after="160" w:line="278" w:lineRule="auto"/>
+              <w:cnfStyle w:val="000000000000" w:firstRow="0" w:lastRow="0" w:firstColumn="0" w:lastColumn="0" w:oddVBand="0" w:evenVBand="0" w:oddHBand="0" w:evenHBand="0" w:firstRowFirstColumn="0" w:firstRowLastColumn="0" w:lastRowFirstColumn="0" w:lastRowLastColumn="0"/>
+            </w:pPr>
+            <w:r>
+              <w:t>24317</w:t>
+            </w:r>
+          </w:p>
+        </w:tc>
+        <w:tc>
+          <w:tcPr>
+            <w:tcW w:w="1278" w:type="dxa"/>
+            <w:tcBorders>
+              <w:top w:val="nil"/>
+              <w:left w:val="nil"/>
+              <w:bottom w:val="nil"/>
+              <w:right w:val="nil"/>
+            </w:tcBorders>
+          </w:tcPr>
+          <w:p>
+            <w:pPr>
+              <w:spacing w:after="160" w:line="278" w:lineRule="auto"/>
+              <w:cnfStyle w:val="000000000000" w:firstRow="0" w:lastRow="0" w:firstColumn="0" w:lastColumn="0" w:oddVBand="0" w:evenVBand="0" w:oddHBand="0" w:evenHBand="0" w:firstRowFirstColumn="0" w:firstRowLastColumn="0" w:lastRowFirstColumn="0" w:lastRowLastColumn="0"/>
+            </w:pPr>
+            <w:r>
+              <w:t>24109</w:t>
+            </w:r>
+          </w:p>
+        </w:tc>
+        <w:tc>
+          <w:tcPr>
+            <w:tcW w:w="1278" w:type="dxa"/>
+            <w:tcBorders>
+              <w:top w:val="nil"/>
+              <w:left w:val="nil"/>
+              <w:bottom w:val="nil"/>
+              <w:right w:val="nil"/>
+            </w:tcBorders>
+          </w:tcPr>
+          <w:p>
+            <w:pPr>
+              <w:spacing w:after="160" w:line="278" w:lineRule="auto"/>
+              <w:cnfStyle w:val="000000000000" w:firstRow="0" w:lastRow="0" w:firstColumn="0" w:lastColumn="0" w:oddVBand="0" w:evenVBand="0" w:oddHBand="0" w:evenHBand="0" w:firstRowFirstColumn="0" w:firstRowLastColumn="0" w:lastRowFirstColumn="0" w:lastRowLastColumn="0"/>
+            </w:pPr>
+            <w:r>
+              <w:t>24212</w:t>
+            </w:r>
+          </w:p>
+        </w:tc>
+        <w:tc>
+          <w:tcPr>
+            <w:tcW w:w="1278" w:type="dxa"/>
+            <w:tcBorders>
+              <w:top w:val="nil"/>
+              <w:left w:val="nil"/>
+              <w:bottom w:val="nil"/>
+              <w:right w:val="nil"/>
+            </w:tcBorders>
+          </w:tcPr>
+          <w:p>
+            <w:pPr>
+              <w:spacing w:after="160" w:line="278" w:lineRule="auto"/>
+              <w:cnfStyle w:val="000000000000" w:firstRow="0" w:lastRow="0" w:firstColumn="0" w:lastColumn="0" w:oddVBand="0" w:evenVBand="0" w:oddHBand="0" w:evenHBand="0" w:firstRowFirstColumn="0" w:firstRowLastColumn="0" w:lastRowFirstColumn="0" w:lastRowLastColumn="0"/>
+            </w:pPr>
+            <w:r>
+              <w:t>23963</w:t>
+            </w:r>
+          </w:p>
+        </w:tc>
+        <w:tc>
+          <w:tcPr>
+            <w:tcW w:w="1375" w:type="dxa"/>
+            <w:tcBorders>
+              <w:top w:val="nil"/>
+              <w:left w:val="nil"/>
+              <w:bottom w:val="nil"/>
+              <w:right w:val="nil"/>
+            </w:tcBorders>
+          </w:tcPr>
+          <w:p>
+            <w:pPr>
+              <w:spacing w:after="160" w:line="278" w:lineRule="auto"/>
+              <w:cnfStyle w:val="000000000000" w:firstRow="0" w:lastRow="0" w:firstColumn="0" w:lastColumn="0" w:oddVBand="0" w:evenVBand="0" w:oddHBand="0" w:evenHBand="0" w:firstRowFirstColumn="0" w:firstRowLastColumn="0" w:lastRowFirstColumn="0" w:lastRowLastColumn="0"/>
+            </w:pPr>
+            <w:r>
+              <w:t>23701</w:t>
+            </w:r>
+          </w:p>
+        </w:tc>
+      </w:tr>
+      <w:tr>
+        <w:trPr>
+          <w:cnfStyle w:val="000000100000" w:firstRow="0" w:lastRow="0" w:firstColumn="0" w:lastColumn="0" w:oddVBand="0" w:evenVBand="0" w:oddHBand="1" w:evenHBand="0" w:firstRowFirstColumn="0" w:firstRowLastColumn="0" w:lastRowFirstColumn="0" w:lastRowLastColumn="0"/>
+        </w:trPr>
+        <w:tc>
+          <w:tcPr>
+            <w:cnfStyle w:val="001000000000" w:firstRow="0" w:lastRow="0" w:firstColumn="1" w:lastColumn="0" w:oddVBand="0" w:evenVBand="0" w:oddHBand="0" w:evenHBand="0" w:firstRowFirstColumn="0" w:firstRowLastColumn="0" w:lastRowFirstColumn="0" w:lastRowLastColumn="0"/>
+            <w:tcW w:w="2017" w:type="dxa"/>
+            <w:tcBorders>
+              <w:top w:val="nil"/>
+              <w:left w:val="nil"/>
+              <w:bottom w:val="double" w:sz="4" w:space="0" w:color="auto"/>
+              <w:right w:val="nil"/>
+            </w:tcBorders>
+            <w:hideMark/>
+          </w:tcPr>
+          <w:p>
+            <w:pPr>
+              <w:spacing w:after="160" w:line="278" w:lineRule="auto"/>
+              <w:rPr>
+                <w:i/>
+                <w:iCs/>
+                <w:lang w:val="es-US"/>
+              </w:rPr>
+            </w:pPr>
+            <w:r>
+              <w:rPr>
+                <w:i/>
+                <w:iCs/>
+                <w:lang w:val="es-US"/>
+              </w:rPr>
+              <w:t>MAE test</w:t>
+            </w:r>
+          </w:p>
+        </w:tc>
+        <w:tc>
+          <w:tcPr>
+            <w:tcW w:w="1278" w:type="dxa"/>
+            <w:tcBorders>
+              <w:top w:val="nil"/>
+              <w:left w:val="nil"/>
+              <w:bottom w:val="double" w:sz="4" w:space="0" w:color="auto"/>
+              <w:right w:val="nil"/>
+            </w:tcBorders>
+          </w:tcPr>
+          <w:p>
+            <w:pPr>
+              <w:spacing w:after="160" w:line="278" w:lineRule="auto"/>
+              <w:cnfStyle w:val="000000100000" w:firstRow="0" w:lastRow="0" w:firstColumn="0" w:lastColumn="0" w:oddVBand="0" w:evenVBand="0" w:oddHBand="1" w:evenHBand="0" w:firstRowFirstColumn="0" w:firstRowLastColumn="0" w:lastRowFirstColumn="0" w:lastRowLastColumn="0"/>
+            </w:pPr>
+            <w:r>
+              <w:t>14857</w:t>
+            </w:r>
+          </w:p>
+        </w:tc>
+        <w:tc>
+          <w:tcPr>
+            <w:tcW w:w="1278" w:type="dxa"/>
+            <w:tcBorders>
+              <w:top w:val="nil"/>
+              <w:left w:val="nil"/>
+              <w:bottom w:val="double" w:sz="4" w:space="0" w:color="auto"/>
+              <w:right w:val="nil"/>
+            </w:tcBorders>
+          </w:tcPr>
+          <w:p>
+            <w:pPr>
+              <w:spacing w:after="160" w:line="278" w:lineRule="auto"/>
+              <w:cnfStyle w:val="000000100000" w:firstRow="0" w:lastRow="0" w:firstColumn="0" w:lastColumn="0" w:oddVBand="0" w:evenVBand="0" w:oddHBand="1" w:evenHBand="0" w:firstRowFirstColumn="0" w:firstRowLastColumn="0" w:lastRowFirstColumn="0" w:lastRowLastColumn="0"/>
+            </w:pPr>
+            <w:r>
+              <w:t>14631</w:t>
+            </w:r>
+          </w:p>
+        </w:tc>
+        <w:tc>
+          <w:tcPr>
+            <w:tcW w:w="1278" w:type="dxa"/>
+            <w:tcBorders>
+              <w:top w:val="nil"/>
+              <w:left w:val="nil"/>
+              <w:bottom w:val="double" w:sz="4" w:space="0" w:color="auto"/>
+              <w:right w:val="nil"/>
+            </w:tcBorders>
+          </w:tcPr>
+          <w:p>
+            <w:pPr>
+              <w:spacing w:after="160" w:line="278" w:lineRule="auto"/>
+              <w:cnfStyle w:val="000000100000" w:firstRow="0" w:lastRow="0" w:firstColumn="0" w:lastColumn="0" w:oddVBand="0" w:evenVBand="0" w:oddHBand="1" w:evenHBand="0" w:firstRowFirstColumn="0" w:firstRowLastColumn="0" w:lastRowFirstColumn="0" w:lastRowLastColumn="0"/>
+            </w:pPr>
+            <w:r>
+              <w:t>14800</w:t>
+            </w:r>
+          </w:p>
+          <w:p>
+            <w:pPr>
+              <w:spacing w:after="160" w:line="278" w:lineRule="auto"/>
+              <w:cnfStyle w:val="000000100000" w:firstRow="0" w:lastRow="0" w:firstColumn="0" w:lastColumn="0" w:oddVBand="0" w:evenVBand="0" w:oddHBand="1" w:evenHBand="0" w:firstRowFirstColumn="0" w:firstRowLastColumn="0" w:lastRowFirstColumn="0" w:lastRowLastColumn="0"/>
+            </w:pPr>
+          </w:p>
+        </w:tc>
+        <w:tc>
+          <w:tcPr>
+            <w:tcW w:w="1278" w:type="dxa"/>
+            <w:tcBorders>
+              <w:top w:val="nil"/>
+              <w:left w:val="nil"/>
+              <w:bottom w:val="double" w:sz="4" w:space="0" w:color="auto"/>
+              <w:right w:val="nil"/>
+            </w:tcBorders>
+          </w:tcPr>
+          <w:p>
+            <w:pPr>
+              <w:spacing w:after="160" w:line="278" w:lineRule="auto"/>
+              <w:cnfStyle w:val="000000100000" w:firstRow="0" w:lastRow="0" w:firstColumn="0" w:lastColumn="0" w:oddVBand="0" w:evenVBand="0" w:oddHBand="1" w:evenHBand="0" w:firstRowFirstColumn="0" w:firstRowLastColumn="0" w:lastRowFirstColumn="0" w:lastRowLastColumn="0"/>
+            </w:pPr>
+            <w:r>
+              <w:t>14654</w:t>
+            </w:r>
+          </w:p>
+          <w:p>
+            <w:pPr>
+              <w:spacing w:after="160" w:line="278" w:lineRule="auto"/>
+              <w:cnfStyle w:val="000000100000" w:firstRow="0" w:lastRow="0" w:firstColumn="0" w:lastColumn="0" w:oddVBand="0" w:evenVBand="0" w:oddHBand="1" w:evenHBand="0" w:firstRowFirstColumn="0" w:firstRowLastColumn="0" w:lastRowFirstColumn="0" w:lastRowLastColumn="0"/>
+            </w:pPr>
+          </w:p>
+        </w:tc>
+        <w:tc>
+          <w:tcPr>
+            <w:tcW w:w="1375" w:type="dxa"/>
+            <w:tcBorders>
+              <w:top w:val="nil"/>
+              <w:left w:val="nil"/>
+              <w:bottom w:val="double" w:sz="4" w:space="0" w:color="auto"/>
+              <w:right w:val="nil"/>
+            </w:tcBorders>
+          </w:tcPr>
+          <w:p>
+            <w:pPr>
+              <w:spacing w:after="160" w:line="278" w:lineRule="auto"/>
+              <w:cnfStyle w:val="000000100000" w:firstRow="0" w:lastRow="0" w:firstColumn="0" w:lastColumn="0" w:oddVBand="0" w:evenVBand="0" w:oddHBand="1" w:evenHBand="0" w:firstRowFirstColumn="0" w:firstRowLastColumn="0" w:lastRowFirstColumn="0" w:lastRowLastColumn="0"/>
+            </w:pPr>
+            <w:r>
+              <w:t>14656</w:t>
+            </w:r>
+          </w:p>
+          <w:p>
+            <w:pPr>
+              <w:spacing w:after="160" w:line="278" w:lineRule="auto"/>
+              <w:cnfStyle w:val="000000100000" w:firstRow="0" w:lastRow="0" w:firstColumn="0" w:lastColumn="0" w:oddVBand="0" w:evenVBand="0" w:oddHBand="1" w:evenHBand="0" w:firstRowFirstColumn="0" w:firstRowLastColumn="0" w:lastRowFirstColumn="0" w:lastRowLastColumn="0"/>
+              <w:rPr>
+                <w:lang w:val="es-US"/>
+              </w:rPr>
+            </w:pPr>
+          </w:p>
+        </w:tc>
+      </w:tr>
+    </w:tbl>
+    <w:p>
+      <w:pPr>
+        <w:spacing w:before="100" w:beforeAutospacing="1" w:after="100" w:afterAutospacing="1" w:line="240" w:lineRule="auto"/>
+        <w:ind w:firstLine="708"/>
+        <w:rPr>
+          <w:rFonts w:ascii="Arial" w:eastAsia="Times New Roman" w:hAnsi="Arial" w:cs="Arial"/>
+          <w:kern w:val="0"/>
+          <w:lang w:eastAsia="es-AR"/>
+          <w14:ligatures w14:val="none"/>
+        </w:rPr>
+      </w:pPr>
+      <w:r>
+        <w:rPr>
+          <w:rFonts w:ascii="Arial" w:eastAsia="Times New Roman" w:hAnsi="Arial" w:cs="Arial"/>
+          <w:kern w:val="0"/>
+          <w:lang w:eastAsia="es-AR"/>
+          <w14:ligatures w14:val="none"/>
+        </w:rPr>
+        <w:t>En esta tabla se ve cómo rindieron los distintos modelos a la hora de predecir el salario usando los datos de testeo. Los tres indicadores (MSE, RMSE y MAE) van bajando a medida que se agregan más variables, lo que muestra que el modelo va mejorando un poco.</w:t>
+      </w:r>
+    </w:p>
+    <w:p>
+      <w:pPr>
+        <w:spacing w:before="100" w:beforeAutospacing="1" w:after="100" w:afterAutospacing="1" w:line="240" w:lineRule="auto"/>
+        <w:ind w:firstLine="708"/>
+        <w:rPr>
+          <w:rFonts w:ascii="Arial" w:eastAsia="Times New Roman" w:hAnsi="Arial" w:cs="Arial"/>
+          <w:kern w:val="0"/>
+          <w:lang w:eastAsia="es-AR"/>
+          <w14:ligatures w14:val="none"/>
+        </w:rPr>
+      </w:pPr>
+      <w:r>
+        <w:rPr>
+          <w:rFonts w:ascii="Arial" w:eastAsia="Times New Roman" w:hAnsi="Arial" w:cs="Arial"/>
+          <w:kern w:val="0"/>
+          <w:lang w:eastAsia="es-AR"/>
+          <w14:ligatures w14:val="none"/>
+        </w:rPr>
+        <w:t xml:space="preserve">El MSE del modelo 3 sube con respecto al 2 porque variable </w:t>
+      </w:r>
+      <w:proofErr w:type="spellStart"/>
+      <w:r>
+        <w:rPr>
+          <w:rFonts w:ascii="Arial" w:eastAsia="Times New Roman" w:hAnsi="Arial" w:cs="Arial"/>
+          <w:kern w:val="0"/>
+          <w:lang w:eastAsia="es-AR"/>
+          <w14:ligatures w14:val="none"/>
+        </w:rPr>
+        <w:t>educ</w:t>
+      </w:r>
+      <w:proofErr w:type="spellEnd"/>
+      <w:r>
+        <w:rPr>
+          <w:rFonts w:ascii="Arial" w:eastAsia="Times New Roman" w:hAnsi="Arial" w:cs="Arial"/>
+          <w:kern w:val="0"/>
+          <w:lang w:eastAsia="es-AR"/>
+          <w14:ligatures w14:val="none"/>
+        </w:rPr>
+        <w:t xml:space="preserve"> tiene un p valor alto. Esto significaría que no es significativo</w:t>
+      </w:r>
+      <w:r>
+        <w:rPr>
+          <w:rFonts w:ascii="Arial" w:eastAsia="Times New Roman" w:hAnsi="Arial" w:cs="Arial"/>
+          <w:kern w:val="0"/>
+          <w:lang w:eastAsia="es-AR"/>
+          <w14:ligatures w14:val="none"/>
+        </w:rPr>
+        <w:t xml:space="preserve">, es decir, que </w:t>
+      </w:r>
+      <w:proofErr w:type="spellStart"/>
+      <w:r>
+        <w:rPr>
+          <w:rFonts w:ascii="Arial" w:eastAsia="Times New Roman" w:hAnsi="Arial" w:cs="Arial"/>
+          <w:kern w:val="0"/>
+          <w:lang w:eastAsia="es-AR"/>
+          <w14:ligatures w14:val="none"/>
+        </w:rPr>
+        <w:t>educ</w:t>
+      </w:r>
+      <w:proofErr w:type="spellEnd"/>
+      <w:r>
+        <w:rPr>
+          <w:rFonts w:ascii="Arial" w:eastAsia="Times New Roman" w:hAnsi="Arial" w:cs="Arial"/>
+          <w:kern w:val="0"/>
+          <w:lang w:eastAsia="es-AR"/>
+          <w14:ligatures w14:val="none"/>
+        </w:rPr>
+        <w:t xml:space="preserve"> y salario semanal no guardan una relación relevante como si lo hace con edad.</w:t>
+      </w:r>
+    </w:p>
+    <w:p>
+      <w:pPr>
+        <w:spacing w:before="100" w:beforeAutospacing="1" w:after="100" w:afterAutospacing="1" w:line="240" w:lineRule="auto"/>
+        <w:ind w:firstLine="708"/>
+        <w:rPr>
+          <w:rFonts w:ascii="Arial" w:eastAsia="Times New Roman" w:hAnsi="Arial" w:cs="Arial"/>
+          <w:kern w:val="0"/>
+          <w:lang w:eastAsia="es-AR"/>
+          <w14:ligatures w14:val="none"/>
+        </w:rPr>
+      </w:pPr>
+      <w:r>
+        <w:rPr>
+          <w:rFonts w:ascii="Arial" w:eastAsia="Times New Roman" w:hAnsi="Arial" w:cs="Arial"/>
+          <w:kern w:val="0"/>
+          <w:lang w:eastAsia="es-AR"/>
+          <w14:ligatures w14:val="none"/>
+        </w:rPr>
+        <w:t xml:space="preserve">El </w:t>
+      </w:r>
+      <w:r>
+        <w:rPr>
+          <w:rFonts w:ascii="Arial" w:eastAsia="Times New Roman" w:hAnsi="Arial" w:cs="Arial"/>
+          <w:bCs/>
+          <w:kern w:val="0"/>
+          <w:lang w:eastAsia="es-AR"/>
+          <w14:ligatures w14:val="none"/>
+        </w:rPr>
+        <w:t>Modelo 5</w:t>
+      </w:r>
+      <w:r>
+        <w:rPr>
+          <w:rFonts w:ascii="Arial" w:eastAsia="Times New Roman" w:hAnsi="Arial" w:cs="Arial"/>
+          <w:kern w:val="0"/>
+          <w:lang w:eastAsia="es-AR"/>
+          <w14:ligatures w14:val="none"/>
+        </w:rPr>
+        <w:t xml:space="preserve"> es el que tiene el mejor desempeño, con el menor error (MSE, RMSE y MAE más bajos). Igual, los errores siguen siendo bastante altos (por ejemplo, el RMSE </w:t>
+      </w:r>
+      <w:r>
+        <w:rPr>
+          <w:rFonts w:ascii="Arial" w:eastAsia="Times New Roman" w:hAnsi="Arial" w:cs="Arial"/>
+          <w:kern w:val="0"/>
+          <w:lang w:eastAsia="es-AR"/>
+          <w14:ligatures w14:val="none"/>
+        </w:rPr>
+        <w:t>tiene</w:t>
+      </w:r>
+      <w:r>
+        <w:rPr>
+          <w:rFonts w:ascii="Arial" w:eastAsia="Times New Roman" w:hAnsi="Arial" w:cs="Arial"/>
+          <w:kern w:val="0"/>
+          <w:lang w:eastAsia="es-AR"/>
+          <w14:ligatures w14:val="none"/>
+        </w:rPr>
+        <w:t xml:space="preserve"> 23.700), así que aunque mejora, todavía no predice con mucha precisión.</w:t>
+      </w:r>
+      <w:r>
+        <w:rPr>
+          <w:rFonts w:ascii="Arial" w:eastAsia="Times New Roman" w:hAnsi="Arial" w:cs="Arial"/>
+          <w:kern w:val="0"/>
+          <w:lang w:eastAsia="es-AR"/>
+          <w14:ligatures w14:val="none"/>
+        </w:rPr>
+        <w:t xml:space="preserve"> </w:t>
+      </w:r>
+      <w:r>
+        <w:rPr>
+          <w:rFonts w:ascii="Arial" w:eastAsia="Times New Roman" w:hAnsi="Arial" w:cs="Arial"/>
+          <w:kern w:val="0"/>
+          <w:lang w:eastAsia="es-AR"/>
+          <w14:ligatures w14:val="none"/>
+        </w:rPr>
+        <w:t>O sea, los modelos hacen un esfuerzo pero todavía les falta para acercarse más a los valores reales del salario.</w:t>
+      </w:r>
+    </w:p>
+    <w:p>
+      <w:pPr>
+        <w:pStyle w:val="NormalWeb"/>
+        <w:rPr>
+          <w:rFonts w:ascii="Arial" w:hAnsi="Arial" w:cs="Arial"/>
+        </w:rPr>
+      </w:pPr>
+    </w:p>
+    <w:p>
+      <w:pPr>
+        <w:pStyle w:val="NormalWeb"/>
+        <w:rPr>
+          <w:rFonts w:ascii="Arial" w:hAnsi="Arial" w:cs="Arial"/>
+        </w:rPr>
+      </w:pPr>
+    </w:p>
+    <w:p>
+      <w:pPr>
+        <w:pStyle w:val="NormalWeb"/>
+        <w:rPr>
+          <w:rFonts w:ascii="Arial" w:hAnsi="Arial" w:cs="Arial"/>
+        </w:rPr>
+      </w:pPr>
+    </w:p>
+    <w:p>
+      <w:pPr>
+        <w:pStyle w:val="NormalWeb"/>
+        <w:rPr>
+          <w:rFonts w:ascii="Arial" w:hAnsi="Arial" w:cs="Arial"/>
+        </w:rPr>
+      </w:pPr>
+    </w:p>
+    <w:p>
+      <w:pPr>
+        <w:pStyle w:val="NormalWeb"/>
+        <w:rPr>
+          <w:rFonts w:ascii="Arial" w:hAnsi="Arial" w:cs="Arial"/>
+        </w:rPr>
+      </w:pPr>
+    </w:p>
+    <w:p>
+      <w:pPr>
+        <w:pStyle w:val="NormalWeb"/>
+        <w:rPr>
+          <w:rFonts w:ascii="Arial" w:hAnsi="Arial" w:cs="Arial"/>
+        </w:rPr>
+      </w:pPr>
+    </w:p>
+    <w:p>
+      <w:pPr>
+        <w:pStyle w:val="NormalWeb"/>
+        <w:rPr>
+          <w:rFonts w:ascii="Arial" w:hAnsi="Arial" w:cs="Arial"/>
+        </w:rPr>
+      </w:pPr>
+    </w:p>
+    <w:p>
+      <w:pPr>
+        <w:pStyle w:val="NormalWeb"/>
+        <w:rPr>
+          <w:rFonts w:ascii="Arial" w:hAnsi="Arial" w:cs="Arial"/>
+        </w:rPr>
+      </w:pPr>
+    </w:p>
+    <w:p>
+      <w:pPr>
+        <w:pStyle w:val="NormalWeb"/>
+        <w:rPr>
+          <w:rFonts w:ascii="Arial" w:hAnsi="Arial" w:cs="Arial"/>
+        </w:rPr>
+      </w:pPr>
+      <w:bookmarkStart w:id="0" w:name="_GoBack"/>
+      <w:bookmarkEnd w:id="0"/>
     </w:p>
     <w:p>
       <w:pPr>
@@ -3504,7 +3857,6 @@
           <w:b/>
           <w:sz w:val="32"/>
         </w:rPr>
-        <w:lastRenderedPageBreak/>
         <w:t>Punto 4</w:t>
       </w:r>
     </w:p>
@@ -3571,10 +3923,9 @@
     <w:p>
       <w:pPr>
         <w:pStyle w:val="NormalWeb"/>
-        <w:rPr>
-          <w:rFonts w:ascii="Arial" w:hAnsi="Arial" w:cs="Arial"/>
-          <w:b/>
-          <w:sz w:val="32"/>
+        <w:ind w:firstLine="708"/>
+        <w:rPr>
+          <w:rFonts w:ascii="Arial" w:hAnsi="Arial" w:cs="Arial"/>
         </w:rPr>
       </w:pPr>
       <w:r>
@@ -3679,86 +4030,61 @@
     <w:p>
       <w:pPr>
         <w:pStyle w:val="NormalWeb"/>
-        <w:rPr>
-          <w:rFonts w:ascii="Arial" w:hAnsi="Arial" w:cs="Arial"/>
-          <w:b/>
-          <w:sz w:val="32"/>
+        <w:ind w:firstLine="708"/>
+        <w:rPr>
+          <w:rFonts w:ascii="Arial" w:hAnsi="Arial" w:cs="Arial"/>
         </w:rPr>
       </w:pPr>
     </w:p>
     <w:p>
       <w:pPr>
         <w:pStyle w:val="NormalWeb"/>
-        <w:rPr>
-          <w:rFonts w:ascii="Arial" w:hAnsi="Arial" w:cs="Arial"/>
-          <w:b/>
-          <w:sz w:val="32"/>
+        <w:ind w:firstLine="708"/>
+        <w:rPr>
+          <w:rFonts w:ascii="Arial" w:hAnsi="Arial" w:cs="Arial"/>
         </w:rPr>
       </w:pPr>
     </w:p>
     <w:p>
       <w:pPr>
         <w:pStyle w:val="NormalWeb"/>
-        <w:rPr>
-          <w:rFonts w:ascii="Arial" w:hAnsi="Arial" w:cs="Arial"/>
-          <w:b/>
-          <w:sz w:val="32"/>
+        <w:ind w:firstLine="708"/>
+        <w:rPr>
+          <w:rFonts w:ascii="Arial" w:hAnsi="Arial" w:cs="Arial"/>
         </w:rPr>
       </w:pPr>
     </w:p>
     <w:p>
       <w:pPr>
         <w:pStyle w:val="NormalWeb"/>
-        <w:rPr>
-          <w:rFonts w:ascii="Arial" w:hAnsi="Arial" w:cs="Arial"/>
-          <w:b/>
-          <w:sz w:val="32"/>
+        <w:ind w:firstLine="708"/>
+        <w:rPr>
+          <w:rFonts w:ascii="Arial" w:hAnsi="Arial" w:cs="Arial"/>
         </w:rPr>
       </w:pPr>
     </w:p>
     <w:p>
       <w:pPr>
         <w:pStyle w:val="NormalWeb"/>
-        <w:rPr>
-          <w:rFonts w:ascii="Arial" w:hAnsi="Arial" w:cs="Arial"/>
-          <w:b/>
-          <w:sz w:val="32"/>
+        <w:ind w:firstLine="708"/>
+        <w:rPr>
+          <w:rFonts w:ascii="Arial" w:hAnsi="Arial" w:cs="Arial"/>
         </w:rPr>
       </w:pPr>
     </w:p>
     <w:p>
       <w:pPr>
         <w:pStyle w:val="NormalWeb"/>
-        <w:rPr>
-          <w:rFonts w:ascii="Arial" w:hAnsi="Arial" w:cs="Arial"/>
-          <w:b/>
-          <w:sz w:val="32"/>
+        <w:ind w:firstLine="708"/>
+        <w:rPr>
+          <w:rFonts w:ascii="Arial" w:hAnsi="Arial" w:cs="Arial"/>
         </w:rPr>
       </w:pPr>
     </w:p>
     <w:p>
       <w:pPr>
         <w:pStyle w:val="NormalWeb"/>
-        <w:rPr>
-          <w:rFonts w:ascii="Arial" w:hAnsi="Arial" w:cs="Arial"/>
-          <w:b/>
-          <w:sz w:val="32"/>
-        </w:rPr>
-      </w:pPr>
-    </w:p>
-    <w:p>
-      <w:pPr>
-        <w:pStyle w:val="NormalWeb"/>
-        <w:rPr>
-          <w:rFonts w:ascii="Arial" w:hAnsi="Arial" w:cs="Arial"/>
-          <w:b/>
-          <w:sz w:val="32"/>
-        </w:rPr>
-      </w:pPr>
-    </w:p>
-    <w:p>
-      <w:pPr>
-        <w:pStyle w:val="NormalWeb"/>
+        <w:ind w:firstLine="708"/>
         <w:rPr>
           <w:rFonts w:ascii="Arial" w:hAnsi="Arial" w:cs="Arial"/>
           <w:b/>
@@ -3898,8 +4224,6 @@
         </w:rPr>
         <w:t>.</w:t>
       </w:r>
-      <w:bookmarkStart w:id="0" w:name="_GoBack"/>
-      <w:bookmarkEnd w:id="0"/>
     </w:p>
     <w:p>
       <w:pPr>
@@ -3984,14 +4308,7 @@
         <w:rPr>
           <w:rFonts w:ascii="Arial" w:hAnsi="Arial" w:cs="Arial"/>
         </w:rPr>
-        <w:t xml:space="preserve"> para predecir quién gana más de $10.000 semanales. La información </w:t>
-      </w:r>
-      <w:r>
-        <w:rPr>
-          <w:rFonts w:ascii="Arial" w:hAnsi="Arial" w:cs="Arial"/>
-        </w:rPr>
-        <w:lastRenderedPageBreak/>
-        <w:t>como tener más educación o saber escribir está relacionada con salarios más altos, y la regresión logística fue mejor para ver eso.</w:t>
+        <w:t xml:space="preserve"> para predecir quién gana más de $10.000 semanales. La información como tener más educación o saber escribir está relacionada con salarios más altos, y la regresión logística fue mejor para ver eso.</w:t>
       </w:r>
     </w:p>
     <w:p>
@@ -4456,6 +4773,7 @@
   <w:style w:type="paragraph" w:default="1" w:styleId="Normal">
     <w:name w:val="Normal"/>
     <w:qFormat/>
+    <w:rsid w:val="00480317"/>
   </w:style>
   <w:style w:type="paragraph" w:styleId="Ttulo1">
     <w:name w:val="heading 1"/>

</xml_diff>

<commit_message>
pusheo e pusheo e
</commit_message>
<xml_diff>
--- a/TP4(nuevo).docx
+++ b/TP4(nuevo).docx
@@ -1,16 +1,19 @@
 
 <file path=word/document.xml><?xml version="1.0" encoding="utf-8"?>
-<w:document xmlns:wpc="http://schemas.microsoft.com/office/word/2010/wordprocessingCanvas" xmlns:cx="http://schemas.microsoft.com/office/drawing/2014/chartex" xmlns:cx1="http://schemas.microsoft.com/office/drawing/2015/9/8/chartex" xmlns:cx2="http://schemas.microsoft.com/office/drawing/2015/10/21/chartex" xmlns:cx3="http://schemas.microsoft.com/office/drawing/2016/5/9/chartex" xmlns:cx4="http://schemas.microsoft.com/office/drawing/2016/5/10/chartex" xmlns:cx5="http://schemas.microsoft.com/office/drawing/2016/5/11/chartex" xmlns:cx6="http://schemas.microsoft.com/office/drawing/2016/5/12/chartex" xmlns:cx7="http://schemas.microsoft.com/office/drawing/2016/5/13/chartex" xmlns:cx8="http://schemas.microsoft.com/office/drawing/2016/5/14/chartex" xmlns:mc="http://schemas.openxmlformats.org/markup-compatibility/2006" xmlns:aink="http://schemas.microsoft.com/office/drawing/2016/ink" xmlns:am3d="http://schemas.microsoft.com/office/drawing/2017/model3d" xmlns:o="urn:schemas-microsoft-com:office:office" xmlns:oel="http://schemas.microsoft.com/office/2019/extlst" xmlns:r="http://schemas.openxmlformats.org/officeDocument/2006/relationships" xmlns:m="http://schemas.openxmlformats.org/officeDocument/2006/math" xmlns:v="urn:schemas-microsoft-com:vml" xmlns:wp14="http://schemas.microsoft.com/office/word/2010/wordprocessingDrawing" xmlns:wp="http://schemas.openxmlformats.org/drawingml/2006/wordprocessingDrawing" xmlns:w10="urn:schemas-microsoft-com:office:word" xmlns:w="http://schemas.openxmlformats.org/wordprocessingml/2006/main" xmlns:w14="http://schemas.microsoft.com/office/word/2010/wordml" xmlns:w15="http://schemas.microsoft.com/office/word/2012/wordml" xmlns:w16cex="http://schemas.microsoft.com/office/word/2018/wordml/cex" xmlns:w16cid="http://schemas.microsoft.com/office/word/2016/wordml/cid" xmlns:w16="http://schemas.microsoft.com/office/word/2018/wordml" xmlns:w16du="http://schemas.microsoft.com/office/word/2023/wordml/word16du" xmlns:w16sdtdh="http://schemas.microsoft.com/office/word/2020/wordml/sdtdatahash" xmlns:w16sdtfl="http://schemas.microsoft.com/office/word/2024/wordml/sdtformatlock" xmlns:w16se="http://schemas.microsoft.com/office/word/2015/wordml/symex" xmlns:wpg="http://schemas.microsoft.com/office/word/2010/wordprocessingGroup" xmlns:wpi="http://schemas.microsoft.com/office/word/2010/wordprocessingInk" xmlns:wne="http://schemas.microsoft.com/office/word/2006/wordml" xmlns:wps="http://schemas.microsoft.com/office/word/2010/wordprocessingShape" mc:Ignorable="w14 w15 w16se w16cid w16 w16cex w16sdtdh w16sdtfl w16du wp14">
+<w:document xmlns:wpc="http://schemas.microsoft.com/office/word/2010/wordprocessingCanvas" xmlns:mc="http://schemas.openxmlformats.org/markup-compatibility/2006" xmlns:o="urn:schemas-microsoft-com:office:office" xmlns:r="http://schemas.openxmlformats.org/officeDocument/2006/relationships" xmlns:m="http://schemas.openxmlformats.org/officeDocument/2006/math" xmlns:v="urn:schemas-microsoft-com:vml" xmlns:wp14="http://schemas.microsoft.com/office/word/2010/wordprocessingDrawing" xmlns:wp="http://schemas.openxmlformats.org/drawingml/2006/wordprocessingDrawing" xmlns:w10="urn:schemas-microsoft-com:office:word" xmlns:w="http://schemas.openxmlformats.org/wordprocessingml/2006/main" xmlns:w14="http://schemas.microsoft.com/office/word/2010/wordml" xmlns:w15="http://schemas.microsoft.com/office/word/2012/wordml" xmlns:wpg="http://schemas.microsoft.com/office/word/2010/wordprocessingGroup" xmlns:wpi="http://schemas.microsoft.com/office/word/2010/wordprocessingInk" xmlns:wne="http://schemas.microsoft.com/office/word/2006/wordml" xmlns:wps="http://schemas.microsoft.com/office/word/2010/wordprocessingShape" mc:Ignorable="w14 w15 wp14">
   <w:body>
     <w:p>
       <w:pPr>
-        <w:pStyle w:val="Ttulo"/>
-        <w:rPr>
+        <w:pStyle w:val="Puesto"/>
+        <w:jc w:val="center"/>
+        <w:rPr>
+          <w:sz w:val="40"/>
           <w:lang w:val="es-ES"/>
         </w:rPr>
       </w:pPr>
       <w:r>
         <w:rPr>
+          <w:sz w:val="40"/>
           <w:lang w:val="es-ES"/>
         </w:rPr>
         <w:t>TP4 – Regresión y Clasificación</w:t>
@@ -19,197 +22,19 @@
     <w:p>
       <w:pPr>
         <w:pStyle w:val="Ttulo2"/>
-        <w:rPr>
+        <w:jc w:val="center"/>
+        <w:rPr>
+          <w:sz w:val="20"/>
           <w:lang w:val="es-ES"/>
         </w:rPr>
       </w:pPr>
       <w:r>
         <w:rPr>
+          <w:sz w:val="20"/>
           <w:lang w:val="es-ES"/>
         </w:rPr>
-        <w:t xml:space="preserve">Integrantes: David Agudelo, </w:t>
-      </w:r>
-      <w:r>
-        <w:rPr>
-          <w:lang w:val="es-ES"/>
-        </w:rPr>
-        <w:t>Juan Tomasello y Franco Bustelo</w:t>
-      </w:r>
-    </w:p>
-    <w:p>
-      <w:pPr>
-        <w:rPr>
-          <w:lang w:val="es-ES"/>
-        </w:rPr>
-      </w:pPr>
-    </w:p>
-    <w:p>
-      <w:pPr>
-        <w:rPr>
-          <w:lang w:val="es-ES"/>
-        </w:rPr>
-      </w:pPr>
-    </w:p>
-    <w:p>
-      <w:pPr>
-        <w:rPr>
-          <w:lang w:val="es-ES"/>
-        </w:rPr>
-      </w:pPr>
-    </w:p>
-    <w:p>
-      <w:pPr>
-        <w:rPr>
-          <w:lang w:val="es-ES"/>
-        </w:rPr>
-      </w:pPr>
-    </w:p>
-    <w:p>
-      <w:pPr>
-        <w:rPr>
-          <w:lang w:val="es-ES"/>
-        </w:rPr>
-      </w:pPr>
-    </w:p>
-    <w:p>
-      <w:pPr>
-        <w:rPr>
-          <w:lang w:val="es-ES"/>
-        </w:rPr>
-      </w:pPr>
-    </w:p>
-    <w:p>
-      <w:pPr>
-        <w:rPr>
-          <w:lang w:val="es-ES"/>
-        </w:rPr>
-      </w:pPr>
-    </w:p>
-    <w:p>
-      <w:pPr>
-        <w:rPr>
-          <w:lang w:val="es-ES"/>
-        </w:rPr>
-      </w:pPr>
-    </w:p>
-    <w:p>
-      <w:pPr>
-        <w:rPr>
-          <w:lang w:val="es-ES"/>
-        </w:rPr>
-      </w:pPr>
-    </w:p>
-    <w:p>
-      <w:pPr>
-        <w:rPr>
-          <w:lang w:val="es-ES"/>
-        </w:rPr>
-      </w:pPr>
-    </w:p>
-    <w:p>
-      <w:pPr>
-        <w:rPr>
-          <w:lang w:val="es-ES"/>
-        </w:rPr>
-      </w:pPr>
-    </w:p>
-    <w:p>
-      <w:pPr>
-        <w:rPr>
-          <w:lang w:val="es-ES"/>
-        </w:rPr>
-      </w:pPr>
-    </w:p>
-    <w:p>
-      <w:pPr>
-        <w:rPr>
-          <w:lang w:val="es-ES"/>
-        </w:rPr>
-      </w:pPr>
-    </w:p>
-    <w:p>
-      <w:pPr>
-        <w:rPr>
-          <w:lang w:val="es-ES"/>
-        </w:rPr>
-      </w:pPr>
-    </w:p>
-    <w:p>
-      <w:pPr>
-        <w:rPr>
-          <w:lang w:val="es-ES"/>
-        </w:rPr>
-      </w:pPr>
-    </w:p>
-    <w:p>
-      <w:pPr>
-        <w:rPr>
-          <w:lang w:val="es-ES"/>
-        </w:rPr>
-      </w:pPr>
-    </w:p>
-    <w:p>
-      <w:pPr>
-        <w:rPr>
-          <w:lang w:val="es-ES"/>
-        </w:rPr>
-      </w:pPr>
-    </w:p>
-    <w:p>
-      <w:pPr>
-        <w:rPr>
-          <w:lang w:val="es-ES"/>
-        </w:rPr>
-      </w:pPr>
-    </w:p>
-    <w:p>
-      <w:pPr>
-        <w:rPr>
-          <w:lang w:val="es-ES"/>
-        </w:rPr>
-      </w:pPr>
-    </w:p>
-    <w:p>
-      <w:pPr>
-        <w:rPr>
-          <w:lang w:val="es-ES"/>
-        </w:rPr>
-      </w:pPr>
-    </w:p>
-    <w:p>
-      <w:pPr>
-        <w:rPr>
-          <w:lang w:val="es-ES"/>
-        </w:rPr>
-      </w:pPr>
-    </w:p>
-    <w:p>
-      <w:pPr>
-        <w:rPr>
-          <w:lang w:val="es-ES"/>
-        </w:rPr>
-      </w:pPr>
-    </w:p>
-    <w:p>
-      <w:pPr>
-        <w:rPr>
-          <w:lang w:val="es-ES"/>
-        </w:rPr>
-      </w:pPr>
-    </w:p>
-    <w:p>
-      <w:pPr>
-        <w:rPr>
-          <w:lang w:val="es-ES"/>
-        </w:rPr>
-      </w:pPr>
-    </w:p>
-    <w:p>
-      <w:pPr>
-        <w:rPr>
-          <w:lang w:val="es-ES"/>
-        </w:rPr>
-      </w:pPr>
+        <w:t>Integrantes: David Agudelo, Juan Tomasello y Franco Bustelo</w:t>
+      </w:r>
     </w:p>
     <w:p>
       <w:pPr>
@@ -225,7 +50,6 @@
           <w:bCs/>
           <w:lang w:val="es-US"/>
         </w:rPr>
-        <w:lastRenderedPageBreak/>
         <w:t xml:space="preserve">Tabla 2. Estimación por regresión lineal de salarios usando la base de entrenamiento </w:t>
       </w:r>
     </w:p>
@@ -236,12 +60,12 @@
         <w:tblLook w:val="04A0" w:firstRow="1" w:lastRow="0" w:firstColumn="1" w:lastColumn="0" w:noHBand="0" w:noVBand="1"/>
       </w:tblPr>
       <w:tblGrid>
-        <w:gridCol w:w="2024"/>
-        <w:gridCol w:w="1383"/>
-        <w:gridCol w:w="1512"/>
-        <w:gridCol w:w="1512"/>
-        <w:gridCol w:w="1512"/>
-        <w:gridCol w:w="1512"/>
+        <w:gridCol w:w="2084"/>
+        <w:gridCol w:w="1364"/>
+        <w:gridCol w:w="1480"/>
+        <w:gridCol w:w="1480"/>
+        <w:gridCol w:w="1498"/>
+        <w:gridCol w:w="1498"/>
       </w:tblGrid>
       <w:tr>
         <w:trPr>
@@ -1675,6 +1499,9 @@
         </w:tc>
       </w:tr>
       <w:tr>
+        <w:trPr>
+          <w:trHeight w:val="905"/>
+        </w:trPr>
         <w:tc>
           <w:tcPr>
             <w:cnfStyle w:val="001000000000" w:firstRow="0" w:lastRow="0" w:firstColumn="1" w:lastColumn="0" w:oddVBand="0" w:evenVBand="0" w:oddHBand="0" w:evenHBand="0" w:firstRowFirstColumn="0" w:firstRowLastColumn="0" w:lastRowFirstColumn="0" w:lastRowLastColumn="0"/>
@@ -2277,27 +2104,6 @@
     </w:p>
     <w:p>
       <w:pPr>
-        <w:rPr>
-          <w:lang w:val="es-US"/>
-        </w:rPr>
-      </w:pPr>
-    </w:p>
-    <w:p>
-      <w:pPr>
-        <w:rPr>
-          <w:lang w:val="es-US"/>
-        </w:rPr>
-      </w:pPr>
-    </w:p>
-    <w:p>
-      <w:pPr>
-        <w:rPr>
-          <w:lang w:val="es-ES"/>
-        </w:rPr>
-      </w:pPr>
-    </w:p>
-    <w:p>
-      <w:pPr>
         <w:spacing w:before="100" w:beforeAutospacing="1" w:after="100" w:afterAutospacing="1" w:line="240" w:lineRule="auto"/>
         <w:ind w:firstLine="708"/>
         <w:rPr>
@@ -2314,6 +2120,7 @@
           <w:lang w:eastAsia="es-AR"/>
           <w14:ligatures w14:val="none"/>
         </w:rPr>
+        <w:lastRenderedPageBreak/>
         <w:t xml:space="preserve">En esta tabla vemos los resultados de varios modelos que intentan explicar el salario semanal según </w:t>
       </w:r>
       <w:r>
@@ -2687,50 +2494,6 @@
         </w:rPr>
         <w:t xml:space="preserve"> son bastante bajos, por lo que no explican tanto de la varianza del salario semanal, el valor más alto lo adopta en la última columna llegando a un 0,09.</w:t>
       </w:r>
-    </w:p>
-    <w:p>
-      <w:pPr>
-        <w:spacing w:before="100" w:beforeAutospacing="1" w:after="100" w:afterAutospacing="1" w:line="240" w:lineRule="auto"/>
-        <w:rPr>
-          <w:rFonts w:ascii="Arial" w:eastAsia="Times New Roman" w:hAnsi="Arial" w:cs="Arial"/>
-          <w:kern w:val="0"/>
-          <w:lang w:eastAsia="es-AR"/>
-          <w14:ligatures w14:val="none"/>
-        </w:rPr>
-      </w:pPr>
-    </w:p>
-    <w:p>
-      <w:pPr>
-        <w:spacing w:before="100" w:beforeAutospacing="1" w:after="100" w:afterAutospacing="1" w:line="240" w:lineRule="auto"/>
-        <w:rPr>
-          <w:rFonts w:ascii="Arial" w:eastAsia="Times New Roman" w:hAnsi="Arial" w:cs="Arial"/>
-          <w:kern w:val="0"/>
-          <w:lang w:eastAsia="es-AR"/>
-          <w14:ligatures w14:val="none"/>
-        </w:rPr>
-      </w:pPr>
-    </w:p>
-    <w:p>
-      <w:pPr>
-        <w:spacing w:before="100" w:beforeAutospacing="1" w:after="100" w:afterAutospacing="1" w:line="240" w:lineRule="auto"/>
-        <w:rPr>
-          <w:rFonts w:ascii="Arial" w:eastAsia="Times New Roman" w:hAnsi="Arial" w:cs="Arial"/>
-          <w:kern w:val="0"/>
-          <w:lang w:eastAsia="es-AR"/>
-          <w14:ligatures w14:val="none"/>
-        </w:rPr>
-      </w:pPr>
-    </w:p>
-    <w:p>
-      <w:pPr>
-        <w:spacing w:before="100" w:beforeAutospacing="1" w:after="100" w:afterAutospacing="1" w:line="240" w:lineRule="auto"/>
-        <w:rPr>
-          <w:rFonts w:ascii="Arial" w:eastAsia="Times New Roman" w:hAnsi="Arial" w:cs="Arial"/>
-          <w:kern w:val="0"/>
-          <w:lang w:eastAsia="es-AR"/>
-          <w14:ligatures w14:val="none"/>
-        </w:rPr>
-      </w:pPr>
     </w:p>
     <w:p>
       <w:pPr>
@@ -2836,6 +2599,7 @@
           <w:sz w:val="32"/>
           <w:lang w:val="es-ES"/>
         </w:rPr>
+        <w:lastRenderedPageBreak/>
         <w:t>Punto 2 i)</w:t>
       </w:r>
     </w:p>
@@ -3068,6 +2832,14 @@
     </w:p>
     <w:p>
       <w:pPr>
+        <w:pStyle w:val="NormalWeb"/>
+        <w:rPr>
+          <w:rFonts w:ascii="Arial" w:hAnsi="Arial" w:cs="Arial"/>
+        </w:rPr>
+      </w:pPr>
+    </w:p>
+    <w:p>
+      <w:pPr>
         <w:rPr>
           <w:b/>
           <w:bCs/>
@@ -3080,6 +2852,7 @@
           <w:bCs/>
           <w:lang w:val="es-US"/>
         </w:rPr>
+        <w:lastRenderedPageBreak/>
         <w:t xml:space="preserve">Tabla 3. Performance por regresión lineal de la predicción de salarios usando la base de testeo </w:t>
       </w:r>
     </w:p>
@@ -3090,12 +2863,12 @@
         <w:tblLook w:val="04A0" w:firstRow="1" w:lastRow="0" w:firstColumn="1" w:lastColumn="0" w:noHBand="0" w:noVBand="1"/>
       </w:tblPr>
       <w:tblGrid>
-        <w:gridCol w:w="2024"/>
-        <w:gridCol w:w="1276"/>
-        <w:gridCol w:w="1277"/>
-        <w:gridCol w:w="1277"/>
-        <w:gridCol w:w="1277"/>
-        <w:gridCol w:w="1373"/>
+        <w:gridCol w:w="2017"/>
+        <w:gridCol w:w="1278"/>
+        <w:gridCol w:w="1278"/>
+        <w:gridCol w:w="1278"/>
+        <w:gridCol w:w="1278"/>
+        <w:gridCol w:w="1375"/>
       </w:tblGrid>
       <w:tr>
         <w:trPr>
@@ -4174,7 +3947,19 @@
         <w:rPr>
           <w:rFonts w:ascii="Arial" w:hAnsi="Arial" w:cs="Arial"/>
         </w:rPr>
-        <w:t>). En general, el modelo predice mejor los salarios semanales más comunes, pero le cuesta con los casos atípicos. También se puede ver que los salarios no aumentan con la edad como uno esperaría, lo cual puede indicar que está relacionado con otros factores además de la edad.</w:t>
+        <w:t>). En general, el modelo predice mejor los salarios semanales más comunes, pero le</w:t>
+      </w:r>
+      <w:r>
+        <w:rPr>
+          <w:rFonts w:ascii="Arial" w:hAnsi="Arial" w:cs="Arial"/>
+        </w:rPr>
+        <w:t xml:space="preserve"> cuesta con los casos atípicos. </w:t>
+      </w:r>
+      <w:r>
+        <w:rPr>
+          <w:rFonts w:ascii="Arial" w:hAnsi="Arial" w:cs="Arial"/>
+        </w:rPr>
+        <w:t>También se puede ver que los salarios no aumentan con la edad como uno esperaría, lo cual puede indicar que está relacionado con otros factores además de la edad.</w:t>
       </w:r>
     </w:p>
     <w:p>
@@ -4248,6 +4033,7 @@
           <w:b/>
           <w:sz w:val="32"/>
         </w:rPr>
+        <w:lastRenderedPageBreak/>
         <w:t>Punto 5</w:t>
       </w:r>
     </w:p>
@@ -4458,6 +4244,121 @@
           <w:lang w:val="es-ES"/>
         </w:rPr>
       </w:pPr>
+      <w:r>
+        <w:rPr>
+          <w:noProof/>
+          <w:lang w:eastAsia="es-AR"/>
+        </w:rPr>
+        <w:lastRenderedPageBreak/>
+        <w:drawing>
+          <wp:inline distT="0" distB="0" distL="0" distR="0" wp14:anchorId="3B527B05" wp14:editId="50A4E644">
+            <wp:extent cx="5400040" cy="4050030"/>
+            <wp:effectExtent l="0" t="0" r="0" b="7620"/>
+            <wp:docPr id="4" name="Imagen 4" descr="https://cdn.discordapp.com/attachments/1353102355872219278/1379351533736689744/salario_semanal.png?ex=683fecb8&amp;is=683e9b38&amp;hm=805e529a604f6b5bebf8fc472c3561a3e339c84eec3e1a6482009a3847595578&amp;="/>
+            <wp:cNvGraphicFramePr>
+              <a:graphicFrameLocks xmlns:a="http://schemas.openxmlformats.org/drawingml/2006/main" noChangeAspect="1"/>
+            </wp:cNvGraphicFramePr>
+            <a:graphic xmlns:a="http://schemas.openxmlformats.org/drawingml/2006/main">
+              <a:graphicData uri="http://schemas.openxmlformats.org/drawingml/2006/picture">
+                <pic:pic xmlns:pic="http://schemas.openxmlformats.org/drawingml/2006/picture">
+                  <pic:nvPicPr>
+                    <pic:cNvPr id="0" name="Picture 1" descr="https://cdn.discordapp.com/attachments/1353102355872219278/1379351533736689744/salario_semanal.png?ex=683fecb8&amp;is=683e9b38&amp;hm=805e529a604f6b5bebf8fc472c3561a3e339c84eec3e1a6482009a3847595578&amp;="/>
+                    <pic:cNvPicPr>
+                      <a:picLocks noChangeAspect="1" noChangeArrowheads="1"/>
+                    </pic:cNvPicPr>
+                  </pic:nvPicPr>
+                  <pic:blipFill>
+                    <a:blip r:embed="rId9" cstate="print">
+                      <a:extLst>
+                        <a:ext uri="{28A0092B-C50C-407E-A947-70E740481C1C}">
+                          <a14:useLocalDpi xmlns:a14="http://schemas.microsoft.com/office/drawing/2010/main" val="0"/>
+                        </a:ext>
+                      </a:extLst>
+                    </a:blip>
+                    <a:srcRect/>
+                    <a:stretch>
+                      <a:fillRect/>
+                    </a:stretch>
+                  </pic:blipFill>
+                  <pic:spPr bwMode="auto">
+                    <a:xfrm>
+                      <a:off x="0" y="0"/>
+                      <a:ext cx="5400040" cy="4050030"/>
+                    </a:xfrm>
+                    <a:prstGeom prst="rect">
+                      <a:avLst/>
+                    </a:prstGeom>
+                    <a:noFill/>
+                    <a:ln>
+                      <a:noFill/>
+                    </a:ln>
+                  </pic:spPr>
+                </pic:pic>
+              </a:graphicData>
+            </a:graphic>
+          </wp:inline>
+        </w:drawing>
+      </w:r>
+    </w:p>
+    <w:p>
+      <w:pPr>
+        <w:ind w:firstLine="708"/>
+        <w:rPr>
+          <w:lang w:val="es-ES"/>
+        </w:rPr>
+      </w:pPr>
+      <w:r>
+        <w:rPr>
+          <w:lang w:val="es-ES"/>
+        </w:rPr>
+        <w:t>Un gráfico sencillo que muestra el volumen o densidad de personas con sus</w:t>
+      </w:r>
+      <w:r>
+        <w:rPr>
+          <w:lang w:val="es-ES"/>
+        </w:rPr>
+        <w:t xml:space="preserve"> respectivos salarios semanales.</w:t>
+      </w:r>
+      <w:r>
+        <w:rPr>
+          <w:lang w:val="es-ES"/>
+        </w:rPr>
+        <w:t xml:space="preserve"> </w:t>
+      </w:r>
+      <w:r>
+        <w:rPr>
+          <w:lang w:val="es-ES"/>
+        </w:rPr>
+        <w:t>A</w:t>
+      </w:r>
+      <w:r>
+        <w:rPr>
+          <w:lang w:val="es-ES"/>
+        </w:rPr>
+        <w:t xml:space="preserve">cá tuvimos que acortar con &lt;150000 para que se vea mejor porque había un </w:t>
+      </w:r>
+      <w:proofErr w:type="spellStart"/>
+      <w:r>
+        <w:rPr>
+          <w:lang w:val="es-ES"/>
+        </w:rPr>
+        <w:t>outlier</w:t>
+      </w:r>
+      <w:proofErr w:type="spellEnd"/>
+      <w:r>
+        <w:rPr>
+          <w:lang w:val="es-ES"/>
+        </w:rPr>
+        <w:t xml:space="preserve"> o un valor extremadamente</w:t>
+      </w:r>
+      <w:bookmarkStart w:id="0" w:name="_GoBack"/>
+      <w:bookmarkEnd w:id="0"/>
+      <w:r>
+        <w:rPr>
+          <w:lang w:val="es-ES"/>
+        </w:rPr>
+        <w:t xml:space="preserve"> alto y alejado del resto de los salarios semanales.</w:t>
+      </w:r>
     </w:p>
     <w:sectPr>
       <w:pgSz w:w="11906" w:h="16838"/>
@@ -4470,7 +4371,7 @@
 </file>
 
 <file path=word/endnotes.xml><?xml version="1.0" encoding="utf-8"?>
-<w:endnotes xmlns:wpc="http://schemas.microsoft.com/office/word/2010/wordprocessingCanvas" xmlns:cx="http://schemas.microsoft.com/office/drawing/2014/chartex" xmlns:cx1="http://schemas.microsoft.com/office/drawing/2015/9/8/chartex" xmlns:cx2="http://schemas.microsoft.com/office/drawing/2015/10/21/chartex" xmlns:cx3="http://schemas.microsoft.com/office/drawing/2016/5/9/chartex" xmlns:cx4="http://schemas.microsoft.com/office/drawing/2016/5/10/chartex" xmlns:cx5="http://schemas.microsoft.com/office/drawing/2016/5/11/chartex" xmlns:cx6="http://schemas.microsoft.com/office/drawing/2016/5/12/chartex" xmlns:cx7="http://schemas.microsoft.com/office/drawing/2016/5/13/chartex" xmlns:cx8="http://schemas.microsoft.com/office/drawing/2016/5/14/chartex" xmlns:mc="http://schemas.openxmlformats.org/markup-compatibility/2006" xmlns:aink="http://schemas.microsoft.com/office/drawing/2016/ink" xmlns:am3d="http://schemas.microsoft.com/office/drawing/2017/model3d" xmlns:o="urn:schemas-microsoft-com:office:office" xmlns:oel="http://schemas.microsoft.com/office/2019/extlst" xmlns:r="http://schemas.openxmlformats.org/officeDocument/2006/relationships" xmlns:m="http://schemas.openxmlformats.org/officeDocument/2006/math" xmlns:v="urn:schemas-microsoft-com:vml" xmlns:wp14="http://schemas.microsoft.com/office/word/2010/wordprocessingDrawing" xmlns:wp="http://schemas.openxmlformats.org/drawingml/2006/wordprocessingDrawing" xmlns:w10="urn:schemas-microsoft-com:office:word" xmlns:w="http://schemas.openxmlformats.org/wordprocessingml/2006/main" xmlns:w14="http://schemas.microsoft.com/office/word/2010/wordml" xmlns:w15="http://schemas.microsoft.com/office/word/2012/wordml" xmlns:w16cex="http://schemas.microsoft.com/office/word/2018/wordml/cex" xmlns:w16cid="http://schemas.microsoft.com/office/word/2016/wordml/cid" xmlns:w16="http://schemas.microsoft.com/office/word/2018/wordml" xmlns:w16du="http://schemas.microsoft.com/office/word/2023/wordml/word16du" xmlns:w16sdtdh="http://schemas.microsoft.com/office/word/2020/wordml/sdtdatahash" xmlns:w16sdtfl="http://schemas.microsoft.com/office/word/2024/wordml/sdtformatlock" xmlns:w16se="http://schemas.microsoft.com/office/word/2015/wordml/symex" xmlns:wpg="http://schemas.microsoft.com/office/word/2010/wordprocessingGroup" xmlns:wpi="http://schemas.microsoft.com/office/word/2010/wordprocessingInk" xmlns:wne="http://schemas.microsoft.com/office/word/2006/wordml" xmlns:wps="http://schemas.microsoft.com/office/word/2010/wordprocessingShape" mc:Ignorable="w14 w15 w16se w16cid w16 w16cex w16sdtdh w16sdtfl w16du wp14">
+<w:endnotes xmlns:wpc="http://schemas.microsoft.com/office/word/2010/wordprocessingCanvas" xmlns:mc="http://schemas.openxmlformats.org/markup-compatibility/2006" xmlns:o="urn:schemas-microsoft-com:office:office" xmlns:r="http://schemas.openxmlformats.org/officeDocument/2006/relationships" xmlns:m="http://schemas.openxmlformats.org/officeDocument/2006/math" xmlns:v="urn:schemas-microsoft-com:vml" xmlns:wp14="http://schemas.microsoft.com/office/word/2010/wordprocessingDrawing" xmlns:wp="http://schemas.openxmlformats.org/drawingml/2006/wordprocessingDrawing" xmlns:w10="urn:schemas-microsoft-com:office:word" xmlns:w="http://schemas.openxmlformats.org/wordprocessingml/2006/main" xmlns:w14="http://schemas.microsoft.com/office/word/2010/wordml" xmlns:w15="http://schemas.microsoft.com/office/word/2012/wordml" xmlns:wpg="http://schemas.microsoft.com/office/word/2010/wordprocessingGroup" xmlns:wpi="http://schemas.microsoft.com/office/word/2010/wordprocessingInk" xmlns:wne="http://schemas.microsoft.com/office/word/2006/wordml" xmlns:wps="http://schemas.microsoft.com/office/word/2010/wordprocessingShape" mc:Ignorable="w14 w15 wp14">
   <w:endnote w:type="separator" w:id="-1">
     <w:p>
       <w:pPr>
@@ -4495,7 +4396,7 @@
 </file>
 
 <file path=word/footnotes.xml><?xml version="1.0" encoding="utf-8"?>
-<w:footnotes xmlns:wpc="http://schemas.microsoft.com/office/word/2010/wordprocessingCanvas" xmlns:cx="http://schemas.microsoft.com/office/drawing/2014/chartex" xmlns:cx1="http://schemas.microsoft.com/office/drawing/2015/9/8/chartex" xmlns:cx2="http://schemas.microsoft.com/office/drawing/2015/10/21/chartex" xmlns:cx3="http://schemas.microsoft.com/office/drawing/2016/5/9/chartex" xmlns:cx4="http://schemas.microsoft.com/office/drawing/2016/5/10/chartex" xmlns:cx5="http://schemas.microsoft.com/office/drawing/2016/5/11/chartex" xmlns:cx6="http://schemas.microsoft.com/office/drawing/2016/5/12/chartex" xmlns:cx7="http://schemas.microsoft.com/office/drawing/2016/5/13/chartex" xmlns:cx8="http://schemas.microsoft.com/office/drawing/2016/5/14/chartex" xmlns:mc="http://schemas.openxmlformats.org/markup-compatibility/2006" xmlns:aink="http://schemas.microsoft.com/office/drawing/2016/ink" xmlns:am3d="http://schemas.microsoft.com/office/drawing/2017/model3d" xmlns:o="urn:schemas-microsoft-com:office:office" xmlns:oel="http://schemas.microsoft.com/office/2019/extlst" xmlns:r="http://schemas.openxmlformats.org/officeDocument/2006/relationships" xmlns:m="http://schemas.openxmlformats.org/officeDocument/2006/math" xmlns:v="urn:schemas-microsoft-com:vml" xmlns:wp14="http://schemas.microsoft.com/office/word/2010/wordprocessingDrawing" xmlns:wp="http://schemas.openxmlformats.org/drawingml/2006/wordprocessingDrawing" xmlns:w10="urn:schemas-microsoft-com:office:word" xmlns:w="http://schemas.openxmlformats.org/wordprocessingml/2006/main" xmlns:w14="http://schemas.microsoft.com/office/word/2010/wordml" xmlns:w15="http://schemas.microsoft.com/office/word/2012/wordml" xmlns:w16cex="http://schemas.microsoft.com/office/word/2018/wordml/cex" xmlns:w16cid="http://schemas.microsoft.com/office/word/2016/wordml/cid" xmlns:w16="http://schemas.microsoft.com/office/word/2018/wordml" xmlns:w16du="http://schemas.microsoft.com/office/word/2023/wordml/word16du" xmlns:w16sdtdh="http://schemas.microsoft.com/office/word/2020/wordml/sdtdatahash" xmlns:w16sdtfl="http://schemas.microsoft.com/office/word/2024/wordml/sdtformatlock" xmlns:w16se="http://schemas.microsoft.com/office/word/2015/wordml/symex" xmlns:wpg="http://schemas.microsoft.com/office/word/2010/wordprocessingGroup" xmlns:wpi="http://schemas.microsoft.com/office/word/2010/wordprocessingInk" xmlns:wne="http://schemas.microsoft.com/office/word/2006/wordml" xmlns:wps="http://schemas.microsoft.com/office/word/2010/wordprocessingShape" mc:Ignorable="w14 w15 w16se w16cid w16 w16cex w16sdtdh w16sdtfl w16du wp14">
+<w:footnotes xmlns:wpc="http://schemas.microsoft.com/office/word/2010/wordprocessingCanvas" xmlns:mc="http://schemas.openxmlformats.org/markup-compatibility/2006" xmlns:o="urn:schemas-microsoft-com:office:office" xmlns:r="http://schemas.openxmlformats.org/officeDocument/2006/relationships" xmlns:m="http://schemas.openxmlformats.org/officeDocument/2006/math" xmlns:v="urn:schemas-microsoft-com:vml" xmlns:wp14="http://schemas.microsoft.com/office/word/2010/wordprocessingDrawing" xmlns:wp="http://schemas.openxmlformats.org/drawingml/2006/wordprocessingDrawing" xmlns:w10="urn:schemas-microsoft-com:office:word" xmlns:w="http://schemas.openxmlformats.org/wordprocessingml/2006/main" xmlns:w14="http://schemas.microsoft.com/office/word/2010/wordml" xmlns:w15="http://schemas.microsoft.com/office/word/2012/wordml" xmlns:wpg="http://schemas.microsoft.com/office/word/2010/wordprocessingGroup" xmlns:wpi="http://schemas.microsoft.com/office/word/2010/wordprocessingInk" xmlns:wne="http://schemas.microsoft.com/office/word/2006/wordml" xmlns:wps="http://schemas.microsoft.com/office/word/2010/wordprocessingShape" mc:Ignorable="w14 w15 wp14">
   <w:footnote w:type="separator" w:id="-1">
     <w:p>
       <w:pPr>
@@ -4520,7 +4421,7 @@
 </file>
 
 <file path=word/styles.xml><?xml version="1.0" encoding="utf-8"?>
-<w:styles xmlns:mc="http://schemas.openxmlformats.org/markup-compatibility/2006" xmlns:r="http://schemas.openxmlformats.org/officeDocument/2006/relationships" xmlns:w="http://schemas.openxmlformats.org/wordprocessingml/2006/main" xmlns:w14="http://schemas.microsoft.com/office/word/2010/wordml" xmlns:w15="http://schemas.microsoft.com/office/word/2012/wordml" xmlns:w16cex="http://schemas.microsoft.com/office/word/2018/wordml/cex" xmlns:w16cid="http://schemas.microsoft.com/office/word/2016/wordml/cid" xmlns:w16="http://schemas.microsoft.com/office/word/2018/wordml" xmlns:w16du="http://schemas.microsoft.com/office/word/2023/wordml/word16du" xmlns:w16sdtdh="http://schemas.microsoft.com/office/word/2020/wordml/sdtdatahash" xmlns:w16sdtfl="http://schemas.microsoft.com/office/word/2024/wordml/sdtformatlock" xmlns:w16se="http://schemas.microsoft.com/office/word/2015/wordml/symex" mc:Ignorable="w14 w15 w16se w16cid w16 w16cex w16sdtdh w16sdtfl w16du">
+<w:styles xmlns:mc="http://schemas.openxmlformats.org/markup-compatibility/2006" xmlns:r="http://schemas.openxmlformats.org/officeDocument/2006/relationships" xmlns:w="http://schemas.openxmlformats.org/wordprocessingml/2006/main" xmlns:w14="http://schemas.microsoft.com/office/word/2010/wordml" xmlns:w15="http://schemas.microsoft.com/office/word/2012/wordml" mc:Ignorable="w14 w15">
   <w:docDefaults>
     <w:rPrDefault>
       <w:rPr>
@@ -4538,7 +4439,7 @@
       </w:pPr>
     </w:pPrDefault>
   </w:docDefaults>
-  <w:latentStyles w:defLockedState="0" w:defUIPriority="99" w:defSemiHidden="0" w:defUnhideWhenUsed="0" w:defQFormat="0" w:count="376">
+  <w:latentStyles w:defLockedState="0" w:defUIPriority="99" w:defSemiHidden="0" w:defUnhideWhenUsed="0" w:defQFormat="0" w:count="371">
     <w:lsdException w:name="Normal" w:uiPriority="0" w:qFormat="1"/>
     <w:lsdException w:name="heading 1" w:uiPriority="9" w:qFormat="1"/>
     <w:lsdException w:name="heading 2" w:semiHidden="1" w:uiPriority="9" w:unhideWhenUsed="1" w:qFormat="1"/>
@@ -4910,11 +4811,6 @@
     <w:lsdException w:name="List Table 5 Dark Accent 6" w:uiPriority="50"/>
     <w:lsdException w:name="List Table 6 Colorful Accent 6" w:uiPriority="51"/>
     <w:lsdException w:name="List Table 7 Colorful Accent 6" w:uiPriority="52"/>
-    <w:lsdException w:name="Mention" w:semiHidden="1" w:unhideWhenUsed="1"/>
-    <w:lsdException w:name="Smart Hyperlink" w:semiHidden="1" w:unhideWhenUsed="1"/>
-    <w:lsdException w:name="Hashtag" w:semiHidden="1" w:unhideWhenUsed="1"/>
-    <w:lsdException w:name="Unresolved Mention" w:semiHidden="1" w:unhideWhenUsed="1"/>
-    <w:lsdException w:name="Smart Link" w:semiHidden="1" w:unhideWhenUsed="1"/>
   </w:latentStyles>
   <w:style w:type="paragraph" w:default="1" w:styleId="Normal">
     <w:name w:val="Normal"/>
@@ -5122,6 +5018,7 @@
   <w:style w:type="character" w:default="1" w:styleId="Fuentedeprrafopredeter">
     <w:name w:val="Default Paragraph Font"/>
     <w:uiPriority w:val="1"/>
+    <w:semiHidden/>
     <w:unhideWhenUsed/>
   </w:style>
   <w:style w:type="table" w:default="1" w:styleId="Tablanormal">
@@ -5263,11 +5160,11 @@
       <w:color w:val="272727" w:themeColor="text1" w:themeTint="D8"/>
     </w:rPr>
   </w:style>
-  <w:style w:type="paragraph" w:styleId="Ttulo">
+  <w:style w:type="paragraph" w:styleId="Puesto">
     <w:name w:val="Title"/>
     <w:basedOn w:val="Normal"/>
     <w:next w:val="Normal"/>
-    <w:link w:val="TtuloCar"/>
+    <w:link w:val="PuestoCar"/>
     <w:uiPriority w:val="10"/>
     <w:qFormat/>
     <w:rsid w:val="00990A0B"/>
@@ -5283,10 +5180,10 @@
       <w:szCs w:val="56"/>
     </w:rPr>
   </w:style>
-  <w:style w:type="character" w:customStyle="1" w:styleId="TtuloCar">
-    <w:name w:val="Título Car"/>
+  <w:style w:type="character" w:customStyle="1" w:styleId="PuestoCar">
+    <w:name w:val="Puesto Car"/>
     <w:basedOn w:val="Fuentedeprrafopredeter"/>
-    <w:link w:val="Ttulo"/>
+    <w:link w:val="Puesto"/>
     <w:uiPriority w:val="10"/>
     <w:rsid w:val="00990A0B"/>
     <w:rPr>

</xml_diff>